<commit_message>
merge files, fix style in urs, add ppt for next meeting
</commit_message>
<xml_diff>
--- a/URS/URS_13.10.2016.docx
+++ b/URS/URS_13.10.2016.docx
@@ -1,6 +1,6 @@
 
 <file path=word/document.xml><?xml version="1.0" encoding="utf-8"?>
-<w:document xmlns:wpc="http://schemas.microsoft.com/office/word/2010/wordprocessingCanvas" xmlns:mc="http://schemas.openxmlformats.org/markup-compatibility/2006" xmlns:o="urn:schemas-microsoft-com:office:office" xmlns:r="http://schemas.openxmlformats.org/officeDocument/2006/relationships" xmlns:m="http://schemas.openxmlformats.org/officeDocument/2006/math" xmlns:v="urn:schemas-microsoft-com:vml" xmlns:wp14="http://schemas.microsoft.com/office/word/2010/wordprocessingDrawing" xmlns:wp="http://schemas.openxmlformats.org/drawingml/2006/wordprocessingDrawing" xmlns:w10="urn:schemas-microsoft-com:office:word" xmlns:w="http://schemas.openxmlformats.org/wordprocessingml/2006/main" xmlns:w14="http://schemas.microsoft.com/office/word/2010/wordml" xmlns:w15="http://schemas.microsoft.com/office/word/2012/wordml" xmlns:wpg="http://schemas.microsoft.com/office/word/2010/wordprocessingGroup" xmlns:wpi="http://schemas.microsoft.com/office/word/2010/wordprocessingInk" xmlns:wne="http://schemas.microsoft.com/office/word/2006/wordml" xmlns:wps="http://schemas.microsoft.com/office/word/2010/wordprocessingShape" mc:Ignorable="w14 w15 wp14">
+<w:document xmlns:wpc="http://schemas.microsoft.com/office/word/2010/wordprocessingCanvas" xmlns:cx="http://schemas.microsoft.com/office/drawing/2014/chartex" xmlns:cx1="http://schemas.microsoft.com/office/drawing/2015/9/8/chartex" xmlns:cx2="http://schemas.microsoft.com/office/drawing/2015/10/21/chartex" xmlns:mc="http://schemas.openxmlformats.org/markup-compatibility/2006" xmlns:o="urn:schemas-microsoft-com:office:office" xmlns:r="http://schemas.openxmlformats.org/officeDocument/2006/relationships" xmlns:m="http://schemas.openxmlformats.org/officeDocument/2006/math" xmlns:v="urn:schemas-microsoft-com:vml" xmlns:wp14="http://schemas.microsoft.com/office/word/2010/wordprocessingDrawing" xmlns:wp="http://schemas.openxmlformats.org/drawingml/2006/wordprocessingDrawing" xmlns:w10="urn:schemas-microsoft-com:office:word" xmlns:w="http://schemas.openxmlformats.org/wordprocessingml/2006/main" xmlns:w14="http://schemas.microsoft.com/office/word/2010/wordml" xmlns:w15="http://schemas.microsoft.com/office/word/2012/wordml" xmlns:w16se="http://schemas.microsoft.com/office/word/2015/wordml/symex" xmlns:wpg="http://schemas.microsoft.com/office/word/2010/wordprocessingGroup" xmlns:wpi="http://schemas.microsoft.com/office/word/2010/wordprocessingInk" xmlns:wne="http://schemas.microsoft.com/office/word/2006/wordml" xmlns:wps="http://schemas.microsoft.com/office/word/2010/wordprocessingShape" mc:Ignorable="w14 w15 w16se wp14">
   <w:body>
     <w:sdt>
       <w:sdtPr>
@@ -13,7 +13,6 @@
           <w:docPartUnique/>
         </w:docPartObj>
       </w:sdtPr>
-      <w:sdtEndPr/>
       <w:sdtContent>
         <w:p>
           <w:pPr>
@@ -118,7 +117,7 @@
                   </wp:anchor>
                 </w:drawing>
               </mc:Choice>
-              <mc:Fallback xmlns:w16se="http://schemas.microsoft.com/office/word/2015/wordml/symex" xmlns:cx2="http://schemas.microsoft.com/office/drawing/2015/10/21/chartex" xmlns:cx1="http://schemas.microsoft.com/office/drawing/2015/9/8/chartex" xmlns:cx="http://schemas.microsoft.com/office/drawing/2014/chartex">
+              <mc:Fallback>
                 <w:pict>
                   <v:rect w14:anchorId="1966A549" id="Rectangle 466" o:spid="_x0000_s1026" style="position:absolute;left:0;text-align:left;margin-left:0;margin-top:0;width:581.4pt;height:752.4pt;z-index:-251653120;visibility:visible;mso-wrap-style:square;mso-width-percent:950;mso-height-percent:950;mso-wrap-distance-left:9pt;mso-wrap-distance-top:0;mso-wrap-distance-right:9pt;mso-wrap-distance-bottom:0;mso-position-horizontal:center;mso-position-horizontal-relative:page;mso-position-vertical:center;mso-position-vertical-relative:page;mso-width-percent:950;mso-height-percent:950;mso-width-relative:page;mso-height-relative:page;v-text-anchor:middle" o:gfxdata="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" fillcolor="#deeaf6 [660]" stroked="f" strokeweight="1pt">
                     <v:fill color2="#9cc2e5 [1940]" rotate="t" focus="100%" type="gradient">
@@ -231,7 +230,6 @@
                                     <w:dataBinding w:prefixMappings="xmlns:ns0='http://schemas.microsoft.com/office/2006/coverPageProps'" w:xpath="/ns0:CoverPageProperties[1]/ns0:Abstract[1]" w:storeItemID="{55AF091B-3C7A-41E3-B477-F2FDAA23CFDA}"/>
                                     <w:text/>
                                   </w:sdtPr>
-                                  <w:sdtEndPr/>
                                   <w:sdtContent>
                                     <w:r>
                                       <w:rPr>
@@ -274,7 +272,7 @@
                   </wp:anchor>
                 </w:drawing>
               </mc:Choice>
-              <mc:Fallback xmlns:w16se="http://schemas.microsoft.com/office/word/2015/wordml/symex" xmlns:cx2="http://schemas.microsoft.com/office/drawing/2015/10/21/chartex" xmlns:cx1="http://schemas.microsoft.com/office/drawing/2015/9/8/chartex" xmlns:cx="http://schemas.microsoft.com/office/drawing/2014/chartex">
+              <mc:Fallback>
                 <w:pict>
                   <v:rect w14:anchorId="4CB0E649" id="Rectangle 467" o:spid="_x0000_s1027" style="position:absolute;left:0;text-align:left;margin-left:0;margin-top:0;width:226.45pt;height:237.6pt;z-index:251660288;visibility:visible;mso-wrap-style:square;mso-width-percent:370;mso-height-percent:300;mso-left-percent:455;mso-top-percent:25;mso-wrap-distance-left:9pt;mso-wrap-distance-top:0;mso-wrap-distance-right:9pt;mso-wrap-distance-bottom:0;mso-position-horizontal-relative:page;mso-position-vertical-relative:page;mso-width-percent:370;mso-height-percent:300;mso-left-percent:455;mso-top-percent:25;mso-width-relative:page;mso-height-relative:page;v-text-anchor:bottom" o:gfxdata="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" fillcolor="#44546a [3215]" stroked="f" strokeweight="1pt">
                     <v:textbox inset="14.4pt,14.4pt,14.4pt,28.8pt">
@@ -424,7 +422,7 @@
                   </wp:anchor>
                 </w:drawing>
               </mc:Choice>
-              <mc:Fallback xmlns:w16se="http://schemas.microsoft.com/office/word/2015/wordml/symex" xmlns:cx2="http://schemas.microsoft.com/office/drawing/2015/10/21/chartex" xmlns:cx1="http://schemas.microsoft.com/office/drawing/2015/9/8/chartex" xmlns:cx="http://schemas.microsoft.com/office/drawing/2014/chartex">
+              <mc:Fallback>
                 <w:pict>
                   <v:rect w14:anchorId="405CDEAF" id="Rectangle 468" o:spid="_x0000_s1026" style="position:absolute;margin-left:0;margin-top:0;width:244.8pt;height:554.4pt;z-index:251659264;visibility:visible;mso-wrap-style:square;mso-width-percent:400;mso-height-percent:700;mso-left-percent:440;mso-top-percent:25;mso-wrap-distance-left:9pt;mso-wrap-distance-top:0;mso-wrap-distance-right:9pt;mso-wrap-distance-bottom:0;mso-position-horizontal-relative:page;mso-position-vertical-relative:page;mso-width-percent:400;mso-height-percent:700;mso-left-percent:440;mso-top-percent:25;mso-width-relative:page;mso-height-relative:page;v-text-anchor:middle" o:gfxdata="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" fillcolor="white [3212]" strokecolor="#747070 [1614]" strokeweight="1.25pt">
                     <w10:wrap anchorx="page" anchory="page"/>
@@ -522,7 +520,7 @@
                   </wp:anchor>
                 </w:drawing>
               </mc:Choice>
-              <mc:Fallback xmlns:w16se="http://schemas.microsoft.com/office/word/2015/wordml/symex" xmlns:cx2="http://schemas.microsoft.com/office/drawing/2015/10/21/chartex" xmlns:cx1="http://schemas.microsoft.com/office/drawing/2015/9/8/chartex" xmlns:cx="http://schemas.microsoft.com/office/drawing/2014/chartex">
+              <mc:Fallback>
                 <w:pict>
                   <v:rect w14:anchorId="73289EAB" id="Rectangle 469" o:spid="_x0000_s1026" style="position:absolute;margin-left:0;margin-top:0;width:226.45pt;height:9.35pt;z-index:251662336;visibility:visible;mso-wrap-style:square;mso-width-percent:370;mso-height-percent:0;mso-left-percent:455;mso-top-percent:690;mso-wrap-distance-left:9pt;mso-wrap-distance-top:0;mso-wrap-distance-right:9pt;mso-wrap-distance-bottom:0;mso-position-horizontal-relative:page;mso-position-vertical-relative:page;mso-width-percent:370;mso-height-percent:0;mso-left-percent:455;mso-top-percent:690;mso-width-relative:page;mso-height-relative:margin;v-text-anchor:middle" o:gfxdata="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" fillcolor="#5b9bd5 [3204]" stroked="f" strokeweight="1pt">
                     <w10:wrap anchorx="page" anchory="page"/>
@@ -592,7 +590,7 @@
                             <w:txbxContent>
                               <w:p>
                                 <w:pPr>
-                                  <w:pStyle w:val="a3"/>
+                                  <w:pStyle w:val="Title"/>
                                   <w:rPr>
                                     <w:rFonts w:asciiTheme="minorHAnsi" w:hAnsiTheme="minorHAnsi" w:cstheme="minorHAnsi"/>
                                   </w:rPr>
@@ -618,7 +616,6 @@
                                   <w:dataBinding w:prefixMappings="xmlns:ns0='http://schemas.openxmlformats.org/package/2006/metadata/core-properties' xmlns:ns1='http://purl.org/dc/elements/1.1/'" w:xpath="/ns0:coreProperties[1]/ns1:subject[1]" w:storeItemID="{6C3C8BC8-F283-45AE-878A-BAB7291924A1}"/>
                                   <w:text/>
                                 </w:sdtPr>
-                                <w:sdtEndPr/>
                                 <w:sdtContent>
                                   <w:p>
                                     <w:pPr>
@@ -663,7 +660,7 @@
                   </wp:anchor>
                 </w:drawing>
               </mc:Choice>
-              <mc:Fallback xmlns:w16se="http://schemas.microsoft.com/office/word/2015/wordml/symex" xmlns:cx2="http://schemas.microsoft.com/office/drawing/2015/10/21/chartex" xmlns:cx1="http://schemas.microsoft.com/office/drawing/2015/9/8/chartex" xmlns:cx="http://schemas.microsoft.com/office/drawing/2014/chartex">
+              <mc:Fallback>
                 <w:pict>
                   <v:shapetype w14:anchorId="5AC2AEB7" id="_x0000_t202" coordsize="21600,21600" o:spt="202" path="m,l,21600r21600,l21600,xe">
                     <v:stroke joinstyle="miter"/>
@@ -783,7 +780,7 @@
                             <w:txbxContent>
                               <w:p>
                                 <w:pPr>
-                                  <w:pStyle w:val="a5"/>
+                                  <w:pStyle w:val="NoSpacing"/>
                                   <w:rPr>
                                     <w:noProof/>
                                     <w:color w:val="44546A" w:themeColor="text2"/>
@@ -800,7 +797,6 @@
                                     <w:dataBinding w:prefixMappings="xmlns:ns0='http://schemas.openxmlformats.org/package/2006/metadata/core-properties' xmlns:ns1='http://purl.org/dc/elements/1.1/'" w:xpath="/ns0:coreProperties[1]/ns1:creator[1]" w:storeItemID="{6C3C8BC8-F283-45AE-878A-BAB7291924A1}"/>
                                     <w:text/>
                                   </w:sdtPr>
-                                  <w:sdtEndPr/>
                                   <w:sdtContent>
                                     <w:r>
                                       <w:rPr>
@@ -816,7 +812,7 @@
                               </w:p>
                               <w:p>
                                 <w:pPr>
-                                  <w:pStyle w:val="a5"/>
+                                  <w:pStyle w:val="NoSpacing"/>
                                   <w:rPr>
                                     <w:noProof/>
                                     <w:color w:val="44546A" w:themeColor="text2"/>
@@ -832,7 +828,7 @@
                               </w:p>
                               <w:p>
                                 <w:pPr>
-                                  <w:pStyle w:val="a5"/>
+                                  <w:pStyle w:val="NoSpacing"/>
                                   <w:rPr>
                                     <w:noProof/>
                                     <w:color w:val="44546A" w:themeColor="text2"/>
@@ -848,7 +844,7 @@
                               </w:p>
                               <w:p>
                                 <w:pPr>
-                                  <w:pStyle w:val="a5"/>
+                                  <w:pStyle w:val="NoSpacing"/>
                                   <w:rPr>
                                     <w:noProof/>
                                     <w:color w:val="44546A" w:themeColor="text2"/>
@@ -864,7 +860,7 @@
                               </w:p>
                               <w:p>
                                 <w:pPr>
-                                  <w:pStyle w:val="a5"/>
+                                  <w:pStyle w:val="NoSpacing"/>
                                   <w:rPr>
                                     <w:noProof/>
                                     <w:color w:val="44546A" w:themeColor="text2"/>
@@ -882,7 +878,7 @@
                               </w:p>
                               <w:p>
                                 <w:pPr>
-                                  <w:pStyle w:val="a5"/>
+                                  <w:pStyle w:val="NoSpacing"/>
                                   <w:rPr>
                                     <w:noProof/>
                                     <w:color w:val="44546A" w:themeColor="text2"/>
@@ -918,7 +914,7 @@
                   </wp:anchor>
                 </w:drawing>
               </mc:Choice>
-              <mc:Fallback xmlns:w16se="http://schemas.microsoft.com/office/word/2015/wordml/symex" xmlns:cx2="http://schemas.microsoft.com/office/drawing/2015/10/21/chartex" xmlns:cx1="http://schemas.microsoft.com/office/drawing/2015/9/8/chartex" xmlns:cx="http://schemas.microsoft.com/office/drawing/2014/chartex">
+              <mc:Fallback>
                 <w:pict>
                   <v:shape w14:anchorId="446350F5" id="Text Box 465" o:spid="_x0000_s1029" type="#_x0000_t202" style="position:absolute;left:0;text-align:left;margin-left:281.45pt;margin-top:459.7pt;width:220.3pt;height:21.15pt;z-index:251664384;visibility:visible;mso-wrap-style:square;mso-width-percent:360;mso-height-percent:0;mso-wrap-distance-left:9pt;mso-wrap-distance-top:0;mso-wrap-distance-right:9pt;mso-wrap-distance-bottom:0;mso-position-horizontal:absolute;mso-position-horizontal-relative:page;mso-position-vertical:absolute;mso-position-vertical-relative:page;mso-width-percent:360;mso-height-percent:0;mso-width-relative:page;mso-height-relative:margin;v-text-anchor:bottom" o:gfxdata="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" filled="f" stroked="f" strokeweight=".5pt">
                     <v:textbox style="mso-fit-shape-to-text:t">
@@ -961,14 +957,12 @@
                             <w:rPr>
                               <w:noProof/>
                               <w:color w:val="44546A" w:themeColor="text2"/>
-                              <w:lang w:val="nl-NL"/>
                             </w:rPr>
                           </w:pPr>
                           <w:r>
                             <w:rPr>
                               <w:noProof/>
                               <w:color w:val="44546A" w:themeColor="text2"/>
-                              <w:lang w:val="nl-NL"/>
                             </w:rPr>
                             <w:t>Jiefan Lin</w:t>
                           </w:r>
@@ -979,14 +973,12 @@
                             <w:rPr>
                               <w:noProof/>
                               <w:color w:val="44546A" w:themeColor="text2"/>
-                              <w:lang w:val="nl-NL"/>
                             </w:rPr>
                           </w:pPr>
                           <w:r>
                             <w:rPr>
                               <w:noProof/>
                               <w:color w:val="44546A" w:themeColor="text2"/>
-                              <w:lang w:val="nl-NL"/>
                             </w:rPr>
                             <w:t>Jianfei Feng</w:t>
                           </w:r>
@@ -997,14 +989,12 @@
                             <w:rPr>
                               <w:noProof/>
                               <w:color w:val="44546A" w:themeColor="text2"/>
-                              <w:lang w:val="nl-NL"/>
                             </w:rPr>
                           </w:pPr>
                           <w:r>
                             <w:rPr>
                               <w:noProof/>
                               <w:color w:val="44546A" w:themeColor="text2"/>
-                              <w:lang w:val="nl-NL"/>
                             </w:rPr>
                             <w:t>Jiaqi Ni</w:t>
                           </w:r>
@@ -1095,7 +1085,7 @@
       <w:sdtContent>
         <w:p>
           <w:pPr>
-            <w:pStyle w:val="TOC"/>
+            <w:pStyle w:val="TOCHeading"/>
             <w:jc w:val="both"/>
             <w:rPr>
               <w:rFonts w:asciiTheme="minorHAnsi" w:hAnsiTheme="minorHAnsi" w:cstheme="minorHAnsi"/>
@@ -1110,7 +1100,7 @@
         </w:p>
         <w:p>
           <w:pPr>
-            <w:pStyle w:val="10"/>
+            <w:pStyle w:val="TOC1"/>
             <w:tabs>
               <w:tab w:val="left" w:pos="440"/>
               <w:tab w:val="right" w:leader="dot" w:pos="9350"/>
@@ -1140,7 +1130,7 @@
           <w:hyperlink w:anchor="_Toc463554204" w:history="1">
             <w:r>
               <w:rPr>
-                <w:rStyle w:val="a6"/>
+                <w:rStyle w:val="Hyperlink"/>
                 <w:rFonts w:cstheme="minorHAnsi"/>
                 <w:noProof/>
               </w:rPr>
@@ -1154,7 +1144,7 @@
             </w:r>
             <w:r>
               <w:rPr>
-                <w:rStyle w:val="a6"/>
+                <w:rStyle w:val="Hyperlink"/>
                 <w:rFonts w:cstheme="minorHAnsi"/>
                 <w:noProof/>
               </w:rPr>
@@ -1212,7 +1202,7 @@
         </w:p>
         <w:p>
           <w:pPr>
-            <w:pStyle w:val="10"/>
+            <w:pStyle w:val="TOC1"/>
             <w:tabs>
               <w:tab w:val="left" w:pos="440"/>
               <w:tab w:val="right" w:leader="dot" w:pos="9350"/>
@@ -1224,7 +1214,7 @@
           <w:hyperlink w:anchor="_Toc463554205" w:history="1">
             <w:r>
               <w:rPr>
-                <w:rStyle w:val="a6"/>
+                <w:rStyle w:val="Hyperlink"/>
                 <w:rFonts w:cstheme="minorHAnsi"/>
                 <w:noProof/>
               </w:rPr>
@@ -1238,7 +1228,7 @@
             </w:r>
             <w:r>
               <w:rPr>
-                <w:rStyle w:val="a6"/>
+                <w:rStyle w:val="Hyperlink"/>
                 <w:rFonts w:cstheme="minorHAnsi"/>
                 <w:noProof/>
               </w:rPr>
@@ -1296,7 +1286,7 @@
         </w:p>
         <w:p>
           <w:pPr>
-            <w:pStyle w:val="20"/>
+            <w:pStyle w:val="TOC2"/>
             <w:tabs>
               <w:tab w:val="left" w:pos="880"/>
               <w:tab w:val="right" w:leader="dot" w:pos="9350"/>
@@ -1308,7 +1298,7 @@
           <w:hyperlink w:anchor="_Toc463554206" w:history="1">
             <w:r>
               <w:rPr>
-                <w:rStyle w:val="a6"/>
+                <w:rStyle w:val="Hyperlink"/>
                 <w:rFonts w:cstheme="minorHAnsi"/>
                 <w:noProof/>
               </w:rPr>
@@ -1322,7 +1312,7 @@
             </w:r>
             <w:r>
               <w:rPr>
-                <w:rStyle w:val="a6"/>
+                <w:rStyle w:val="Hyperlink"/>
                 <w:rFonts w:cstheme="minorHAnsi"/>
                 <w:noProof/>
               </w:rPr>
@@ -1380,7 +1370,7 @@
         </w:p>
         <w:p>
           <w:pPr>
-            <w:pStyle w:val="20"/>
+            <w:pStyle w:val="TOC2"/>
             <w:tabs>
               <w:tab w:val="left" w:pos="880"/>
               <w:tab w:val="right" w:leader="dot" w:pos="9350"/>
@@ -1392,7 +1382,7 @@
           <w:hyperlink w:anchor="_Toc463554207" w:history="1">
             <w:r>
               <w:rPr>
-                <w:rStyle w:val="a6"/>
+                <w:rStyle w:val="Hyperlink"/>
                 <w:rFonts w:cstheme="minorHAnsi"/>
                 <w:noProof/>
               </w:rPr>
@@ -1406,7 +1396,7 @@
             </w:r>
             <w:r>
               <w:rPr>
-                <w:rStyle w:val="a6"/>
+                <w:rStyle w:val="Hyperlink"/>
                 <w:rFonts w:cstheme="minorHAnsi"/>
                 <w:noProof/>
               </w:rPr>
@@ -1464,7 +1454,7 @@
         </w:p>
         <w:p>
           <w:pPr>
-            <w:pStyle w:val="20"/>
+            <w:pStyle w:val="TOC2"/>
             <w:tabs>
               <w:tab w:val="left" w:pos="880"/>
               <w:tab w:val="right" w:leader="dot" w:pos="9350"/>
@@ -1476,7 +1466,7 @@
           <w:hyperlink w:anchor="_Toc463554208" w:history="1">
             <w:r>
               <w:rPr>
-                <w:rStyle w:val="a6"/>
+                <w:rStyle w:val="Hyperlink"/>
                 <w:rFonts w:cstheme="minorHAnsi"/>
                 <w:noProof/>
               </w:rPr>
@@ -1490,7 +1480,7 @@
             </w:r>
             <w:r>
               <w:rPr>
-                <w:rStyle w:val="a6"/>
+                <w:rStyle w:val="Hyperlink"/>
                 <w:rFonts w:cstheme="minorHAnsi"/>
                 <w:noProof/>
               </w:rPr>
@@ -1548,7 +1538,7 @@
         </w:p>
         <w:p>
           <w:pPr>
-            <w:pStyle w:val="20"/>
+            <w:pStyle w:val="TOC2"/>
             <w:tabs>
               <w:tab w:val="left" w:pos="880"/>
               <w:tab w:val="right" w:leader="dot" w:pos="9350"/>
@@ -1560,7 +1550,7 @@
           <w:hyperlink w:anchor="_Toc463554209" w:history="1">
             <w:r>
               <w:rPr>
-                <w:rStyle w:val="a6"/>
+                <w:rStyle w:val="Hyperlink"/>
                 <w:rFonts w:cstheme="minorHAnsi"/>
                 <w:noProof/>
               </w:rPr>
@@ -1574,7 +1564,7 @@
             </w:r>
             <w:r>
               <w:rPr>
-                <w:rStyle w:val="a6"/>
+                <w:rStyle w:val="Hyperlink"/>
                 <w:rFonts w:cstheme="minorHAnsi"/>
                 <w:noProof/>
               </w:rPr>
@@ -1632,7 +1622,7 @@
         </w:p>
         <w:p>
           <w:pPr>
-            <w:pStyle w:val="20"/>
+            <w:pStyle w:val="TOC2"/>
             <w:tabs>
               <w:tab w:val="left" w:pos="880"/>
               <w:tab w:val="right" w:leader="dot" w:pos="9350"/>
@@ -1644,7 +1634,7 @@
           <w:hyperlink w:anchor="_Toc463554210" w:history="1">
             <w:r>
               <w:rPr>
-                <w:rStyle w:val="a6"/>
+                <w:rStyle w:val="Hyperlink"/>
                 <w:rFonts w:cstheme="minorHAnsi"/>
                 <w:noProof/>
               </w:rPr>
@@ -1658,7 +1648,7 @@
             </w:r>
             <w:r>
               <w:rPr>
-                <w:rStyle w:val="a6"/>
+                <w:rStyle w:val="Hyperlink"/>
                 <w:rFonts w:cstheme="minorHAnsi"/>
                 <w:noProof/>
               </w:rPr>
@@ -1716,7 +1706,7 @@
         </w:p>
         <w:p>
           <w:pPr>
-            <w:pStyle w:val="20"/>
+            <w:pStyle w:val="TOC2"/>
             <w:tabs>
               <w:tab w:val="left" w:pos="880"/>
               <w:tab w:val="right" w:leader="dot" w:pos="9350"/>
@@ -1728,7 +1718,7 @@
           <w:hyperlink w:anchor="_Toc463554211" w:history="1">
             <w:r>
               <w:rPr>
-                <w:rStyle w:val="a6"/>
+                <w:rStyle w:val="Hyperlink"/>
                 <w:rFonts w:cstheme="minorHAnsi"/>
                 <w:noProof/>
               </w:rPr>
@@ -1742,7 +1732,7 @@
             </w:r>
             <w:r>
               <w:rPr>
-                <w:rStyle w:val="a6"/>
+                <w:rStyle w:val="Hyperlink"/>
                 <w:rFonts w:cstheme="minorHAnsi"/>
                 <w:noProof/>
               </w:rPr>
@@ -1800,7 +1790,7 @@
         </w:p>
         <w:p>
           <w:pPr>
-            <w:pStyle w:val="10"/>
+            <w:pStyle w:val="TOC1"/>
             <w:tabs>
               <w:tab w:val="left" w:pos="440"/>
               <w:tab w:val="right" w:leader="dot" w:pos="9350"/>
@@ -1812,7 +1802,7 @@
           <w:hyperlink w:anchor="_Toc463554212" w:history="1">
             <w:r>
               <w:rPr>
-                <w:rStyle w:val="a6"/>
+                <w:rStyle w:val="Hyperlink"/>
                 <w:rFonts w:cstheme="minorHAnsi"/>
                 <w:noProof/>
               </w:rPr>
@@ -1826,7 +1816,7 @@
             </w:r>
             <w:r>
               <w:rPr>
-                <w:rStyle w:val="a6"/>
+                <w:rStyle w:val="Hyperlink"/>
                 <w:rFonts w:cstheme="minorHAnsi"/>
                 <w:noProof/>
               </w:rPr>
@@ -1884,7 +1874,7 @@
         </w:p>
         <w:p>
           <w:pPr>
-            <w:pStyle w:val="20"/>
+            <w:pStyle w:val="TOC2"/>
             <w:tabs>
               <w:tab w:val="left" w:pos="880"/>
               <w:tab w:val="right" w:leader="dot" w:pos="9350"/>
@@ -1896,7 +1886,7 @@
           <w:hyperlink w:anchor="_Toc463554213" w:history="1">
             <w:r>
               <w:rPr>
-                <w:rStyle w:val="a6"/>
+                <w:rStyle w:val="Hyperlink"/>
                 <w:rFonts w:cstheme="minorHAnsi"/>
                 <w:noProof/>
               </w:rPr>
@@ -1910,7 +1900,7 @@
             </w:r>
             <w:r>
               <w:rPr>
-                <w:rStyle w:val="a6"/>
+                <w:rStyle w:val="Hyperlink"/>
                 <w:rFonts w:cstheme="minorHAnsi"/>
                 <w:noProof/>
               </w:rPr>
@@ -1968,7 +1958,7 @@
         </w:p>
         <w:p>
           <w:pPr>
-            <w:pStyle w:val="20"/>
+            <w:pStyle w:val="TOC2"/>
             <w:tabs>
               <w:tab w:val="left" w:pos="880"/>
               <w:tab w:val="right" w:leader="dot" w:pos="9350"/>
@@ -1980,7 +1970,7 @@
           <w:hyperlink w:anchor="_Toc463554214" w:history="1">
             <w:r>
               <w:rPr>
-                <w:rStyle w:val="a6"/>
+                <w:rStyle w:val="Hyperlink"/>
                 <w:rFonts w:cstheme="minorHAnsi"/>
                 <w:noProof/>
               </w:rPr>
@@ -1994,7 +1984,7 @@
             </w:r>
             <w:r>
               <w:rPr>
-                <w:rStyle w:val="a6"/>
+                <w:rStyle w:val="Hyperlink"/>
                 <w:rFonts w:cstheme="minorHAnsi"/>
                 <w:noProof/>
               </w:rPr>
@@ -2052,7 +2042,7 @@
         </w:p>
         <w:p>
           <w:pPr>
-            <w:pStyle w:val="31"/>
+            <w:pStyle w:val="TOC3"/>
             <w:tabs>
               <w:tab w:val="left" w:pos="880"/>
               <w:tab w:val="right" w:leader="dot" w:pos="9350"/>
@@ -2064,7 +2054,7 @@
           <w:hyperlink w:anchor="_Toc463554215" w:history="1">
             <w:r>
               <w:rPr>
-                <w:rStyle w:val="a6"/>
+                <w:rStyle w:val="Hyperlink"/>
                 <w:rFonts w:ascii="Symbol" w:hAnsi="Symbol" w:cstheme="minorHAnsi"/>
                 <w:noProof/>
               </w:rPr>
@@ -2078,7 +2068,7 @@
             </w:r>
             <w:r>
               <w:rPr>
-                <w:rStyle w:val="a6"/>
+                <w:rStyle w:val="Hyperlink"/>
                 <w:rFonts w:cstheme="minorHAnsi"/>
                 <w:noProof/>
               </w:rPr>
@@ -2136,7 +2126,7 @@
         </w:p>
         <w:p>
           <w:pPr>
-            <w:pStyle w:val="31"/>
+            <w:pStyle w:val="TOC3"/>
             <w:tabs>
               <w:tab w:val="left" w:pos="880"/>
               <w:tab w:val="right" w:leader="dot" w:pos="9350"/>
@@ -2148,7 +2138,7 @@
           <w:hyperlink w:anchor="_Toc463554216" w:history="1">
             <w:r>
               <w:rPr>
-                <w:rStyle w:val="a6"/>
+                <w:rStyle w:val="Hyperlink"/>
                 <w:rFonts w:ascii="Symbol" w:hAnsi="Symbol" w:cstheme="minorHAnsi"/>
                 <w:noProof/>
               </w:rPr>
@@ -2162,7 +2152,7 @@
             </w:r>
             <w:r>
               <w:rPr>
-                <w:rStyle w:val="a6"/>
+                <w:rStyle w:val="Hyperlink"/>
                 <w:rFonts w:cstheme="minorHAnsi"/>
                 <w:noProof/>
               </w:rPr>
@@ -2220,7 +2210,7 @@
         </w:p>
         <w:p>
           <w:pPr>
-            <w:pStyle w:val="31"/>
+            <w:pStyle w:val="TOC3"/>
             <w:tabs>
               <w:tab w:val="left" w:pos="880"/>
               <w:tab w:val="right" w:leader="dot" w:pos="9350"/>
@@ -2232,7 +2222,7 @@
           <w:hyperlink w:anchor="_Toc463554217" w:history="1">
             <w:r>
               <w:rPr>
-                <w:rStyle w:val="a6"/>
+                <w:rStyle w:val="Hyperlink"/>
                 <w:rFonts w:ascii="Symbol" w:hAnsi="Symbol" w:cstheme="minorHAnsi"/>
                 <w:noProof/>
               </w:rPr>
@@ -2246,7 +2236,7 @@
             </w:r>
             <w:r>
               <w:rPr>
-                <w:rStyle w:val="a6"/>
+                <w:rStyle w:val="Hyperlink"/>
                 <w:rFonts w:cstheme="minorHAnsi"/>
                 <w:noProof/>
               </w:rPr>
@@ -2304,7 +2294,7 @@
         </w:p>
         <w:p>
           <w:pPr>
-            <w:pStyle w:val="31"/>
+            <w:pStyle w:val="TOC3"/>
             <w:tabs>
               <w:tab w:val="left" w:pos="880"/>
               <w:tab w:val="right" w:leader="dot" w:pos="9350"/>
@@ -2316,7 +2306,7 @@
           <w:hyperlink w:anchor="_Toc463554218" w:history="1">
             <w:r>
               <w:rPr>
-                <w:rStyle w:val="a6"/>
+                <w:rStyle w:val="Hyperlink"/>
                 <w:rFonts w:ascii="Symbol" w:hAnsi="Symbol" w:cstheme="minorHAnsi"/>
                 <w:noProof/>
               </w:rPr>
@@ -2330,7 +2320,7 @@
             </w:r>
             <w:r>
               <w:rPr>
-                <w:rStyle w:val="a6"/>
+                <w:rStyle w:val="Hyperlink"/>
                 <w:rFonts w:cstheme="minorHAnsi"/>
                 <w:noProof/>
               </w:rPr>
@@ -2388,7 +2378,7 @@
         </w:p>
         <w:p>
           <w:pPr>
-            <w:pStyle w:val="31"/>
+            <w:pStyle w:val="TOC3"/>
             <w:tabs>
               <w:tab w:val="left" w:pos="880"/>
               <w:tab w:val="right" w:leader="dot" w:pos="9350"/>
@@ -2400,7 +2390,7 @@
           <w:hyperlink w:anchor="_Toc463554219" w:history="1">
             <w:r>
               <w:rPr>
-                <w:rStyle w:val="a6"/>
+                <w:rStyle w:val="Hyperlink"/>
                 <w:rFonts w:ascii="Symbol" w:hAnsi="Symbol" w:cstheme="minorHAnsi"/>
                 <w:noProof/>
               </w:rPr>
@@ -2414,7 +2404,7 @@
             </w:r>
             <w:r>
               <w:rPr>
-                <w:rStyle w:val="a6"/>
+                <w:rStyle w:val="Hyperlink"/>
                 <w:rFonts w:cstheme="minorHAnsi"/>
                 <w:noProof/>
               </w:rPr>
@@ -2472,7 +2462,7 @@
         </w:p>
         <w:p>
           <w:pPr>
-            <w:pStyle w:val="31"/>
+            <w:pStyle w:val="TOC3"/>
             <w:tabs>
               <w:tab w:val="left" w:pos="880"/>
               <w:tab w:val="right" w:leader="dot" w:pos="9350"/>
@@ -2484,7 +2474,7 @@
           <w:hyperlink w:anchor="_Toc463554220" w:history="1">
             <w:r>
               <w:rPr>
-                <w:rStyle w:val="a6"/>
+                <w:rStyle w:val="Hyperlink"/>
                 <w:rFonts w:ascii="Symbol" w:hAnsi="Symbol" w:cstheme="minorHAnsi"/>
                 <w:noProof/>
               </w:rPr>
@@ -2498,7 +2488,7 @@
             </w:r>
             <w:r>
               <w:rPr>
-                <w:rStyle w:val="a6"/>
+                <w:rStyle w:val="Hyperlink"/>
                 <w:rFonts w:cstheme="minorHAnsi"/>
                 <w:noProof/>
               </w:rPr>
@@ -2556,7 +2546,7 @@
         </w:p>
         <w:p>
           <w:pPr>
-            <w:pStyle w:val="31"/>
+            <w:pStyle w:val="TOC3"/>
             <w:tabs>
               <w:tab w:val="left" w:pos="880"/>
               <w:tab w:val="right" w:leader="dot" w:pos="9350"/>
@@ -2568,7 +2558,7 @@
           <w:hyperlink w:anchor="_Toc463554221" w:history="1">
             <w:r>
               <w:rPr>
-                <w:rStyle w:val="a6"/>
+                <w:rStyle w:val="Hyperlink"/>
                 <w:rFonts w:ascii="Symbol" w:hAnsi="Symbol" w:cstheme="minorHAnsi"/>
                 <w:noProof/>
               </w:rPr>
@@ -2582,7 +2572,7 @@
             </w:r>
             <w:r>
               <w:rPr>
-                <w:rStyle w:val="a6"/>
+                <w:rStyle w:val="Hyperlink"/>
                 <w:rFonts w:cstheme="minorHAnsi"/>
                 <w:noProof/>
               </w:rPr>
@@ -2640,7 +2630,7 @@
         </w:p>
         <w:p>
           <w:pPr>
-            <w:pStyle w:val="31"/>
+            <w:pStyle w:val="TOC3"/>
             <w:tabs>
               <w:tab w:val="left" w:pos="880"/>
               <w:tab w:val="right" w:leader="dot" w:pos="9350"/>
@@ -2652,7 +2642,7 @@
           <w:hyperlink w:anchor="_Toc463554222" w:history="1">
             <w:r>
               <w:rPr>
-                <w:rStyle w:val="a6"/>
+                <w:rStyle w:val="Hyperlink"/>
                 <w:rFonts w:ascii="Symbol" w:hAnsi="Symbol" w:cstheme="minorHAnsi"/>
                 <w:noProof/>
               </w:rPr>
@@ -2666,7 +2656,7 @@
             </w:r>
             <w:r>
               <w:rPr>
-                <w:rStyle w:val="a6"/>
+                <w:rStyle w:val="Hyperlink"/>
                 <w:rFonts w:cstheme="minorHAnsi"/>
                 <w:noProof/>
               </w:rPr>
@@ -2724,7 +2714,7 @@
         </w:p>
         <w:p>
           <w:pPr>
-            <w:pStyle w:val="31"/>
+            <w:pStyle w:val="TOC3"/>
             <w:tabs>
               <w:tab w:val="left" w:pos="880"/>
               <w:tab w:val="right" w:leader="dot" w:pos="9350"/>
@@ -2736,7 +2726,7 @@
           <w:hyperlink w:anchor="_Toc463554223" w:history="1">
             <w:r>
               <w:rPr>
-                <w:rStyle w:val="a6"/>
+                <w:rStyle w:val="Hyperlink"/>
                 <w:rFonts w:ascii="Symbol" w:hAnsi="Symbol" w:cstheme="minorHAnsi"/>
                 <w:noProof/>
               </w:rPr>
@@ -2750,7 +2740,7 @@
             </w:r>
             <w:r>
               <w:rPr>
-                <w:rStyle w:val="a6"/>
+                <w:rStyle w:val="Hyperlink"/>
                 <w:rFonts w:cstheme="minorHAnsi"/>
                 <w:noProof/>
               </w:rPr>
@@ -2808,7 +2798,7 @@
         </w:p>
         <w:p>
           <w:pPr>
-            <w:pStyle w:val="31"/>
+            <w:pStyle w:val="TOC3"/>
             <w:tabs>
               <w:tab w:val="left" w:pos="880"/>
               <w:tab w:val="right" w:leader="dot" w:pos="9350"/>
@@ -2820,7 +2810,7 @@
           <w:hyperlink w:anchor="_Toc463554224" w:history="1">
             <w:r>
               <w:rPr>
-                <w:rStyle w:val="a6"/>
+                <w:rStyle w:val="Hyperlink"/>
                 <w:rFonts w:ascii="Symbol" w:hAnsi="Symbol" w:cstheme="minorHAnsi"/>
                 <w:noProof/>
               </w:rPr>
@@ -2834,7 +2824,7 @@
             </w:r>
             <w:r>
               <w:rPr>
-                <w:rStyle w:val="a6"/>
+                <w:rStyle w:val="Hyperlink"/>
                 <w:rFonts w:cstheme="minorHAnsi"/>
                 <w:noProof/>
               </w:rPr>
@@ -2892,7 +2882,7 @@
         </w:p>
         <w:p>
           <w:pPr>
-            <w:pStyle w:val="31"/>
+            <w:pStyle w:val="TOC3"/>
             <w:tabs>
               <w:tab w:val="left" w:pos="880"/>
               <w:tab w:val="right" w:leader="dot" w:pos="9350"/>
@@ -2904,7 +2894,7 @@
           <w:hyperlink w:anchor="_Toc463554225" w:history="1">
             <w:r>
               <w:rPr>
-                <w:rStyle w:val="a6"/>
+                <w:rStyle w:val="Hyperlink"/>
                 <w:rFonts w:ascii="Symbol" w:hAnsi="Symbol" w:cstheme="minorHAnsi"/>
                 <w:noProof/>
               </w:rPr>
@@ -2918,7 +2908,7 @@
             </w:r>
             <w:r>
               <w:rPr>
-                <w:rStyle w:val="a6"/>
+                <w:rStyle w:val="Hyperlink"/>
                 <w:rFonts w:cstheme="minorHAnsi"/>
                 <w:noProof/>
               </w:rPr>
@@ -2976,7 +2966,7 @@
         </w:p>
         <w:p>
           <w:pPr>
-            <w:pStyle w:val="31"/>
+            <w:pStyle w:val="TOC3"/>
             <w:tabs>
               <w:tab w:val="left" w:pos="880"/>
               <w:tab w:val="right" w:leader="dot" w:pos="9350"/>
@@ -2988,7 +2978,7 @@
           <w:hyperlink w:anchor="_Toc463554226" w:history="1">
             <w:r>
               <w:rPr>
-                <w:rStyle w:val="a6"/>
+                <w:rStyle w:val="Hyperlink"/>
                 <w:rFonts w:ascii="Symbol" w:hAnsi="Symbol" w:cstheme="minorHAnsi"/>
                 <w:noProof/>
               </w:rPr>
@@ -3002,7 +2992,7 @@
             </w:r>
             <w:r>
               <w:rPr>
-                <w:rStyle w:val="a6"/>
+                <w:rStyle w:val="Hyperlink"/>
                 <w:rFonts w:cstheme="minorHAnsi"/>
                 <w:noProof/>
               </w:rPr>
@@ -3060,7 +3050,7 @@
         </w:p>
         <w:p>
           <w:pPr>
-            <w:pStyle w:val="31"/>
+            <w:pStyle w:val="TOC3"/>
             <w:tabs>
               <w:tab w:val="left" w:pos="880"/>
               <w:tab w:val="right" w:leader="dot" w:pos="9350"/>
@@ -3072,7 +3062,7 @@
           <w:hyperlink w:anchor="_Toc463554227" w:history="1">
             <w:r>
               <w:rPr>
-                <w:rStyle w:val="a6"/>
+                <w:rStyle w:val="Hyperlink"/>
                 <w:rFonts w:ascii="Symbol" w:hAnsi="Symbol" w:cstheme="minorHAnsi"/>
                 <w:noProof/>
               </w:rPr>
@@ -3086,7 +3076,7 @@
             </w:r>
             <w:r>
               <w:rPr>
-                <w:rStyle w:val="a6"/>
+                <w:rStyle w:val="Hyperlink"/>
                 <w:rFonts w:cstheme="minorHAnsi"/>
                 <w:noProof/>
               </w:rPr>
@@ -3144,7 +3134,7 @@
         </w:p>
         <w:p>
           <w:pPr>
-            <w:pStyle w:val="20"/>
+            <w:pStyle w:val="TOC2"/>
             <w:tabs>
               <w:tab w:val="left" w:pos="880"/>
               <w:tab w:val="right" w:leader="dot" w:pos="9350"/>
@@ -3156,7 +3146,7 @@
           <w:hyperlink w:anchor="_Toc463554228" w:history="1">
             <w:r>
               <w:rPr>
-                <w:rStyle w:val="a6"/>
+                <w:rStyle w:val="Hyperlink"/>
                 <w:rFonts w:cstheme="minorHAnsi"/>
                 <w:noProof/>
               </w:rPr>
@@ -3170,7 +3160,7 @@
             </w:r>
             <w:r>
               <w:rPr>
-                <w:rStyle w:val="a6"/>
+                <w:rStyle w:val="Hyperlink"/>
                 <w:rFonts w:cstheme="minorHAnsi"/>
                 <w:noProof/>
               </w:rPr>
@@ -3228,7 +3218,7 @@
         </w:p>
         <w:p>
           <w:pPr>
-            <w:pStyle w:val="10"/>
+            <w:pStyle w:val="TOC1"/>
             <w:tabs>
               <w:tab w:val="left" w:pos="440"/>
               <w:tab w:val="right" w:leader="dot" w:pos="9350"/>
@@ -3240,7 +3230,7 @@
           <w:hyperlink w:anchor="_Toc463554229" w:history="1">
             <w:r>
               <w:rPr>
-                <w:rStyle w:val="a6"/>
+                <w:rStyle w:val="Hyperlink"/>
                 <w:rFonts w:cstheme="minorHAnsi"/>
                 <w:noProof/>
               </w:rPr>
@@ -3254,7 +3244,7 @@
             </w:r>
             <w:r>
               <w:rPr>
-                <w:rStyle w:val="a6"/>
+                <w:rStyle w:val="Hyperlink"/>
                 <w:rFonts w:cstheme="minorHAnsi"/>
                 <w:noProof/>
               </w:rPr>
@@ -3312,7 +3302,7 @@
         </w:p>
         <w:p>
           <w:pPr>
-            <w:pStyle w:val="20"/>
+            <w:pStyle w:val="TOC2"/>
             <w:tabs>
               <w:tab w:val="right" w:leader="dot" w:pos="9350"/>
             </w:tabs>
@@ -3323,7 +3313,7 @@
           <w:hyperlink w:anchor="_Toc463554230" w:history="1">
             <w:r>
               <w:rPr>
-                <w:rStyle w:val="a6"/>
+                <w:rStyle w:val="Hyperlink"/>
                 <w:rFonts w:cstheme="minorHAnsi"/>
                 <w:noProof/>
               </w:rPr>
@@ -3381,7 +3371,7 @@
         </w:p>
         <w:p>
           <w:pPr>
-            <w:pStyle w:val="20"/>
+            <w:pStyle w:val="TOC2"/>
             <w:tabs>
               <w:tab w:val="right" w:leader="dot" w:pos="9350"/>
             </w:tabs>
@@ -3392,7 +3382,7 @@
           <w:hyperlink w:anchor="_Toc463554231" w:history="1">
             <w:r>
               <w:rPr>
-                <w:rStyle w:val="a6"/>
+                <w:rStyle w:val="Hyperlink"/>
                 <w:rFonts w:cstheme="minorHAnsi"/>
                 <w:noProof/>
               </w:rPr>
@@ -3450,7 +3440,7 @@
         </w:p>
         <w:p>
           <w:pPr>
-            <w:pStyle w:val="10"/>
+            <w:pStyle w:val="TOC1"/>
             <w:tabs>
               <w:tab w:val="left" w:pos="440"/>
               <w:tab w:val="right" w:leader="dot" w:pos="9350"/>
@@ -3462,7 +3452,7 @@
           <w:hyperlink w:anchor="_Toc463554232" w:history="1">
             <w:r>
               <w:rPr>
-                <w:rStyle w:val="a6"/>
+                <w:rStyle w:val="Hyperlink"/>
                 <w:rFonts w:cstheme="minorHAnsi"/>
                 <w:noProof/>
               </w:rPr>
@@ -3476,7 +3466,7 @@
             </w:r>
             <w:r>
               <w:rPr>
-                <w:rStyle w:val="a6"/>
+                <w:rStyle w:val="Hyperlink"/>
                 <w:rFonts w:cstheme="minorHAnsi"/>
                 <w:noProof/>
               </w:rPr>
@@ -3553,7 +3543,7 @@
     </w:sdt>
     <w:p>
       <w:pPr>
-        <w:pStyle w:val="1"/>
+        <w:pStyle w:val="Heading1"/>
         <w:jc w:val="both"/>
         <w:rPr>
           <w:rFonts w:asciiTheme="minorHAnsi" w:hAnsiTheme="minorHAnsi" w:cstheme="minorHAnsi"/>
@@ -3570,7 +3560,7 @@
     </w:p>
     <w:p>
       <w:pPr>
-        <w:pStyle w:val="1"/>
+        <w:pStyle w:val="Heading1"/>
         <w:numPr>
           <w:ilvl w:val="0"/>
           <w:numId w:val="7"/>
@@ -3649,7 +3639,7 @@
     </w:p>
     <w:p>
       <w:pPr>
-        <w:pStyle w:val="1"/>
+        <w:pStyle w:val="Heading1"/>
         <w:numPr>
           <w:ilvl w:val="0"/>
           <w:numId w:val="7"/>
@@ -3723,7 +3713,7 @@
     </w:p>
     <w:p>
       <w:pPr>
-        <w:pStyle w:val="2"/>
+        <w:pStyle w:val="Heading2"/>
         <w:numPr>
           <w:ilvl w:val="0"/>
           <w:numId w:val="15"/>
@@ -3901,7 +3891,7 @@
     </w:p>
     <w:p>
       <w:pPr>
-        <w:pStyle w:val="2"/>
+        <w:pStyle w:val="Heading2"/>
         <w:numPr>
           <w:ilvl w:val="0"/>
           <w:numId w:val="15"/>
@@ -3938,7 +3928,7 @@
     </w:p>
     <w:p>
       <w:pPr>
-        <w:pStyle w:val="a4"/>
+        <w:pStyle w:val="ListParagraph"/>
         <w:numPr>
           <w:ilvl w:val="0"/>
           <w:numId w:val="27"/>
@@ -3958,7 +3948,7 @@
     </w:p>
     <w:p>
       <w:pPr>
-        <w:pStyle w:val="a4"/>
+        <w:pStyle w:val="ListParagraph"/>
         <w:numPr>
           <w:ilvl w:val="0"/>
           <w:numId w:val="27"/>
@@ -3978,7 +3968,7 @@
     </w:p>
     <w:p>
       <w:pPr>
-        <w:pStyle w:val="a4"/>
+        <w:pStyle w:val="ListParagraph"/>
         <w:numPr>
           <w:ilvl w:val="0"/>
           <w:numId w:val="27"/>
@@ -3998,7 +3988,7 @@
     </w:p>
     <w:p>
       <w:pPr>
-        <w:pStyle w:val="a4"/>
+        <w:pStyle w:val="ListParagraph"/>
         <w:numPr>
           <w:ilvl w:val="0"/>
           <w:numId w:val="27"/>
@@ -4018,7 +4008,7 @@
     </w:p>
     <w:p>
       <w:pPr>
-        <w:pStyle w:val="a4"/>
+        <w:pStyle w:val="ListParagraph"/>
         <w:numPr>
           <w:ilvl w:val="0"/>
           <w:numId w:val="27"/>
@@ -4038,7 +4028,7 @@
     </w:p>
     <w:p>
       <w:pPr>
-        <w:pStyle w:val="a4"/>
+        <w:pStyle w:val="ListParagraph"/>
         <w:numPr>
           <w:ilvl w:val="0"/>
           <w:numId w:val="27"/>
@@ -4058,7 +4048,7 @@
     </w:p>
     <w:p>
       <w:pPr>
-        <w:pStyle w:val="a4"/>
+        <w:pStyle w:val="ListParagraph"/>
         <w:numPr>
           <w:ilvl w:val="0"/>
           <w:numId w:val="27"/>
@@ -4078,7 +4068,7 @@
     </w:p>
     <w:p>
       <w:pPr>
-        <w:pStyle w:val="a4"/>
+        <w:pStyle w:val="ListParagraph"/>
         <w:numPr>
           <w:ilvl w:val="0"/>
           <w:numId w:val="27"/>
@@ -4098,7 +4088,7 @@
     </w:p>
     <w:p>
       <w:pPr>
-        <w:pStyle w:val="a4"/>
+        <w:pStyle w:val="ListParagraph"/>
         <w:numPr>
           <w:ilvl w:val="0"/>
           <w:numId w:val="27"/>
@@ -4118,7 +4108,7 @@
     </w:p>
     <w:p>
       <w:pPr>
-        <w:pStyle w:val="a4"/>
+        <w:pStyle w:val="ListParagraph"/>
         <w:numPr>
           <w:ilvl w:val="0"/>
           <w:numId w:val="27"/>
@@ -4138,7 +4128,7 @@
     </w:p>
     <w:p>
       <w:pPr>
-        <w:pStyle w:val="a4"/>
+        <w:pStyle w:val="ListParagraph"/>
         <w:numPr>
           <w:ilvl w:val="0"/>
           <w:numId w:val="27"/>
@@ -4159,7 +4149,7 @@
     </w:p>
     <w:p>
       <w:pPr>
-        <w:pStyle w:val="a4"/>
+        <w:pStyle w:val="ListParagraph"/>
         <w:numPr>
           <w:ilvl w:val="0"/>
           <w:numId w:val="27"/>
@@ -4179,7 +4169,7 @@
     </w:p>
     <w:p>
       <w:pPr>
-        <w:pStyle w:val="a4"/>
+        <w:pStyle w:val="ListParagraph"/>
         <w:numPr>
           <w:ilvl w:val="0"/>
           <w:numId w:val="27"/>
@@ -4190,17 +4180,25 @@
           <w:rFonts w:cstheme="minorHAnsi"/>
         </w:rPr>
       </w:pPr>
-      <w:r>
-        <w:rPr>
-          <w:rFonts w:cstheme="minorHAnsi"/>
-        </w:rPr>
-        <w:t xml:space="preserve">Quadplex set - there are two types: a quad with two single cards of different ranks attached, such as 6-6-6-6-8-9, or a quad with two pairs of different ranks attached, such as J-J-J-J-9-9-Q-Q. Twos and jokers can be attached, but you cannot use both jokers in one </w:t>
-      </w:r>
       <w:proofErr w:type="spellStart"/>
       <w:r>
         <w:rPr>
           <w:rFonts w:cstheme="minorHAnsi"/>
         </w:rPr>
+        <w:t>Quadplex</w:t>
+      </w:r>
+      <w:proofErr w:type="spellEnd"/>
+      <w:r>
+        <w:rPr>
+          <w:rFonts w:cstheme="minorHAnsi"/>
+        </w:rPr>
+        <w:t xml:space="preserve"> set - there are two types: a quad with two single cards of different ranks attached, such as 6-6-6-6-8-9, or a quad with two pairs of different ranks attached, such as J-J-J-J-9-9-Q-Q. Twos and jokers can be attached, but you cannot use both jokers in one </w:t>
+      </w:r>
+      <w:proofErr w:type="spellStart"/>
+      <w:r>
+        <w:rPr>
+          <w:rFonts w:cstheme="minorHAnsi"/>
+        </w:rPr>
         <w:t>quadplex</w:t>
       </w:r>
       <w:proofErr w:type="spellEnd"/>
@@ -4269,7 +4267,7 @@
     </w:p>
     <w:p>
       <w:pPr>
-        <w:pStyle w:val="a4"/>
+        <w:pStyle w:val="ListParagraph"/>
         <w:ind w:left="1800"/>
         <w:contextualSpacing w:val="0"/>
         <w:jc w:val="both"/>
@@ -4280,7 +4278,7 @@
     </w:p>
     <w:p>
       <w:pPr>
-        <w:pStyle w:val="2"/>
+        <w:pStyle w:val="Heading2"/>
         <w:numPr>
           <w:ilvl w:val="0"/>
           <w:numId w:val="15"/>
@@ -4390,7 +4388,7 @@
     </w:p>
     <w:p>
       <w:pPr>
-        <w:pStyle w:val="2"/>
+        <w:pStyle w:val="Heading2"/>
         <w:numPr>
           <w:ilvl w:val="0"/>
           <w:numId w:val="15"/>
@@ -4607,7 +4605,7 @@
     </w:p>
     <w:p>
       <w:pPr>
-        <w:pStyle w:val="2"/>
+        <w:pStyle w:val="Heading2"/>
         <w:numPr>
           <w:ilvl w:val="0"/>
           <w:numId w:val="15"/>
@@ -4695,7 +4693,7 @@
     </w:p>
     <w:p>
       <w:pPr>
-        <w:pStyle w:val="2"/>
+        <w:pStyle w:val="Heading2"/>
         <w:numPr>
           <w:ilvl w:val="0"/>
           <w:numId w:val="15"/>
@@ -4778,7 +4776,7 @@
     </w:p>
     <w:p>
       <w:pPr>
-        <w:pStyle w:val="1"/>
+        <w:pStyle w:val="Heading1"/>
         <w:numPr>
           <w:ilvl w:val="0"/>
           <w:numId w:val="7"/>
@@ -4800,7 +4798,7 @@
     </w:p>
     <w:p>
       <w:pPr>
-        <w:pStyle w:val="2"/>
+        <w:pStyle w:val="Heading2"/>
         <w:numPr>
           <w:ilvl w:val="0"/>
           <w:numId w:val="14"/>
@@ -4821,7 +4819,7 @@
     </w:p>
     <w:tbl>
       <w:tblPr>
-        <w:tblStyle w:val="5-5"/>
+        <w:tblStyle w:val="GridTable5Dark-Accent5"/>
         <w:tblW w:w="9351" w:type="dxa"/>
         <w:tblLayout w:type="fixed"/>
         <w:tblLook w:val="04A0" w:firstRow="1" w:lastRow="0" w:firstColumn="1" w:lastColumn="0" w:noHBand="0" w:noVBand="1"/>
@@ -4856,6 +4854,8 @@
                 <w:bCs w:val="0"/>
               </w:rPr>
             </w:pPr>
+            <w:bookmarkStart w:id="10" w:name="OLE_LINK7"/>
+            <w:bookmarkStart w:id="11" w:name="OLE_LINK8"/>
           </w:p>
         </w:tc>
         <w:tc>
@@ -6090,7 +6090,7 @@
               <w:bottom w:val="single" w:sz="4" w:space="0" w:color="B4C6E7" w:themeColor="accent5" w:themeTint="66"/>
               <w:right w:val="single" w:sz="4" w:space="0" w:color="B4C6E7" w:themeColor="accent5" w:themeTint="66"/>
             </w:tcBorders>
-            <w:shd w:val="clear" w:color="auto" w:fill="D9E2F3" w:themeFill="accent5" w:themeFillTint="33"/>
+            <w:shd w:val="clear" w:color="auto" w:fill="FFFFFF" w:themeFill="background1"/>
             <w:vAlign w:val="center"/>
           </w:tcPr>
           <w:p>
@@ -6119,7 +6119,7 @@
               <w:bottom w:val="single" w:sz="4" w:space="0" w:color="B4C6E7" w:themeColor="accent5" w:themeTint="66"/>
               <w:right w:val="single" w:sz="4" w:space="0" w:color="B4C6E7" w:themeColor="accent5" w:themeTint="66"/>
             </w:tcBorders>
-            <w:shd w:val="clear" w:color="auto" w:fill="D9E2F3" w:themeFill="accent5" w:themeFillTint="33"/>
+            <w:shd w:val="clear" w:color="auto" w:fill="FFFFFF" w:themeFill="background1"/>
             <w:vAlign w:val="center"/>
           </w:tcPr>
           <w:p>
@@ -6176,7 +6176,6 @@
               <w:bottom w:val="single" w:sz="4" w:space="0" w:color="B4C6E7" w:themeColor="accent5" w:themeTint="66"/>
               <w:right w:val="single" w:sz="4" w:space="0" w:color="B4C6E7" w:themeColor="accent5" w:themeTint="66"/>
             </w:tcBorders>
-            <w:shd w:val="clear" w:color="auto" w:fill="FFFFFF" w:themeFill="background1"/>
             <w:vAlign w:val="center"/>
           </w:tcPr>
           <w:p>
@@ -6207,7 +6206,6 @@
               <w:bottom w:val="single" w:sz="4" w:space="0" w:color="B4C6E7" w:themeColor="accent5" w:themeTint="66"/>
               <w:right w:val="single" w:sz="4" w:space="0" w:color="B4C6E7" w:themeColor="accent5" w:themeTint="66"/>
             </w:tcBorders>
-            <w:shd w:val="clear" w:color="auto" w:fill="FFFFFF" w:themeFill="background1"/>
             <w:vAlign w:val="center"/>
           </w:tcPr>
           <w:p>
@@ -6266,7 +6264,7 @@
               <w:bottom w:val="single" w:sz="4" w:space="0" w:color="B4C6E7" w:themeColor="accent5" w:themeTint="66"/>
               <w:right w:val="single" w:sz="4" w:space="0" w:color="B4C6E7" w:themeColor="accent5" w:themeTint="66"/>
             </w:tcBorders>
-            <w:shd w:val="clear" w:color="auto" w:fill="D9E2F3" w:themeFill="accent5" w:themeFillTint="33"/>
+            <w:shd w:val="clear" w:color="auto" w:fill="FFFFFF" w:themeFill="background1"/>
             <w:vAlign w:val="center"/>
           </w:tcPr>
           <w:p>
@@ -6297,7 +6295,7 @@
               <w:bottom w:val="single" w:sz="4" w:space="0" w:color="B4C6E7" w:themeColor="accent5" w:themeTint="66"/>
               <w:right w:val="single" w:sz="4" w:space="0" w:color="B4C6E7" w:themeColor="accent5" w:themeTint="66"/>
             </w:tcBorders>
-            <w:shd w:val="clear" w:color="auto" w:fill="D9E2F3" w:themeFill="accent5" w:themeFillTint="33"/>
+            <w:shd w:val="clear" w:color="auto" w:fill="FFFFFF" w:themeFill="background1"/>
             <w:vAlign w:val="center"/>
           </w:tcPr>
           <w:p>
@@ -6352,7 +6350,6 @@
               <w:bottom w:val="single" w:sz="4" w:space="0" w:color="B4C6E7" w:themeColor="accent5" w:themeTint="66"/>
               <w:right w:val="single" w:sz="4" w:space="0" w:color="B4C6E7" w:themeColor="accent5" w:themeTint="66"/>
             </w:tcBorders>
-            <w:shd w:val="clear" w:color="auto" w:fill="FFFFFF" w:themeFill="background1"/>
             <w:vAlign w:val="center"/>
           </w:tcPr>
           <w:p>
@@ -6383,7 +6380,6 @@
               <w:bottom w:val="single" w:sz="4" w:space="0" w:color="B4C6E7" w:themeColor="accent5" w:themeTint="66"/>
               <w:right w:val="single" w:sz="4" w:space="0" w:color="B4C6E7" w:themeColor="accent5" w:themeTint="66"/>
             </w:tcBorders>
-            <w:shd w:val="clear" w:color="auto" w:fill="FFFFFF" w:themeFill="background1"/>
             <w:vAlign w:val="center"/>
           </w:tcPr>
           <w:p>
@@ -6703,6 +6699,10 @@
             <w:cnfStyle w:val="001000000000" w:firstRow="0" w:lastRow="0" w:firstColumn="1" w:lastColumn="0" w:oddVBand="0" w:evenVBand="0" w:oddHBand="0" w:evenHBand="0" w:firstRowFirstColumn="0" w:firstRowLastColumn="0" w:lastRowFirstColumn="0" w:lastRowLastColumn="0"/>
             <w:tcW w:w="1271" w:type="dxa"/>
             <w:vMerge w:val="restart"/>
+            <w:tcBorders>
+              <w:right w:val="single" w:sz="4" w:space="0" w:color="B4C6E7" w:themeColor="accent5" w:themeTint="66"/>
+            </w:tcBorders>
+            <w:shd w:val="clear" w:color="auto" w:fill="5B9BD5" w:themeFill="accent1"/>
           </w:tcPr>
           <w:p>
             <w:pPr>
@@ -6723,6 +6723,11 @@
         <w:tc>
           <w:tcPr>
             <w:tcW w:w="3686" w:type="dxa"/>
+            <w:tcBorders>
+              <w:left w:val="single" w:sz="4" w:space="0" w:color="B4C6E7" w:themeColor="accent5" w:themeTint="66"/>
+              <w:bottom w:val="single" w:sz="4" w:space="0" w:color="B4C6E7" w:themeColor="accent5" w:themeTint="66"/>
+              <w:right w:val="single" w:sz="4" w:space="0" w:color="B4C6E7" w:themeColor="accent5" w:themeTint="66"/>
+            </w:tcBorders>
           </w:tcPr>
           <w:p>
             <w:pPr>
@@ -6744,6 +6749,11 @@
         <w:tc>
           <w:tcPr>
             <w:tcW w:w="4394" w:type="dxa"/>
+            <w:tcBorders>
+              <w:left w:val="single" w:sz="4" w:space="0" w:color="B4C6E7" w:themeColor="accent5" w:themeTint="66"/>
+              <w:bottom w:val="single" w:sz="4" w:space="0" w:color="B4C6E7" w:themeColor="accent5" w:themeTint="66"/>
+              <w:right w:val="single" w:sz="4" w:space="0" w:color="B4C6E7" w:themeColor="accent5" w:themeTint="66"/>
+            </w:tcBorders>
           </w:tcPr>
           <w:p>
             <w:pPr>
@@ -6770,6 +6780,10 @@
             <w:cnfStyle w:val="001000000000" w:firstRow="0" w:lastRow="0" w:firstColumn="1" w:lastColumn="0" w:oddVBand="0" w:evenVBand="0" w:oddHBand="0" w:evenHBand="0" w:firstRowFirstColumn="0" w:firstRowLastColumn="0" w:lastRowFirstColumn="0" w:lastRowLastColumn="0"/>
             <w:tcW w:w="1271" w:type="dxa"/>
             <w:vMerge/>
+            <w:tcBorders>
+              <w:right w:val="single" w:sz="4" w:space="0" w:color="B4C6E7" w:themeColor="accent5" w:themeTint="66"/>
+            </w:tcBorders>
+            <w:shd w:val="clear" w:color="auto" w:fill="5B9BD5" w:themeFill="accent1"/>
           </w:tcPr>
           <w:p>
             <w:pPr>
@@ -6784,6 +6798,13 @@
         <w:tc>
           <w:tcPr>
             <w:tcW w:w="3686" w:type="dxa"/>
+            <w:tcBorders>
+              <w:top w:val="single" w:sz="4" w:space="0" w:color="B4C6E7" w:themeColor="accent5" w:themeTint="66"/>
+              <w:left w:val="single" w:sz="4" w:space="0" w:color="B4C6E7" w:themeColor="accent5" w:themeTint="66"/>
+              <w:bottom w:val="single" w:sz="4" w:space="0" w:color="B4C6E7" w:themeColor="accent5" w:themeTint="66"/>
+              <w:right w:val="single" w:sz="4" w:space="0" w:color="B4C6E7" w:themeColor="accent5" w:themeTint="66"/>
+            </w:tcBorders>
+            <w:shd w:val="clear" w:color="auto" w:fill="FFFFFF" w:themeFill="background1"/>
           </w:tcPr>
           <w:p>
             <w:pPr>
@@ -6805,6 +6826,13 @@
         <w:tc>
           <w:tcPr>
             <w:tcW w:w="4394" w:type="dxa"/>
+            <w:tcBorders>
+              <w:top w:val="single" w:sz="4" w:space="0" w:color="B4C6E7" w:themeColor="accent5" w:themeTint="66"/>
+              <w:left w:val="single" w:sz="4" w:space="0" w:color="B4C6E7" w:themeColor="accent5" w:themeTint="66"/>
+              <w:bottom w:val="single" w:sz="4" w:space="0" w:color="B4C6E7" w:themeColor="accent5" w:themeTint="66"/>
+              <w:right w:val="single" w:sz="4" w:space="0" w:color="B4C6E7" w:themeColor="accent5" w:themeTint="66"/>
+            </w:tcBorders>
+            <w:shd w:val="clear" w:color="auto" w:fill="FFFFFF" w:themeFill="background1"/>
           </w:tcPr>
           <w:p>
             <w:pPr>
@@ -6828,6 +6856,10 @@
             <w:cnfStyle w:val="001000000000" w:firstRow="0" w:lastRow="0" w:firstColumn="1" w:lastColumn="0" w:oddVBand="0" w:evenVBand="0" w:oddHBand="0" w:evenHBand="0" w:firstRowFirstColumn="0" w:firstRowLastColumn="0" w:lastRowFirstColumn="0" w:lastRowLastColumn="0"/>
             <w:tcW w:w="1271" w:type="dxa"/>
             <w:vMerge/>
+            <w:tcBorders>
+              <w:right w:val="single" w:sz="4" w:space="0" w:color="B4C6E7" w:themeColor="accent5" w:themeTint="66"/>
+            </w:tcBorders>
+            <w:shd w:val="clear" w:color="auto" w:fill="5B9BD5" w:themeFill="accent1"/>
           </w:tcPr>
           <w:p>
             <w:pPr>
@@ -6842,6 +6874,12 @@
         <w:tc>
           <w:tcPr>
             <w:tcW w:w="3686" w:type="dxa"/>
+            <w:tcBorders>
+              <w:top w:val="single" w:sz="4" w:space="0" w:color="B4C6E7" w:themeColor="accent5" w:themeTint="66"/>
+              <w:left w:val="single" w:sz="4" w:space="0" w:color="B4C6E7" w:themeColor="accent5" w:themeTint="66"/>
+              <w:bottom w:val="single" w:sz="4" w:space="0" w:color="B4C6E7" w:themeColor="accent5" w:themeTint="66"/>
+              <w:right w:val="single" w:sz="4" w:space="0" w:color="B4C6E7" w:themeColor="accent5" w:themeTint="66"/>
+            </w:tcBorders>
           </w:tcPr>
           <w:p>
             <w:pPr>
@@ -6863,6 +6901,12 @@
         <w:tc>
           <w:tcPr>
             <w:tcW w:w="4394" w:type="dxa"/>
+            <w:tcBorders>
+              <w:top w:val="single" w:sz="4" w:space="0" w:color="B4C6E7" w:themeColor="accent5" w:themeTint="66"/>
+              <w:left w:val="single" w:sz="4" w:space="0" w:color="B4C6E7" w:themeColor="accent5" w:themeTint="66"/>
+              <w:bottom w:val="single" w:sz="4" w:space="0" w:color="B4C6E7" w:themeColor="accent5" w:themeTint="66"/>
+              <w:right w:val="single" w:sz="4" w:space="0" w:color="B4C6E7" w:themeColor="accent5" w:themeTint="66"/>
+            </w:tcBorders>
           </w:tcPr>
           <w:p>
             <w:pPr>
@@ -6880,6 +6924,8 @@
           </w:p>
         </w:tc>
       </w:tr>
+      <w:bookmarkEnd w:id="10"/>
+      <w:bookmarkEnd w:id="11"/>
     </w:tbl>
     <w:p>
       <w:pPr>
@@ -6891,7 +6937,7 @@
     </w:p>
     <w:p>
       <w:pPr>
-        <w:pStyle w:val="2"/>
+        <w:pStyle w:val="Heading2"/>
         <w:numPr>
           <w:ilvl w:val="0"/>
           <w:numId w:val="14"/>
@@ -6903,7 +6949,7 @@
           <w:rFonts w:asciiTheme="minorHAnsi" w:hAnsiTheme="minorHAnsi" w:cstheme="minorHAnsi"/>
         </w:rPr>
       </w:pPr>
-      <w:bookmarkStart w:id="10" w:name="_Toc463554214"/>
+      <w:bookmarkStart w:id="12" w:name="_Toc463554214"/>
       <w:r>
         <w:rPr>
           <w:rFonts w:asciiTheme="minorHAnsi" w:hAnsiTheme="minorHAnsi" w:cstheme="minorHAnsi"/>
@@ -6911,11 +6957,11 @@
         <w:lastRenderedPageBreak/>
         <w:t>Use Cases</w:t>
       </w:r>
-      <w:bookmarkEnd w:id="10"/>
-    </w:p>
-    <w:p>
-      <w:pPr>
-        <w:pStyle w:val="3"/>
+      <w:bookmarkEnd w:id="12"/>
+    </w:p>
+    <w:p>
+      <w:pPr>
+        <w:pStyle w:val="Heading3"/>
         <w:numPr>
           <w:ilvl w:val="0"/>
           <w:numId w:val="17"/>
@@ -6924,14 +6970,14 @@
           <w:rFonts w:asciiTheme="minorHAnsi" w:hAnsiTheme="minorHAnsi" w:cstheme="minorHAnsi"/>
         </w:rPr>
       </w:pPr>
-      <w:bookmarkStart w:id="11" w:name="_Toc463554215"/>
+      <w:bookmarkStart w:id="13" w:name="_Toc463554215"/>
       <w:r>
         <w:rPr>
           <w:rFonts w:asciiTheme="minorHAnsi" w:hAnsiTheme="minorHAnsi" w:cstheme="minorHAnsi"/>
         </w:rPr>
         <w:t>Register</w:t>
       </w:r>
-      <w:bookmarkEnd w:id="11"/>
+      <w:bookmarkEnd w:id="13"/>
       <w:r>
         <w:rPr>
           <w:rFonts w:asciiTheme="minorHAnsi" w:hAnsiTheme="minorHAnsi" w:cstheme="minorHAnsi"/>
@@ -7020,7 +7066,7 @@
     </w:p>
     <w:p>
       <w:pPr>
-        <w:pStyle w:val="a4"/>
+        <w:pStyle w:val="ListParagraph"/>
         <w:numPr>
           <w:ilvl w:val="0"/>
           <w:numId w:val="28"/>
@@ -7045,7 +7091,7 @@
     </w:p>
     <w:p>
       <w:pPr>
-        <w:pStyle w:val="a4"/>
+        <w:pStyle w:val="ListParagraph"/>
         <w:numPr>
           <w:ilvl w:val="0"/>
           <w:numId w:val="28"/>
@@ -7070,7 +7116,7 @@
     </w:p>
     <w:p>
       <w:pPr>
-        <w:pStyle w:val="a4"/>
+        <w:pStyle w:val="ListParagraph"/>
         <w:numPr>
           <w:ilvl w:val="0"/>
           <w:numId w:val="28"/>
@@ -7095,7 +7141,7 @@
     </w:p>
     <w:p>
       <w:pPr>
-        <w:pStyle w:val="a4"/>
+        <w:pStyle w:val="ListParagraph"/>
         <w:numPr>
           <w:ilvl w:val="0"/>
           <w:numId w:val="28"/>
@@ -7120,7 +7166,7 @@
     </w:p>
     <w:p>
       <w:pPr>
-        <w:pStyle w:val="a4"/>
+        <w:pStyle w:val="ListParagraph"/>
         <w:numPr>
           <w:ilvl w:val="0"/>
           <w:numId w:val="28"/>
@@ -7145,7 +7191,7 @@
     </w:p>
     <w:p>
       <w:pPr>
-        <w:pStyle w:val="a4"/>
+        <w:pStyle w:val="ListParagraph"/>
         <w:numPr>
           <w:ilvl w:val="0"/>
           <w:numId w:val="28"/>
@@ -7170,7 +7216,7 @@
     </w:p>
     <w:p>
       <w:pPr>
-        <w:pStyle w:val="a4"/>
+        <w:pStyle w:val="ListParagraph"/>
         <w:numPr>
           <w:ilvl w:val="0"/>
           <w:numId w:val="28"/>
@@ -7195,7 +7241,7 @@
     </w:p>
     <w:p>
       <w:pPr>
-        <w:pStyle w:val="a4"/>
+        <w:pStyle w:val="ListParagraph"/>
         <w:numPr>
           <w:ilvl w:val="0"/>
           <w:numId w:val="28"/>
@@ -7220,7 +7266,7 @@
     </w:p>
     <w:p>
       <w:pPr>
-        <w:pStyle w:val="a4"/>
+        <w:pStyle w:val="ListParagraph"/>
         <w:numPr>
           <w:ilvl w:val="0"/>
           <w:numId w:val="28"/>
@@ -7245,7 +7291,7 @@
     </w:p>
     <w:p>
       <w:pPr>
-        <w:pStyle w:val="a4"/>
+        <w:pStyle w:val="ListParagraph"/>
         <w:spacing w:line="276" w:lineRule="auto"/>
         <w:ind w:left="1794"/>
         <w:contextualSpacing w:val="0"/>
@@ -7565,7 +7611,7 @@
     </w:p>
     <w:p>
       <w:pPr>
-        <w:pStyle w:val="3"/>
+        <w:pStyle w:val="Heading3"/>
         <w:numPr>
           <w:ilvl w:val="0"/>
           <w:numId w:val="17"/>
@@ -7574,14 +7620,14 @@
           <w:rFonts w:asciiTheme="minorHAnsi" w:hAnsiTheme="minorHAnsi" w:cstheme="minorHAnsi"/>
         </w:rPr>
       </w:pPr>
-      <w:bookmarkStart w:id="12" w:name="_Toc463554216"/>
+      <w:bookmarkStart w:id="14" w:name="_Toc463554216"/>
       <w:r>
         <w:rPr>
           <w:rFonts w:asciiTheme="minorHAnsi" w:hAnsiTheme="minorHAnsi" w:cstheme="minorHAnsi"/>
         </w:rPr>
         <w:t>Login</w:t>
       </w:r>
-      <w:bookmarkEnd w:id="12"/>
+      <w:bookmarkEnd w:id="14"/>
       <w:r>
         <w:rPr>
           <w:rFonts w:asciiTheme="minorHAnsi" w:hAnsiTheme="minorHAnsi" w:cstheme="minorHAnsi"/>
@@ -7642,7 +7688,7 @@
     </w:p>
     <w:p>
       <w:pPr>
-        <w:pStyle w:val="a4"/>
+        <w:pStyle w:val="ListParagraph"/>
         <w:numPr>
           <w:ilvl w:val="0"/>
           <w:numId w:val="29"/>
@@ -7667,7 +7713,7 @@
     </w:p>
     <w:p>
       <w:pPr>
-        <w:pStyle w:val="a4"/>
+        <w:pStyle w:val="ListParagraph"/>
         <w:numPr>
           <w:ilvl w:val="0"/>
           <w:numId w:val="29"/>
@@ -7692,7 +7738,7 @@
     </w:p>
     <w:p>
       <w:pPr>
-        <w:pStyle w:val="a4"/>
+        <w:pStyle w:val="ListParagraph"/>
         <w:numPr>
           <w:ilvl w:val="0"/>
           <w:numId w:val="29"/>
@@ -7717,7 +7763,7 @@
     </w:p>
     <w:p>
       <w:pPr>
-        <w:pStyle w:val="a4"/>
+        <w:pStyle w:val="ListParagraph"/>
         <w:numPr>
           <w:ilvl w:val="0"/>
           <w:numId w:val="29"/>
@@ -7742,7 +7788,7 @@
     </w:p>
     <w:p>
       <w:pPr>
-        <w:pStyle w:val="a4"/>
+        <w:pStyle w:val="ListParagraph"/>
         <w:numPr>
           <w:ilvl w:val="0"/>
           <w:numId w:val="29"/>
@@ -7767,7 +7813,7 @@
     </w:p>
     <w:p>
       <w:pPr>
-        <w:pStyle w:val="a4"/>
+        <w:pStyle w:val="ListParagraph"/>
         <w:numPr>
           <w:ilvl w:val="0"/>
           <w:numId w:val="29"/>
@@ -7792,7 +7838,7 @@
     </w:p>
     <w:p>
       <w:pPr>
-        <w:pStyle w:val="a4"/>
+        <w:pStyle w:val="ListParagraph"/>
         <w:numPr>
           <w:ilvl w:val="0"/>
           <w:numId w:val="29"/>
@@ -7817,7 +7863,7 @@
     </w:p>
     <w:p>
       <w:pPr>
-        <w:pStyle w:val="a4"/>
+        <w:pStyle w:val="ListParagraph"/>
         <w:numPr>
           <w:ilvl w:val="0"/>
           <w:numId w:val="29"/>
@@ -7842,7 +7888,7 @@
     </w:p>
     <w:p>
       <w:pPr>
-        <w:pStyle w:val="a4"/>
+        <w:pStyle w:val="ListParagraph"/>
         <w:numPr>
           <w:ilvl w:val="0"/>
           <w:numId w:val="29"/>
@@ -7867,7 +7913,7 @@
     </w:p>
     <w:p>
       <w:pPr>
-        <w:pStyle w:val="a4"/>
+        <w:pStyle w:val="ListParagraph"/>
         <w:spacing w:line="276" w:lineRule="auto"/>
         <w:ind w:left="1794"/>
         <w:contextualSpacing w:val="0"/>
@@ -8036,7 +8082,7 @@
     </w:p>
     <w:p>
       <w:pPr>
-        <w:pStyle w:val="3"/>
+        <w:pStyle w:val="Heading3"/>
         <w:numPr>
           <w:ilvl w:val="0"/>
           <w:numId w:val="17"/>
@@ -8045,14 +8091,14 @@
           <w:rFonts w:asciiTheme="minorHAnsi" w:hAnsiTheme="minorHAnsi" w:cstheme="minorHAnsi"/>
         </w:rPr>
       </w:pPr>
-      <w:bookmarkStart w:id="13" w:name="_Toc463554217"/>
+      <w:bookmarkStart w:id="15" w:name="_Toc463554217"/>
       <w:r>
         <w:rPr>
           <w:rFonts w:asciiTheme="minorHAnsi" w:hAnsiTheme="minorHAnsi" w:cstheme="minorHAnsi"/>
         </w:rPr>
         <w:t>Logout</w:t>
       </w:r>
-      <w:bookmarkEnd w:id="13"/>
+      <w:bookmarkEnd w:id="15"/>
       <w:r>
         <w:rPr>
           <w:rFonts w:asciiTheme="minorHAnsi" w:hAnsiTheme="minorHAnsi" w:cstheme="minorHAnsi"/>
@@ -8113,7 +8159,7 @@
     </w:p>
     <w:p>
       <w:pPr>
-        <w:pStyle w:val="a4"/>
+        <w:pStyle w:val="ListParagraph"/>
         <w:numPr>
           <w:ilvl w:val="0"/>
           <w:numId w:val="30"/>
@@ -8138,7 +8184,7 @@
     </w:p>
     <w:p>
       <w:pPr>
-        <w:pStyle w:val="a4"/>
+        <w:pStyle w:val="ListParagraph"/>
         <w:numPr>
           <w:ilvl w:val="0"/>
           <w:numId w:val="30"/>
@@ -8163,7 +8209,7 @@
     </w:p>
     <w:p>
       <w:pPr>
-        <w:pStyle w:val="a4"/>
+        <w:pStyle w:val="ListParagraph"/>
         <w:numPr>
           <w:ilvl w:val="0"/>
           <w:numId w:val="30"/>
@@ -8188,7 +8234,7 @@
     </w:p>
     <w:p>
       <w:pPr>
-        <w:pStyle w:val="a4"/>
+        <w:pStyle w:val="ListParagraph"/>
         <w:numPr>
           <w:ilvl w:val="0"/>
           <w:numId w:val="30"/>
@@ -8213,7 +8259,7 @@
     </w:p>
     <w:p>
       <w:pPr>
-        <w:pStyle w:val="a4"/>
+        <w:pStyle w:val="ListParagraph"/>
         <w:spacing w:line="276" w:lineRule="auto"/>
         <w:ind w:left="1794"/>
         <w:contextualSpacing w:val="0"/>
@@ -8241,7 +8287,7 @@
     </w:p>
     <w:p>
       <w:pPr>
-        <w:pStyle w:val="a4"/>
+        <w:pStyle w:val="ListParagraph"/>
         <w:numPr>
           <w:ilvl w:val="1"/>
           <w:numId w:val="31"/>
@@ -8261,7 +8307,7 @@
     </w:p>
     <w:p>
       <w:pPr>
-        <w:pStyle w:val="a4"/>
+        <w:pStyle w:val="ListParagraph"/>
         <w:numPr>
           <w:ilvl w:val="2"/>
           <w:numId w:val="31"/>
@@ -8333,7 +8379,7 @@
     </w:p>
     <w:p>
       <w:pPr>
-        <w:pStyle w:val="3"/>
+        <w:pStyle w:val="Heading3"/>
         <w:numPr>
           <w:ilvl w:val="0"/>
           <w:numId w:val="17"/>
@@ -8342,7 +8388,7 @@
           <w:rFonts w:asciiTheme="minorHAnsi" w:hAnsiTheme="minorHAnsi" w:cstheme="minorHAnsi"/>
         </w:rPr>
       </w:pPr>
-      <w:bookmarkStart w:id="14" w:name="_Toc463554218"/>
+      <w:bookmarkStart w:id="16" w:name="_Toc463554218"/>
       <w:r>
         <w:rPr>
           <w:rFonts w:asciiTheme="minorHAnsi" w:hAnsiTheme="minorHAnsi" w:cstheme="minorHAnsi"/>
@@ -8362,14 +8408,11 @@
         </w:rPr>
         <w:t xml:space="preserve"> Landlord</w:t>
       </w:r>
-      <w:bookmarkEnd w:id="14"/>
+      <w:bookmarkEnd w:id="16"/>
     </w:p>
     <w:p>
       <w:pPr>
         <w:ind w:left="1066" w:firstLine="6"/>
-        <w:rPr>
-          <w:rFonts w:hint="eastAsia"/>
-        </w:rPr>
       </w:pPr>
       <w:r>
         <w:rPr>
@@ -8513,7 +8556,7 @@
     </w:p>
     <w:p>
       <w:pPr>
-        <w:pStyle w:val="a4"/>
+        <w:pStyle w:val="ListParagraph"/>
         <w:numPr>
           <w:ilvl w:val="0"/>
           <w:numId w:val="36"/>
@@ -8551,7 +8594,7 @@
     </w:p>
     <w:p>
       <w:pPr>
-        <w:pStyle w:val="a4"/>
+        <w:pStyle w:val="ListParagraph"/>
         <w:numPr>
           <w:ilvl w:val="0"/>
           <w:numId w:val="36"/>
@@ -8583,7 +8626,7 @@
     </w:p>
     <w:p>
       <w:pPr>
-        <w:pStyle w:val="a4"/>
+        <w:pStyle w:val="ListParagraph"/>
         <w:numPr>
           <w:ilvl w:val="0"/>
           <w:numId w:val="36"/>
@@ -8602,7 +8645,7 @@
     </w:p>
     <w:p>
       <w:pPr>
-        <w:pStyle w:val="a4"/>
+        <w:pStyle w:val="ListParagraph"/>
         <w:numPr>
           <w:ilvl w:val="0"/>
           <w:numId w:val="36"/>
@@ -8634,7 +8677,7 @@
     </w:p>
     <w:p>
       <w:pPr>
-        <w:pStyle w:val="a4"/>
+        <w:pStyle w:val="ListParagraph"/>
         <w:numPr>
           <w:ilvl w:val="0"/>
           <w:numId w:val="36"/>
@@ -8673,7 +8716,7 @@
     </w:p>
     <w:p>
       <w:pPr>
-        <w:pStyle w:val="a4"/>
+        <w:pStyle w:val="ListParagraph"/>
         <w:spacing w:line="276" w:lineRule="auto"/>
         <w:ind w:left="1792"/>
         <w:rPr>
@@ -9012,7 +9055,7 @@
     </w:p>
     <w:p>
       <w:pPr>
-        <w:pStyle w:val="3"/>
+        <w:pStyle w:val="Heading3"/>
         <w:numPr>
           <w:ilvl w:val="0"/>
           <w:numId w:val="17"/>
@@ -9021,7 +9064,7 @@
           <w:rFonts w:asciiTheme="minorHAnsi" w:hAnsiTheme="minorHAnsi" w:cstheme="minorHAnsi"/>
         </w:rPr>
       </w:pPr>
-      <w:bookmarkStart w:id="15" w:name="_Toc463554219"/>
+      <w:bookmarkStart w:id="17" w:name="_Toc463554219"/>
       <w:r>
         <w:rPr>
           <w:rFonts w:asciiTheme="minorHAnsi" w:hAnsiTheme="minorHAnsi" w:cstheme="minorHAnsi"/>
@@ -9046,11 +9089,11 @@
         </w:rPr>
         <w:t xml:space="preserve"> Landlord</w:t>
       </w:r>
-      <w:bookmarkEnd w:id="15"/>
-    </w:p>
-    <w:p>
-      <w:pPr>
-        <w:pStyle w:val="a4"/>
+      <w:bookmarkEnd w:id="17"/>
+    </w:p>
+    <w:p>
+      <w:pPr>
+        <w:pStyle w:val="ListParagraph"/>
         <w:spacing w:line="276" w:lineRule="auto"/>
         <w:ind w:left="1080"/>
         <w:jc w:val="both"/>
@@ -9069,7 +9112,7 @@
     </w:p>
     <w:p>
       <w:pPr>
-        <w:pStyle w:val="a4"/>
+        <w:pStyle w:val="ListParagraph"/>
         <w:spacing w:line="276" w:lineRule="auto"/>
         <w:ind w:left="1080"/>
         <w:jc w:val="both"/>
@@ -9095,7 +9138,7 @@
     </w:p>
     <w:p>
       <w:pPr>
-        <w:pStyle w:val="a4"/>
+        <w:pStyle w:val="ListParagraph"/>
         <w:spacing w:line="276" w:lineRule="auto"/>
         <w:ind w:left="1080"/>
         <w:jc w:val="both"/>
@@ -9114,7 +9157,7 @@
     </w:p>
     <w:p>
       <w:pPr>
-        <w:pStyle w:val="a4"/>
+        <w:pStyle w:val="ListParagraph"/>
         <w:spacing w:line="276" w:lineRule="auto"/>
         <w:ind w:left="1080"/>
         <w:jc w:val="both"/>
@@ -9133,7 +9176,7 @@
     </w:p>
     <w:p>
       <w:pPr>
-        <w:pStyle w:val="a4"/>
+        <w:pStyle w:val="ListParagraph"/>
         <w:numPr>
           <w:ilvl w:val="0"/>
           <w:numId w:val="18"/>
@@ -9155,7 +9198,7 @@
     </w:p>
     <w:p>
       <w:pPr>
-        <w:pStyle w:val="a4"/>
+        <w:pStyle w:val="ListParagraph"/>
         <w:numPr>
           <w:ilvl w:val="0"/>
           <w:numId w:val="18"/>
@@ -9184,7 +9227,7 @@
     </w:p>
     <w:p>
       <w:pPr>
-        <w:pStyle w:val="a4"/>
+        <w:pStyle w:val="ListParagraph"/>
         <w:numPr>
           <w:ilvl w:val="0"/>
           <w:numId w:val="18"/>
@@ -9213,7 +9256,7 @@
     </w:p>
     <w:p>
       <w:pPr>
-        <w:pStyle w:val="a4"/>
+        <w:pStyle w:val="ListParagraph"/>
         <w:numPr>
           <w:ilvl w:val="0"/>
           <w:numId w:val="18"/>
@@ -9235,7 +9278,7 @@
     </w:p>
     <w:p>
       <w:pPr>
-        <w:pStyle w:val="a4"/>
+        <w:pStyle w:val="ListParagraph"/>
         <w:spacing w:line="276" w:lineRule="auto"/>
         <w:ind w:left="1800"/>
         <w:jc w:val="both"/>
@@ -9247,7 +9290,7 @@
     </w:p>
     <w:p>
       <w:pPr>
-        <w:pStyle w:val="a4"/>
+        <w:pStyle w:val="ListParagraph"/>
         <w:spacing w:line="276" w:lineRule="auto"/>
         <w:ind w:left="1080"/>
         <w:jc w:val="both"/>
@@ -9266,7 +9309,7 @@
     </w:p>
     <w:p>
       <w:pPr>
-        <w:pStyle w:val="a4"/>
+        <w:pStyle w:val="ListParagraph"/>
         <w:numPr>
           <w:ilvl w:val="1"/>
           <w:numId w:val="26"/>
@@ -9289,7 +9332,7 @@
     </w:p>
     <w:p>
       <w:pPr>
-        <w:pStyle w:val="a4"/>
+        <w:pStyle w:val="ListParagraph"/>
         <w:numPr>
           <w:ilvl w:val="2"/>
           <w:numId w:val="26"/>
@@ -9312,7 +9355,7 @@
     </w:p>
     <w:p>
       <w:pPr>
-        <w:pStyle w:val="a4"/>
+        <w:pStyle w:val="ListParagraph"/>
         <w:numPr>
           <w:ilvl w:val="2"/>
           <w:numId w:val="26"/>
@@ -9335,7 +9378,7 @@
     </w:p>
     <w:p>
       <w:pPr>
-        <w:pStyle w:val="a4"/>
+        <w:pStyle w:val="ListParagraph"/>
         <w:numPr>
           <w:ilvl w:val="1"/>
           <w:numId w:val="26"/>
@@ -9358,7 +9401,7 @@
     </w:p>
     <w:p>
       <w:pPr>
-        <w:pStyle w:val="a4"/>
+        <w:pStyle w:val="ListParagraph"/>
         <w:numPr>
           <w:ilvl w:val="2"/>
           <w:numId w:val="26"/>
@@ -9381,7 +9424,7 @@
     </w:p>
     <w:p>
       <w:pPr>
-        <w:pStyle w:val="a4"/>
+        <w:pStyle w:val="ListParagraph"/>
         <w:ind w:left="1800"/>
         <w:jc w:val="both"/>
         <w:rPr>
@@ -9391,7 +9434,7 @@
     </w:p>
     <w:p>
       <w:pPr>
-        <w:pStyle w:val="3"/>
+        <w:pStyle w:val="Heading3"/>
         <w:numPr>
           <w:ilvl w:val="0"/>
           <w:numId w:val="17"/>
@@ -9400,7 +9443,7 @@
           <w:rFonts w:asciiTheme="minorHAnsi" w:hAnsiTheme="minorHAnsi" w:cstheme="minorHAnsi"/>
         </w:rPr>
       </w:pPr>
-      <w:bookmarkStart w:id="16" w:name="_Toc463554221"/>
+      <w:bookmarkStart w:id="18" w:name="_Toc463554221"/>
       <w:r>
         <w:rPr>
           <w:rFonts w:asciiTheme="minorHAnsi" w:hAnsiTheme="minorHAnsi" w:cstheme="minorHAnsi"/>
@@ -9408,14 +9451,11 @@
         <w:lastRenderedPageBreak/>
         <w:t>Select Cards</w:t>
       </w:r>
-      <w:bookmarkEnd w:id="16"/>
+      <w:bookmarkEnd w:id="18"/>
     </w:p>
     <w:p>
       <w:pPr>
         <w:ind w:left="1074"/>
-        <w:rPr>
-          <w:rFonts w:hint="eastAsia"/>
-        </w:rPr>
       </w:pPr>
       <w:r>
         <w:rPr>
@@ -9479,6 +9519,7 @@
           <w:rFonts w:cstheme="minorHAnsi"/>
         </w:rPr>
       </w:pPr>
+      <w:bookmarkStart w:id="19" w:name="OLE_LINK19"/>
       <w:r>
         <w:rPr>
           <w:rFonts w:cstheme="minorHAnsi"/>
@@ -9533,7 +9574,7 @@
     </w:p>
     <w:p>
       <w:pPr>
-        <w:pStyle w:val="a4"/>
+        <w:pStyle w:val="ListParagraph"/>
         <w:numPr>
           <w:ilvl w:val="0"/>
           <w:numId w:val="35"/>
@@ -9556,7 +9597,7 @@
     </w:p>
     <w:p>
       <w:pPr>
-        <w:pStyle w:val="a4"/>
+        <w:pStyle w:val="ListParagraph"/>
         <w:numPr>
           <w:ilvl w:val="0"/>
           <w:numId w:val="35"/>
@@ -9579,7 +9620,7 @@
     </w:p>
     <w:p>
       <w:pPr>
-        <w:pStyle w:val="a4"/>
+        <w:pStyle w:val="ListParagraph"/>
         <w:numPr>
           <w:ilvl w:val="0"/>
           <w:numId w:val="35"/>
@@ -9602,7 +9643,7 @@
     </w:p>
     <w:p>
       <w:pPr>
-        <w:pStyle w:val="a4"/>
+        <w:pStyle w:val="ListParagraph"/>
         <w:numPr>
           <w:ilvl w:val="0"/>
           <w:numId w:val="35"/>
@@ -9625,7 +9666,7 @@
     </w:p>
     <w:p>
       <w:pPr>
-        <w:pStyle w:val="a4"/>
+        <w:pStyle w:val="ListParagraph"/>
         <w:spacing w:line="276" w:lineRule="auto"/>
         <w:ind w:left="2160"/>
         <w:rPr>
@@ -9806,6 +9847,7 @@
         <w:t>Post-condition: The next player starts to play.</w:t>
       </w:r>
     </w:p>
+    <w:bookmarkEnd w:id="19"/>
     <w:p>
       <w:pPr>
         <w:rPr>
@@ -9830,7 +9872,7 @@
     </w:p>
     <w:p>
       <w:pPr>
-        <w:pStyle w:val="3"/>
+        <w:pStyle w:val="Heading3"/>
         <w:numPr>
           <w:ilvl w:val="0"/>
           <w:numId w:val="17"/>
@@ -9839,21 +9881,18 @@
           <w:rFonts w:asciiTheme="minorHAnsi" w:hAnsiTheme="minorHAnsi" w:cstheme="minorHAnsi"/>
         </w:rPr>
       </w:pPr>
-      <w:bookmarkStart w:id="17" w:name="_Toc463554222"/>
+      <w:bookmarkStart w:id="20" w:name="_Toc463554222"/>
       <w:r>
         <w:rPr>
           <w:rFonts w:asciiTheme="minorHAnsi" w:hAnsiTheme="minorHAnsi" w:cstheme="minorHAnsi"/>
         </w:rPr>
         <w:t>Hand Over Cards</w:t>
       </w:r>
-      <w:bookmarkEnd w:id="17"/>
+      <w:bookmarkEnd w:id="20"/>
     </w:p>
     <w:p>
       <w:pPr>
         <w:ind w:left="1068" w:firstLine="6"/>
-        <w:rPr>
-          <w:rFonts w:hint="eastAsia"/>
-        </w:rPr>
       </w:pPr>
       <w:r>
         <w:rPr>
@@ -9911,7 +9950,7 @@
     </w:p>
     <w:p>
       <w:pPr>
-        <w:pStyle w:val="a4"/>
+        <w:pStyle w:val="ListParagraph"/>
         <w:spacing w:line="276" w:lineRule="auto"/>
         <w:ind w:left="1080"/>
         <w:jc w:val="both"/>
@@ -9934,7 +9973,7 @@
     </w:p>
     <w:p>
       <w:pPr>
-        <w:pStyle w:val="a4"/>
+        <w:pStyle w:val="ListParagraph"/>
         <w:spacing w:line="276" w:lineRule="auto"/>
         <w:ind w:left="1080"/>
         <w:jc w:val="both"/>
@@ -9951,7 +9990,7 @@
     </w:p>
     <w:p>
       <w:pPr>
-        <w:pStyle w:val="a4"/>
+        <w:pStyle w:val="ListParagraph"/>
         <w:spacing w:line="276" w:lineRule="auto"/>
         <w:ind w:left="1080"/>
         <w:jc w:val="both"/>
@@ -9974,7 +10013,7 @@
     </w:p>
     <w:p>
       <w:pPr>
-        <w:pStyle w:val="a4"/>
+        <w:pStyle w:val="ListParagraph"/>
         <w:spacing w:line="276" w:lineRule="auto"/>
         <w:ind w:left="1080"/>
         <w:jc w:val="both"/>
@@ -9991,7 +10030,7 @@
     </w:p>
     <w:p>
       <w:pPr>
-        <w:pStyle w:val="a4"/>
+        <w:pStyle w:val="ListParagraph"/>
         <w:numPr>
           <w:ilvl w:val="0"/>
           <w:numId w:val="19"/>
@@ -10017,7 +10056,7 @@
     </w:p>
     <w:p>
       <w:pPr>
-        <w:pStyle w:val="a4"/>
+        <w:pStyle w:val="ListParagraph"/>
         <w:numPr>
           <w:ilvl w:val="0"/>
           <w:numId w:val="19"/>
@@ -10037,7 +10076,7 @@
     </w:p>
     <w:p>
       <w:pPr>
-        <w:pStyle w:val="a4"/>
+        <w:pStyle w:val="ListParagraph"/>
         <w:numPr>
           <w:ilvl w:val="0"/>
           <w:numId w:val="19"/>
@@ -10069,7 +10108,7 @@
     </w:p>
     <w:p>
       <w:pPr>
-        <w:pStyle w:val="a4"/>
+        <w:pStyle w:val="ListParagraph"/>
         <w:numPr>
           <w:ilvl w:val="0"/>
           <w:numId w:val="19"/>
@@ -10101,7 +10140,7 @@
     </w:p>
     <w:p>
       <w:pPr>
-        <w:pStyle w:val="a4"/>
+        <w:pStyle w:val="ListParagraph"/>
         <w:numPr>
           <w:ilvl w:val="0"/>
           <w:numId w:val="19"/>
@@ -10133,7 +10172,7 @@
     </w:p>
     <w:p>
       <w:pPr>
-        <w:pStyle w:val="a4"/>
+        <w:pStyle w:val="ListParagraph"/>
         <w:spacing w:line="276" w:lineRule="auto"/>
         <w:ind w:left="1800"/>
         <w:jc w:val="both"/>
@@ -10144,7 +10183,7 @@
     </w:p>
     <w:p>
       <w:pPr>
-        <w:pStyle w:val="a4"/>
+        <w:pStyle w:val="ListParagraph"/>
         <w:spacing w:line="276" w:lineRule="auto"/>
         <w:ind w:left="1080"/>
         <w:jc w:val="both"/>
@@ -10161,7 +10200,7 @@
     </w:p>
     <w:p>
       <w:pPr>
-        <w:pStyle w:val="a4"/>
+        <w:pStyle w:val="ListParagraph"/>
         <w:numPr>
           <w:ilvl w:val="1"/>
           <w:numId w:val="20"/>
@@ -10193,7 +10232,7 @@
     </w:p>
     <w:p>
       <w:pPr>
-        <w:pStyle w:val="a4"/>
+        <w:pStyle w:val="ListParagraph"/>
         <w:numPr>
           <w:ilvl w:val="2"/>
           <w:numId w:val="20"/>
@@ -10214,7 +10253,7 @@
     </w:p>
     <w:p>
       <w:pPr>
-        <w:pStyle w:val="a4"/>
+        <w:pStyle w:val="ListParagraph"/>
         <w:numPr>
           <w:ilvl w:val="1"/>
           <w:numId w:val="20"/>
@@ -10234,7 +10273,7 @@
     </w:p>
     <w:p>
       <w:pPr>
-        <w:pStyle w:val="a4"/>
+        <w:pStyle w:val="ListParagraph"/>
         <w:numPr>
           <w:ilvl w:val="2"/>
           <w:numId w:val="20"/>
@@ -10255,7 +10294,7 @@
     </w:p>
     <w:p>
       <w:pPr>
-        <w:pStyle w:val="a4"/>
+        <w:pStyle w:val="ListParagraph"/>
         <w:numPr>
           <w:ilvl w:val="1"/>
           <w:numId w:val="20"/>
@@ -10287,7 +10326,7 @@
     </w:p>
     <w:p>
       <w:pPr>
-        <w:pStyle w:val="a4"/>
+        <w:pStyle w:val="ListParagraph"/>
         <w:numPr>
           <w:ilvl w:val="2"/>
           <w:numId w:val="20"/>
@@ -10308,7 +10347,7 @@
     </w:p>
     <w:p>
       <w:pPr>
-        <w:pStyle w:val="a4"/>
+        <w:pStyle w:val="ListParagraph"/>
         <w:numPr>
           <w:ilvl w:val="1"/>
           <w:numId w:val="20"/>
@@ -10334,7 +10373,7 @@
     </w:p>
     <w:p>
       <w:pPr>
-        <w:pStyle w:val="a4"/>
+        <w:pStyle w:val="ListParagraph"/>
         <w:numPr>
           <w:ilvl w:val="2"/>
           <w:numId w:val="20"/>
@@ -10355,7 +10394,7 @@
     </w:p>
     <w:p>
       <w:pPr>
-        <w:pStyle w:val="a4"/>
+        <w:pStyle w:val="ListParagraph"/>
         <w:numPr>
           <w:ilvl w:val="1"/>
           <w:numId w:val="20"/>
@@ -10381,7 +10420,7 @@
     </w:p>
     <w:p>
       <w:pPr>
-        <w:pStyle w:val="a4"/>
+        <w:pStyle w:val="ListParagraph"/>
         <w:numPr>
           <w:ilvl w:val="2"/>
           <w:numId w:val="20"/>
@@ -10406,13 +10445,13 @@
         <w:ind w:left="2257"/>
         <w:jc w:val="both"/>
         <w:rPr>
-          <w:rFonts w:cstheme="minorHAnsi" w:hint="eastAsia"/>
-        </w:rPr>
-      </w:pPr>
-    </w:p>
-    <w:p>
-      <w:pPr>
-        <w:pStyle w:val="3"/>
+          <w:rFonts w:cstheme="minorHAnsi"/>
+        </w:rPr>
+      </w:pPr>
+    </w:p>
+    <w:p>
+      <w:pPr>
+        <w:pStyle w:val="Heading3"/>
         <w:numPr>
           <w:ilvl w:val="0"/>
           <w:numId w:val="17"/>
@@ -10421,7 +10460,7 @@
           <w:rFonts w:asciiTheme="minorHAnsi" w:hAnsiTheme="minorHAnsi" w:cstheme="minorHAnsi"/>
         </w:rPr>
       </w:pPr>
-      <w:bookmarkStart w:id="18" w:name="_Toc463554223"/>
+      <w:bookmarkStart w:id="21" w:name="_Toc463554223"/>
       <w:r>
         <w:rPr>
           <w:rFonts w:asciiTheme="minorHAnsi" w:hAnsiTheme="minorHAnsi" w:cstheme="minorHAnsi"/>
@@ -10429,14 +10468,11 @@
         <w:lastRenderedPageBreak/>
         <w:t>Give Hints to Player</w:t>
       </w:r>
-      <w:bookmarkEnd w:id="18"/>
+      <w:bookmarkEnd w:id="21"/>
     </w:p>
     <w:p>
       <w:pPr>
         <w:ind w:left="1074"/>
-        <w:rPr>
-          <w:rFonts w:hint="eastAsia"/>
-        </w:rPr>
       </w:pPr>
       <w:r>
         <w:rPr>
@@ -10560,7 +10596,7 @@
     </w:p>
     <w:p>
       <w:pPr>
-        <w:pStyle w:val="a4"/>
+        <w:pStyle w:val="ListParagraph"/>
         <w:numPr>
           <w:ilvl w:val="1"/>
           <w:numId w:val="34"/>
@@ -10584,7 +10620,7 @@
     </w:p>
     <w:p>
       <w:pPr>
-        <w:pStyle w:val="a4"/>
+        <w:pStyle w:val="ListParagraph"/>
         <w:numPr>
           <w:ilvl w:val="1"/>
           <w:numId w:val="34"/>
@@ -10608,7 +10644,7 @@
     </w:p>
     <w:p>
       <w:pPr>
-        <w:pStyle w:val="a4"/>
+        <w:pStyle w:val="ListParagraph"/>
         <w:numPr>
           <w:ilvl w:val="1"/>
           <w:numId w:val="34"/>
@@ -10632,7 +10668,7 @@
     </w:p>
     <w:p>
       <w:pPr>
-        <w:pStyle w:val="a4"/>
+        <w:pStyle w:val="ListParagraph"/>
         <w:numPr>
           <w:ilvl w:val="1"/>
           <w:numId w:val="34"/>
@@ -10656,7 +10692,7 @@
     </w:p>
     <w:p>
       <w:pPr>
-        <w:pStyle w:val="a4"/>
+        <w:pStyle w:val="ListParagraph"/>
         <w:spacing w:line="276" w:lineRule="auto"/>
         <w:ind w:left="2160"/>
         <w:contextualSpacing w:val="0"/>
@@ -10805,7 +10841,7 @@
     </w:p>
     <w:p>
       <w:pPr>
-        <w:pStyle w:val="3"/>
+        <w:pStyle w:val="Heading3"/>
         <w:numPr>
           <w:ilvl w:val="0"/>
           <w:numId w:val="17"/>
@@ -10814,7 +10850,7 @@
           <w:rFonts w:asciiTheme="minorHAnsi" w:hAnsiTheme="minorHAnsi" w:cstheme="minorHAnsi"/>
         </w:rPr>
       </w:pPr>
-      <w:bookmarkStart w:id="19" w:name="_Toc463554225"/>
+      <w:bookmarkStart w:id="22" w:name="_Toc463554225"/>
       <w:r>
         <w:rPr>
           <w:rFonts w:asciiTheme="minorHAnsi" w:hAnsiTheme="minorHAnsi" w:cstheme="minorHAnsi"/>
@@ -10834,14 +10870,11 @@
         </w:rPr>
         <w:t xml:space="preserve"> Turn</w:t>
       </w:r>
-      <w:bookmarkEnd w:id="19"/>
+      <w:bookmarkEnd w:id="22"/>
     </w:p>
     <w:p>
       <w:pPr>
         <w:ind w:left="1072"/>
-        <w:rPr>
-          <w:rFonts w:hint="eastAsia"/>
-        </w:rPr>
       </w:pPr>
       <w:r>
         <w:rPr>
@@ -10913,14 +10946,7 @@
           <w:color w:val="1D2129"/>
           <w:shd w:val="clear" w:color="auto" w:fill="FFFFFF"/>
         </w:rPr>
-        <w:t xml:space="preserve">Goal:  User has to click pass button to give up one turn play card   </w:t>
-      </w:r>
-      <w:r>
-        <w:rPr>
-          <w:rFonts w:cstheme="minorHAnsi"/>
-          <w:color w:val="1D2129"/>
-        </w:rPr>
-        <w:br/>
+        <w:t>Goal:  User</w:t>
       </w:r>
       <w:r>
         <w:rPr>
@@ -10928,6 +10954,69 @@
           <w:color w:val="1D2129"/>
           <w:shd w:val="clear" w:color="auto" w:fill="FFFFFF"/>
         </w:rPr>
+        <w:t xml:space="preserve"> </w:t>
+      </w:r>
+      <w:r>
+        <w:rPr>
+          <w:rFonts w:cstheme="minorHAnsi"/>
+          <w:color w:val="1D2129"/>
+          <w:shd w:val="clear" w:color="auto" w:fill="FFFFFF"/>
+        </w:rPr>
+        <w:t>click</w:t>
+      </w:r>
+      <w:r>
+        <w:rPr>
+          <w:rFonts w:cstheme="minorHAnsi" w:hint="eastAsia"/>
+          <w:color w:val="1D2129"/>
+          <w:shd w:val="clear" w:color="auto" w:fill="FFFFFF"/>
+        </w:rPr>
+        <w:t>s</w:t>
+      </w:r>
+      <w:r>
+        <w:rPr>
+          <w:rFonts w:cstheme="minorHAnsi"/>
+          <w:color w:val="1D2129"/>
+          <w:shd w:val="clear" w:color="auto" w:fill="FFFFFF"/>
+        </w:rPr>
+        <w:t xml:space="preserve"> pass button to give up </w:t>
+      </w:r>
+      <w:r>
+        <w:rPr>
+          <w:rFonts w:cstheme="minorHAnsi"/>
+          <w:color w:val="1D2129"/>
+          <w:shd w:val="clear" w:color="auto" w:fill="FFFFFF"/>
+        </w:rPr>
+        <w:t>this</w:t>
+      </w:r>
+      <w:r>
+        <w:rPr>
+          <w:rFonts w:cstheme="minorHAnsi"/>
+          <w:color w:val="1D2129"/>
+          <w:shd w:val="clear" w:color="auto" w:fill="FFFFFF"/>
+        </w:rPr>
+        <w:t xml:space="preserve"> turn</w:t>
+      </w:r>
+      <w:r>
+        <w:rPr>
+          <w:rFonts w:cstheme="minorHAnsi"/>
+          <w:color w:val="1D2129"/>
+          <w:shd w:val="clear" w:color="auto" w:fill="FFFFFF"/>
+        </w:rPr>
+        <w:t>.</w:t>
+      </w:r>
+      <w:r>
+        <w:rPr>
+          <w:rFonts w:cstheme="minorHAnsi"/>
+          <w:color w:val="1D2129"/>
+        </w:rPr>
+        <w:br/>
+      </w:r>
+      <w:r>
+        <w:rPr>
+          <w:rFonts w:cstheme="minorHAnsi"/>
+          <w:color w:val="1D2129"/>
+          <w:shd w:val="clear" w:color="auto" w:fill="FFFFFF"/>
+        </w:rPr>
         <w:t>Actor: User</w:t>
       </w:r>
     </w:p>
@@ -10977,7 +11066,7 @@
     </w:p>
     <w:p>
       <w:pPr>
-        <w:pStyle w:val="a4"/>
+        <w:pStyle w:val="ListParagraph"/>
         <w:numPr>
           <w:ilvl w:val="0"/>
           <w:numId w:val="39"/>
@@ -11006,7 +11095,7 @@
     </w:p>
     <w:p>
       <w:pPr>
-        <w:pStyle w:val="a4"/>
+        <w:pStyle w:val="ListParagraph"/>
         <w:numPr>
           <w:ilvl w:val="0"/>
           <w:numId w:val="39"/>
@@ -11036,7 +11125,7 @@
     </w:p>
     <w:p>
       <w:pPr>
-        <w:pStyle w:val="a4"/>
+        <w:pStyle w:val="ListParagraph"/>
         <w:numPr>
           <w:ilvl w:val="0"/>
           <w:numId w:val="39"/>
@@ -11077,7 +11166,58 @@
     </w:p>
     <w:p>
       <w:pPr>
-        <w:pStyle w:val="a4"/>
+        <w:pStyle w:val="ListParagraph"/>
+        <w:spacing w:line="276" w:lineRule="auto"/>
+        <w:ind w:left="1792"/>
+        <w:contextualSpacing w:val="0"/>
+        <w:rPr>
+          <w:rFonts w:ascii="Helvetica" w:hAnsi="Helvetica" w:cs="Helvetica"/>
+          <w:color w:val="1D2129"/>
+          <w:sz w:val="20"/>
+          <w:szCs w:val="20"/>
+          <w:shd w:val="clear" w:color="auto" w:fill="FFFFFF"/>
+        </w:rPr>
+      </w:pPr>
+      <w:r>
+        <w:rPr>
+          <w:rFonts w:ascii="Helvetica" w:hAnsi="Helvetica" w:cs="Helvetica"/>
+          <w:color w:val="1D2129"/>
+          <w:sz w:val="20"/>
+          <w:szCs w:val="20"/>
+          <w:shd w:val="clear" w:color="auto" w:fill="FFFFFF"/>
+        </w:rPr>
+        <w:t xml:space="preserve">3.1. Player don’t want to play card in this turn and click pass button </w:t>
+      </w:r>
+    </w:p>
+    <w:p>
+      <w:pPr>
+        <w:pStyle w:val="ListParagraph"/>
+        <w:spacing w:line="276" w:lineRule="auto"/>
+        <w:ind w:left="1792"/>
+        <w:contextualSpacing w:val="0"/>
+        <w:rPr>
+          <w:rStyle w:val="textexposedshow"/>
+          <w:rFonts w:cstheme="minorHAnsi"/>
+          <w:color w:val="1D2129"/>
+          <w:sz w:val="22"/>
+          <w:szCs w:val="22"/>
+          <w:shd w:val="clear" w:color="auto" w:fill="FFFFFF"/>
+        </w:rPr>
+      </w:pPr>
+      <w:r>
+        <w:rPr>
+          <w:rFonts w:ascii="Helvetica" w:hAnsi="Helvetica" w:cs="Helvetica"/>
+          <w:color w:val="1D2129"/>
+          <w:sz w:val="20"/>
+          <w:szCs w:val="20"/>
+          <w:shd w:val="clear" w:color="auto" w:fill="FFFFFF"/>
+        </w:rPr>
+        <w:t>3.2. Player skips this turn</w:t>
+      </w:r>
+    </w:p>
+    <w:p>
+      <w:pPr>
+        <w:pStyle w:val="ListParagraph"/>
         <w:numPr>
           <w:ilvl w:val="0"/>
           <w:numId w:val="39"/>
@@ -11118,7 +11258,7 @@
     </w:p>
     <w:p>
       <w:pPr>
-        <w:pStyle w:val="a4"/>
+        <w:pStyle w:val="ListParagraph"/>
         <w:spacing w:line="276" w:lineRule="auto"/>
         <w:ind w:left="1792"/>
         <w:contextualSpacing w:val="0"/>
@@ -11163,7 +11303,7 @@
     </w:p>
     <w:p>
       <w:pPr>
-        <w:pStyle w:val="a4"/>
+        <w:pStyle w:val="ListParagraph"/>
         <w:numPr>
           <w:ilvl w:val="1"/>
           <w:numId w:val="39"/>
@@ -11193,7 +11333,7 @@
     </w:p>
     <w:p>
       <w:pPr>
-        <w:pStyle w:val="a4"/>
+        <w:pStyle w:val="ListParagraph"/>
         <w:numPr>
           <w:ilvl w:val="2"/>
           <w:numId w:val="39"/>
@@ -11256,7 +11396,7 @@
     </w:p>
     <w:p>
       <w:pPr>
-        <w:pStyle w:val="3"/>
+        <w:pStyle w:val="Heading3"/>
         <w:numPr>
           <w:ilvl w:val="0"/>
           <w:numId w:val="17"/>
@@ -11265,7 +11405,7 @@
           <w:rFonts w:asciiTheme="minorHAnsi" w:hAnsiTheme="minorHAnsi" w:cstheme="minorHAnsi"/>
         </w:rPr>
       </w:pPr>
-      <w:bookmarkStart w:id="20" w:name="_Toc463554226"/>
+      <w:bookmarkStart w:id="23" w:name="_Toc463554226"/>
       <w:r>
         <w:rPr>
           <w:rFonts w:asciiTheme="minorHAnsi" w:hAnsiTheme="minorHAnsi" w:cstheme="minorHAnsi"/>
@@ -11273,7 +11413,7 @@
         <w:lastRenderedPageBreak/>
         <w:t>Game Finish</w:t>
       </w:r>
-      <w:bookmarkEnd w:id="20"/>
+      <w:bookmarkEnd w:id="23"/>
     </w:p>
     <w:p>
       <w:pPr>
@@ -11348,6 +11488,8 @@
           <w:color w:val="1D2129"/>
         </w:rPr>
       </w:pPr>
+      <w:bookmarkStart w:id="24" w:name="OLE_LINK20"/>
+      <w:bookmarkStart w:id="25" w:name="OLE_LINK21"/>
       <w:r>
         <w:rPr>
           <w:rFonts w:cstheme="minorHAnsi"/>
@@ -11420,7 +11562,7 @@
     </w:p>
     <w:p>
       <w:pPr>
-        <w:pStyle w:val="a4"/>
+        <w:pStyle w:val="ListParagraph"/>
         <w:numPr>
           <w:ilvl w:val="0"/>
           <w:numId w:val="40"/>
@@ -11449,7 +11591,7 @@
     </w:p>
     <w:p>
       <w:pPr>
-        <w:pStyle w:val="a4"/>
+        <w:pStyle w:val="ListParagraph"/>
         <w:numPr>
           <w:ilvl w:val="0"/>
           <w:numId w:val="40"/>
@@ -11499,12 +11641,14 @@
         <w:t>” or “Sorry, you lose”</w:t>
       </w:r>
     </w:p>
+    <w:bookmarkEnd w:id="24"/>
+    <w:bookmarkEnd w:id="25"/>
     <w:p>
       <w:pPr>
         <w:spacing w:line="276" w:lineRule="auto"/>
         <w:rPr>
           <w:rStyle w:val="textexposedshow"/>
-          <w:rFonts w:cstheme="minorHAnsi" w:hint="eastAsia"/>
+          <w:rFonts w:cstheme="minorHAnsi"/>
           <w:color w:val="1D2129"/>
           <w:shd w:val="clear" w:color="auto" w:fill="FFFFFF"/>
         </w:rPr>
@@ -11512,7 +11656,7 @@
     </w:p>
     <w:p>
       <w:pPr>
-        <w:pStyle w:val="3"/>
+        <w:pStyle w:val="Heading3"/>
         <w:numPr>
           <w:ilvl w:val="0"/>
           <w:numId w:val="17"/>
@@ -11521,14 +11665,14 @@
           <w:rFonts w:asciiTheme="minorHAnsi" w:hAnsiTheme="minorHAnsi" w:cstheme="minorHAnsi"/>
         </w:rPr>
       </w:pPr>
-      <w:bookmarkStart w:id="21" w:name="_Toc463554224"/>
+      <w:bookmarkStart w:id="26" w:name="_Toc463554224"/>
       <w:r>
         <w:rPr>
           <w:rFonts w:asciiTheme="minorHAnsi" w:hAnsiTheme="minorHAnsi" w:cstheme="minorHAnsi"/>
         </w:rPr>
         <w:t>Record Total Scores</w:t>
       </w:r>
-      <w:bookmarkEnd w:id="21"/>
+      <w:bookmarkEnd w:id="26"/>
     </w:p>
     <w:p>
       <w:pPr>
@@ -11613,7 +11757,7 @@
     </w:p>
     <w:p>
       <w:pPr>
-        <w:pStyle w:val="a4"/>
+        <w:pStyle w:val="ListParagraph"/>
         <w:numPr>
           <w:ilvl w:val="0"/>
           <w:numId w:val="37"/>
@@ -11645,7 +11789,7 @@
     </w:p>
     <w:p>
       <w:pPr>
-        <w:pStyle w:val="a4"/>
+        <w:pStyle w:val="ListParagraph"/>
         <w:numPr>
           <w:ilvl w:val="0"/>
           <w:numId w:val="37"/>
@@ -11684,7 +11828,7 @@
     </w:p>
     <w:p>
       <w:pPr>
-        <w:pStyle w:val="a4"/>
+        <w:pStyle w:val="ListParagraph"/>
         <w:spacing w:line="276" w:lineRule="auto"/>
         <w:ind w:left="1792"/>
         <w:rPr>
@@ -11709,7 +11853,7 @@
     </w:p>
     <w:p>
       <w:pPr>
-        <w:pStyle w:val="a4"/>
+        <w:pStyle w:val="ListParagraph"/>
         <w:numPr>
           <w:ilvl w:val="1"/>
           <w:numId w:val="38"/>
@@ -11741,7 +11885,7 @@
     </w:p>
     <w:p>
       <w:pPr>
-        <w:pStyle w:val="a4"/>
+        <w:pStyle w:val="ListParagraph"/>
         <w:numPr>
           <w:ilvl w:val="1"/>
           <w:numId w:val="38"/>
@@ -11773,7 +11917,7 @@
     </w:p>
     <w:p>
       <w:pPr>
-        <w:pStyle w:val="a4"/>
+        <w:pStyle w:val="ListParagraph"/>
         <w:numPr>
           <w:ilvl w:val="1"/>
           <w:numId w:val="37"/>
@@ -11792,7 +11936,7 @@
     </w:p>
     <w:p>
       <w:pPr>
-        <w:pStyle w:val="a4"/>
+        <w:pStyle w:val="ListParagraph"/>
         <w:spacing w:line="276" w:lineRule="auto"/>
         <w:ind w:left="2160"/>
         <w:rPr>
@@ -11803,134 +11947,14 @@
     <w:p>
       <w:pPr>
         <w:spacing w:after="0" w:line="276" w:lineRule="auto"/>
-        <w:ind w:left="354" w:firstLine="720"/>
-        <w:rPr>
-          <w:rFonts w:cstheme="minorHAnsi"/>
-          <w:color w:val="1D2129"/>
-          <w:sz w:val="21"/>
-          <w:szCs w:val="21"/>
-          <w:shd w:val="clear" w:color="auto" w:fill="FFFFFF"/>
-        </w:rPr>
-      </w:pPr>
-      <w:bookmarkStart w:id="22" w:name="_GoBack"/>
-      <w:bookmarkEnd w:id="22"/>
-    </w:p>
-    <w:p>
-      <w:pPr>
-        <w:spacing w:after="0" w:line="276" w:lineRule="auto"/>
-        <w:ind w:left="1074"/>
-        <w:rPr>
-          <w:rFonts w:cstheme="minorHAnsi"/>
-          <w:color w:val="1D2129"/>
-          <w:shd w:val="clear" w:color="auto" w:fill="FFFFFF"/>
-        </w:rPr>
-      </w:pPr>
-      <w:r>
-        <w:rPr>
-          <w:rStyle w:val="textexposedshow"/>
-          <w:rFonts w:cstheme="minorHAnsi"/>
-          <w:color w:val="1D2129"/>
-          <w:shd w:val="clear" w:color="auto" w:fill="FFFFFF"/>
-        </w:rPr>
-        <w:lastRenderedPageBreak/>
-        <w:t>Exception:</w:t>
-      </w:r>
-    </w:p>
-    <w:p>
-      <w:pPr>
-        <w:pStyle w:val="a4"/>
-        <w:numPr>
-          <w:ilvl w:val="1"/>
-          <w:numId w:val="35"/>
-        </w:numPr>
-        <w:spacing w:line="276" w:lineRule="auto"/>
-        <w:ind w:left="2127" w:hanging="709"/>
-        <w:contextualSpacing w:val="0"/>
-        <w:rPr>
-          <w:rStyle w:val="textexposedshow"/>
-          <w:rFonts w:cstheme="minorHAnsi"/>
-          <w:color w:val="1D2129"/>
-          <w:sz w:val="22"/>
-          <w:szCs w:val="22"/>
-          <w:shd w:val="clear" w:color="auto" w:fill="FFFFFF"/>
-        </w:rPr>
-      </w:pPr>
-      <w:r>
-        <w:rPr>
-          <w:rStyle w:val="textexposedshow"/>
-          <w:rFonts w:cstheme="minorHAnsi"/>
-          <w:color w:val="1D2129"/>
-          <w:sz w:val="22"/>
-          <w:szCs w:val="22"/>
-          <w:shd w:val="clear" w:color="auto" w:fill="FFFFFF"/>
-        </w:rPr>
-        <w:t>Player has less than 3 cards left in the hand.</w:t>
-      </w:r>
-    </w:p>
-    <w:p>
-      <w:pPr>
-        <w:pStyle w:val="a4"/>
-        <w:numPr>
-          <w:ilvl w:val="2"/>
-          <w:numId w:val="35"/>
-        </w:numPr>
-        <w:spacing w:line="276" w:lineRule="auto"/>
-        <w:ind w:left="2835" w:hanging="708"/>
-        <w:contextualSpacing w:val="0"/>
-        <w:rPr>
-          <w:rStyle w:val="textexposedshow"/>
-          <w:rFonts w:cstheme="minorHAnsi"/>
-          <w:color w:val="1D2129"/>
-          <w:sz w:val="22"/>
-          <w:szCs w:val="22"/>
-          <w:shd w:val="clear" w:color="auto" w:fill="FFFFFF"/>
-        </w:rPr>
-      </w:pPr>
-      <w:r>
-        <w:rPr>
-          <w:rStyle w:val="textexposedshow"/>
-          <w:rFonts w:cstheme="minorHAnsi"/>
-          <w:color w:val="1D2129"/>
-          <w:sz w:val="22"/>
-          <w:szCs w:val="22"/>
-          <w:shd w:val="clear" w:color="auto" w:fill="FFFFFF"/>
-        </w:rPr>
-        <w:t>System will show prompt message to tell other players how many cards left in this player</w:t>
-      </w:r>
-    </w:p>
-    <w:p>
-      <w:pPr>
-        <w:spacing w:after="0" w:line="276" w:lineRule="auto"/>
-        <w:ind w:left="1074"/>
-        <w:rPr>
-          <w:rStyle w:val="textexposedshow"/>
-          <w:rFonts w:cstheme="minorHAnsi"/>
-          <w:color w:val="1D2129"/>
-          <w:shd w:val="clear" w:color="auto" w:fill="FFFFFF"/>
-        </w:rPr>
-      </w:pPr>
-      <w:r>
-        <w:rPr>
-          <w:rStyle w:val="textexposedshow"/>
-          <w:rFonts w:cstheme="minorHAnsi"/>
-          <w:color w:val="1D2129"/>
-          <w:shd w:val="clear" w:color="auto" w:fill="FFFFFF"/>
-        </w:rPr>
-        <w:t>Post-condition:  User win/loose the match and get prompt message</w:t>
-      </w:r>
-    </w:p>
-    <w:p>
-      <w:pPr>
-        <w:spacing w:after="0" w:line="276" w:lineRule="auto"/>
-        <w:ind w:left="1074"/>
-        <w:rPr>
-          <w:rFonts w:cstheme="minorHAnsi"/>
-        </w:rPr>
-      </w:pPr>
-    </w:p>
-    <w:p>
-      <w:pPr>
-        <w:pStyle w:val="3"/>
+        <w:rPr>
+          <w:rFonts w:cstheme="minorHAnsi"/>
+        </w:rPr>
+      </w:pPr>
+    </w:p>
+    <w:p>
+      <w:pPr>
+        <w:pStyle w:val="Heading3"/>
         <w:numPr>
           <w:ilvl w:val="0"/>
           <w:numId w:val="17"/>
@@ -11939,14 +11963,15 @@
           <w:rFonts w:asciiTheme="minorHAnsi" w:hAnsiTheme="minorHAnsi" w:cstheme="minorHAnsi"/>
         </w:rPr>
       </w:pPr>
-      <w:bookmarkStart w:id="23" w:name="_Toc463554227"/>
+      <w:bookmarkStart w:id="27" w:name="_Toc463554227"/>
       <w:r>
         <w:rPr>
           <w:rFonts w:asciiTheme="minorHAnsi" w:hAnsiTheme="minorHAnsi" w:cstheme="minorHAnsi"/>
         </w:rPr>
+        <w:lastRenderedPageBreak/>
         <w:t>Reset Password</w:t>
       </w:r>
-      <w:bookmarkEnd w:id="23"/>
+      <w:bookmarkEnd w:id="27"/>
     </w:p>
     <w:p>
       <w:pPr>
@@ -12001,7 +12026,7 @@
     </w:p>
     <w:p>
       <w:pPr>
-        <w:pStyle w:val="a4"/>
+        <w:pStyle w:val="ListParagraph"/>
         <w:numPr>
           <w:ilvl w:val="0"/>
           <w:numId w:val="32"/>
@@ -12026,7 +12051,7 @@
     </w:p>
     <w:p>
       <w:pPr>
-        <w:pStyle w:val="a4"/>
+        <w:pStyle w:val="ListParagraph"/>
         <w:numPr>
           <w:ilvl w:val="0"/>
           <w:numId w:val="32"/>
@@ -12051,7 +12076,7 @@
     </w:p>
     <w:p>
       <w:pPr>
-        <w:pStyle w:val="a4"/>
+        <w:pStyle w:val="ListParagraph"/>
         <w:numPr>
           <w:ilvl w:val="0"/>
           <w:numId w:val="32"/>
@@ -12076,7 +12101,7 @@
     </w:p>
     <w:p>
       <w:pPr>
-        <w:pStyle w:val="a4"/>
+        <w:pStyle w:val="ListParagraph"/>
         <w:numPr>
           <w:ilvl w:val="0"/>
           <w:numId w:val="32"/>
@@ -12101,7 +12126,7 @@
     </w:p>
     <w:p>
       <w:pPr>
-        <w:pStyle w:val="a4"/>
+        <w:pStyle w:val="ListParagraph"/>
         <w:numPr>
           <w:ilvl w:val="0"/>
           <w:numId w:val="32"/>
@@ -12126,7 +12151,7 @@
     </w:p>
     <w:p>
       <w:pPr>
-        <w:pStyle w:val="a4"/>
+        <w:pStyle w:val="ListParagraph"/>
         <w:numPr>
           <w:ilvl w:val="0"/>
           <w:numId w:val="32"/>
@@ -12151,7 +12176,7 @@
     </w:p>
     <w:p>
       <w:pPr>
-        <w:pStyle w:val="a4"/>
+        <w:pStyle w:val="ListParagraph"/>
         <w:numPr>
           <w:ilvl w:val="0"/>
           <w:numId w:val="32"/>
@@ -12176,7 +12201,7 @@
     </w:p>
     <w:p>
       <w:pPr>
-        <w:pStyle w:val="a4"/>
+        <w:pStyle w:val="ListParagraph"/>
         <w:numPr>
           <w:ilvl w:val="0"/>
           <w:numId w:val="32"/>
@@ -12201,7 +12226,7 @@
     </w:p>
     <w:p>
       <w:pPr>
-        <w:pStyle w:val="a4"/>
+        <w:pStyle w:val="ListParagraph"/>
         <w:numPr>
           <w:ilvl w:val="0"/>
           <w:numId w:val="32"/>
@@ -12226,7 +12251,7 @@
     </w:p>
     <w:p>
       <w:pPr>
-        <w:pStyle w:val="a4"/>
+        <w:pStyle w:val="ListParagraph"/>
         <w:numPr>
           <w:ilvl w:val="0"/>
           <w:numId w:val="32"/>
@@ -12251,7 +12276,7 @@
     </w:p>
     <w:p>
       <w:pPr>
-        <w:pStyle w:val="a4"/>
+        <w:pStyle w:val="ListParagraph"/>
         <w:spacing w:line="276" w:lineRule="auto"/>
         <w:ind w:left="1794"/>
         <w:contextualSpacing w:val="0"/>
@@ -12279,7 +12304,7 @@
     </w:p>
     <w:p>
       <w:pPr>
-        <w:pStyle w:val="a4"/>
+        <w:pStyle w:val="ListParagraph"/>
         <w:numPr>
           <w:ilvl w:val="1"/>
           <w:numId w:val="30"/>
@@ -12306,7 +12331,7 @@
     </w:p>
     <w:p>
       <w:pPr>
-        <w:pStyle w:val="a4"/>
+        <w:pStyle w:val="ListParagraph"/>
         <w:numPr>
           <w:ilvl w:val="2"/>
           <w:numId w:val="30"/>
@@ -12326,7 +12351,7 @@
     </w:p>
     <w:p>
       <w:pPr>
-        <w:pStyle w:val="a4"/>
+        <w:pStyle w:val="ListParagraph"/>
         <w:numPr>
           <w:ilvl w:val="1"/>
           <w:numId w:val="30"/>
@@ -12353,7 +12378,7 @@
     </w:p>
     <w:p>
       <w:pPr>
-        <w:pStyle w:val="a4"/>
+        <w:pStyle w:val="ListParagraph"/>
         <w:numPr>
           <w:ilvl w:val="2"/>
           <w:numId w:val="30"/>
@@ -12373,7 +12398,7 @@
     </w:p>
     <w:p>
       <w:pPr>
-        <w:pStyle w:val="a4"/>
+        <w:pStyle w:val="ListParagraph"/>
         <w:numPr>
           <w:ilvl w:val="1"/>
           <w:numId w:val="19"/>
@@ -12400,7 +12425,7 @@
     </w:p>
     <w:p>
       <w:pPr>
-        <w:pStyle w:val="a4"/>
+        <w:pStyle w:val="ListParagraph"/>
         <w:numPr>
           <w:ilvl w:val="2"/>
           <w:numId w:val="19"/>
@@ -12421,7 +12446,7 @@
     <w:p>
       <w:pPr>
         <w:rPr>
-          <w:rFonts w:cstheme="minorHAnsi" w:hint="eastAsia"/>
+          <w:rFonts w:cstheme="minorHAnsi"/>
         </w:rPr>
       </w:pPr>
       <w:r>
@@ -12433,7 +12458,7 @@
     </w:p>
     <w:p>
       <w:pPr>
-        <w:pStyle w:val="2"/>
+        <w:pStyle w:val="Heading2"/>
         <w:numPr>
           <w:ilvl w:val="0"/>
           <w:numId w:val="14"/>
@@ -12445,7 +12470,7 @@
           <w:rFonts w:asciiTheme="minorHAnsi" w:hAnsiTheme="minorHAnsi" w:cstheme="minorHAnsi"/>
         </w:rPr>
       </w:pPr>
-      <w:bookmarkStart w:id="24" w:name="_Toc463554228"/>
+      <w:bookmarkStart w:id="28" w:name="_Toc463554228"/>
       <w:r>
         <w:rPr>
           <w:rFonts w:asciiTheme="minorHAnsi" w:hAnsiTheme="minorHAnsi" w:cstheme="minorHAnsi"/>
@@ -12453,7 +12478,7 @@
         <w:lastRenderedPageBreak/>
         <w:t>MOSCOW</w:t>
       </w:r>
-      <w:bookmarkEnd w:id="24"/>
+      <w:bookmarkEnd w:id="28"/>
     </w:p>
     <w:p>
       <w:pPr>
@@ -12462,6 +12487,10 @@
           <w:rFonts w:cstheme="minorHAnsi"/>
         </w:rPr>
       </w:pPr>
+      <w:bookmarkStart w:id="29" w:name="OLE_LINK11"/>
+      <w:bookmarkStart w:id="30" w:name="OLE_LINK12"/>
+      <w:bookmarkStart w:id="31" w:name="OLE_LINK13"/>
+      <w:bookmarkStart w:id="32" w:name="OLE_LINK14"/>
       <w:r>
         <w:rPr>
           <w:rFonts w:cstheme="minorHAnsi"/>
@@ -12471,7 +12500,7 @@
     </w:p>
     <w:p>
       <w:pPr>
-        <w:pStyle w:val="a4"/>
+        <w:pStyle w:val="ListParagraph"/>
         <w:numPr>
           <w:ilvl w:val="1"/>
           <w:numId w:val="17"/>
@@ -12489,7 +12518,7 @@
     </w:p>
     <w:p>
       <w:pPr>
-        <w:pStyle w:val="a4"/>
+        <w:pStyle w:val="ListParagraph"/>
         <w:numPr>
           <w:ilvl w:val="1"/>
           <w:numId w:val="17"/>
@@ -12507,7 +12536,7 @@
     </w:p>
     <w:p>
       <w:pPr>
-        <w:pStyle w:val="a4"/>
+        <w:pStyle w:val="ListParagraph"/>
         <w:numPr>
           <w:ilvl w:val="1"/>
           <w:numId w:val="17"/>
@@ -12525,7 +12554,7 @@
     </w:p>
     <w:p>
       <w:pPr>
-        <w:pStyle w:val="a4"/>
+        <w:pStyle w:val="ListParagraph"/>
         <w:numPr>
           <w:ilvl w:val="1"/>
           <w:numId w:val="17"/>
@@ -12543,7 +12572,7 @@
     </w:p>
     <w:p>
       <w:pPr>
-        <w:pStyle w:val="a4"/>
+        <w:pStyle w:val="ListParagraph"/>
         <w:numPr>
           <w:ilvl w:val="1"/>
           <w:numId w:val="17"/>
@@ -12561,7 +12590,7 @@
     </w:p>
     <w:p>
       <w:pPr>
-        <w:pStyle w:val="a4"/>
+        <w:pStyle w:val="ListParagraph"/>
         <w:numPr>
           <w:ilvl w:val="1"/>
           <w:numId w:val="17"/>
@@ -12579,7 +12608,7 @@
     </w:p>
     <w:p>
       <w:pPr>
-        <w:pStyle w:val="a4"/>
+        <w:pStyle w:val="ListParagraph"/>
         <w:numPr>
           <w:ilvl w:val="1"/>
           <w:numId w:val="17"/>
@@ -12597,7 +12626,7 @@
     </w:p>
     <w:p>
       <w:pPr>
-        <w:pStyle w:val="a4"/>
+        <w:pStyle w:val="ListParagraph"/>
         <w:numPr>
           <w:ilvl w:val="1"/>
           <w:numId w:val="17"/>
@@ -12615,7 +12644,7 @@
     </w:p>
     <w:p>
       <w:pPr>
-        <w:pStyle w:val="a4"/>
+        <w:pStyle w:val="ListParagraph"/>
         <w:numPr>
           <w:ilvl w:val="1"/>
           <w:numId w:val="17"/>
@@ -12633,7 +12662,7 @@
     </w:p>
     <w:p>
       <w:pPr>
-        <w:pStyle w:val="a4"/>
+        <w:pStyle w:val="ListParagraph"/>
         <w:numPr>
           <w:ilvl w:val="1"/>
           <w:numId w:val="17"/>
@@ -12651,7 +12680,7 @@
     </w:p>
     <w:p>
       <w:pPr>
-        <w:pStyle w:val="a4"/>
+        <w:pStyle w:val="ListParagraph"/>
         <w:numPr>
           <w:ilvl w:val="1"/>
           <w:numId w:val="17"/>
@@ -12667,6 +12696,8 @@
         <w:t>Record total scores</w:t>
       </w:r>
     </w:p>
+    <w:bookmarkEnd w:id="31"/>
+    <w:bookmarkEnd w:id="32"/>
     <w:p>
       <w:pPr>
         <w:rPr>
@@ -12681,6 +12712,8 @@
           <w:rFonts w:cstheme="minorHAnsi"/>
         </w:rPr>
       </w:pPr>
+      <w:bookmarkStart w:id="33" w:name="OLE_LINK15"/>
+      <w:bookmarkStart w:id="34" w:name="OLE_LINK16"/>
       <w:r>
         <w:rPr>
           <w:rFonts w:cstheme="minorHAnsi"/>
@@ -12690,7 +12723,7 @@
     </w:p>
     <w:p>
       <w:pPr>
-        <w:pStyle w:val="a4"/>
+        <w:pStyle w:val="ListParagraph"/>
         <w:numPr>
           <w:ilvl w:val="1"/>
           <w:numId w:val="17"/>
@@ -12708,7 +12741,7 @@
     </w:p>
     <w:p>
       <w:pPr>
-        <w:pStyle w:val="a4"/>
+        <w:pStyle w:val="ListParagraph"/>
         <w:numPr>
           <w:ilvl w:val="1"/>
           <w:numId w:val="17"/>
@@ -12726,7 +12759,7 @@
     </w:p>
     <w:p>
       <w:pPr>
-        <w:pStyle w:val="a4"/>
+        <w:pStyle w:val="ListParagraph"/>
         <w:numPr>
           <w:ilvl w:val="1"/>
           <w:numId w:val="17"/>
@@ -12744,7 +12777,7 @@
     </w:p>
     <w:p>
       <w:pPr>
-        <w:pStyle w:val="a4"/>
+        <w:pStyle w:val="ListParagraph"/>
         <w:numPr>
           <w:ilvl w:val="1"/>
           <w:numId w:val="17"/>
@@ -12760,9 +12793,11 @@
         <w:t>Check playable of player</w:t>
       </w:r>
     </w:p>
-    <w:p>
-      <w:pPr>
-        <w:pStyle w:val="a4"/>
+    <w:bookmarkEnd w:id="33"/>
+    <w:bookmarkEnd w:id="34"/>
+    <w:p>
+      <w:pPr>
+        <w:pStyle w:val="ListParagraph"/>
         <w:ind w:left="1794"/>
         <w:rPr>
           <w:rFonts w:cstheme="minorHAnsi"/>
@@ -12776,6 +12811,8 @@
           <w:rFonts w:cstheme="minorHAnsi"/>
         </w:rPr>
       </w:pPr>
+      <w:bookmarkStart w:id="35" w:name="OLE_LINK17"/>
+      <w:bookmarkStart w:id="36" w:name="OLE_LINK18"/>
       <w:r>
         <w:rPr>
           <w:rFonts w:cstheme="minorHAnsi"/>
@@ -12785,7 +12822,7 @@
     </w:p>
     <w:p>
       <w:pPr>
-        <w:pStyle w:val="a4"/>
+        <w:pStyle w:val="ListParagraph"/>
         <w:numPr>
           <w:ilvl w:val="1"/>
           <w:numId w:val="17"/>
@@ -12803,7 +12840,7 @@
     </w:p>
     <w:p>
       <w:pPr>
-        <w:pStyle w:val="a4"/>
+        <w:pStyle w:val="ListParagraph"/>
         <w:numPr>
           <w:ilvl w:val="1"/>
           <w:numId w:val="17"/>
@@ -12821,7 +12858,7 @@
     </w:p>
     <w:p>
       <w:pPr>
-        <w:pStyle w:val="a4"/>
+        <w:pStyle w:val="ListParagraph"/>
         <w:numPr>
           <w:ilvl w:val="1"/>
           <w:numId w:val="17"/>
@@ -12839,7 +12876,7 @@
     </w:p>
     <w:p>
       <w:pPr>
-        <w:pStyle w:val="a4"/>
+        <w:pStyle w:val="ListParagraph"/>
         <w:numPr>
           <w:ilvl w:val="1"/>
           <w:numId w:val="17"/>
@@ -12863,7 +12900,7 @@
     </w:p>
     <w:p>
       <w:pPr>
-        <w:pStyle w:val="a4"/>
+        <w:pStyle w:val="ListParagraph"/>
         <w:numPr>
           <w:ilvl w:val="1"/>
           <w:numId w:val="17"/>
@@ -12879,9 +12916,13 @@
         <w:t>Enable / disable sound effect</w:t>
       </w:r>
     </w:p>
-    <w:p>
-      <w:pPr>
-        <w:pStyle w:val="a4"/>
+    <w:bookmarkEnd w:id="29"/>
+    <w:bookmarkEnd w:id="30"/>
+    <w:bookmarkEnd w:id="35"/>
+    <w:bookmarkEnd w:id="36"/>
+    <w:p>
+      <w:pPr>
+        <w:pStyle w:val="ListParagraph"/>
         <w:spacing w:line="276" w:lineRule="auto"/>
         <w:ind w:left="3600"/>
         <w:jc w:val="both"/>
@@ -12892,7 +12933,7 @@
     </w:p>
     <w:p>
       <w:pPr>
-        <w:pStyle w:val="1"/>
+        <w:pStyle w:val="Heading1"/>
         <w:numPr>
           <w:ilvl w:val="0"/>
           <w:numId w:val="7"/>
@@ -12911,7 +12952,7 @@
     </w:p>
     <w:p>
       <w:pPr>
-        <w:pStyle w:val="1"/>
+        <w:pStyle w:val="Heading1"/>
         <w:numPr>
           <w:ilvl w:val="0"/>
           <w:numId w:val="7"/>
@@ -12921,7 +12962,7 @@
           <w:rFonts w:asciiTheme="minorHAnsi" w:hAnsiTheme="minorHAnsi" w:cstheme="minorHAnsi"/>
         </w:rPr>
       </w:pPr>
-      <w:bookmarkStart w:id="25" w:name="_Toc463554229"/>
+      <w:bookmarkStart w:id="37" w:name="_Toc463554229"/>
       <w:r>
         <w:rPr>
           <w:rFonts w:asciiTheme="minorHAnsi" w:hAnsiTheme="minorHAnsi" w:cstheme="minorHAnsi"/>
@@ -12929,28 +12970,28 @@
         <w:lastRenderedPageBreak/>
         <w:t>System Requirements</w:t>
       </w:r>
-      <w:bookmarkEnd w:id="25"/>
-    </w:p>
-    <w:p>
-      <w:pPr>
-        <w:pStyle w:val="2"/>
+      <w:bookmarkEnd w:id="37"/>
+    </w:p>
+    <w:p>
+      <w:pPr>
+        <w:pStyle w:val="Heading2"/>
         <w:jc w:val="both"/>
         <w:rPr>
           <w:rFonts w:asciiTheme="minorHAnsi" w:hAnsiTheme="minorHAnsi" w:cstheme="minorHAnsi"/>
         </w:rPr>
       </w:pPr>
-      <w:bookmarkStart w:id="26" w:name="_Toc463554230"/>
+      <w:bookmarkStart w:id="38" w:name="_Toc463554230"/>
       <w:r>
         <w:rPr>
           <w:rFonts w:asciiTheme="minorHAnsi" w:hAnsiTheme="minorHAnsi" w:cstheme="minorHAnsi"/>
         </w:rPr>
         <w:t>Hardware</w:t>
       </w:r>
-      <w:bookmarkEnd w:id="26"/>
+      <w:bookmarkEnd w:id="38"/>
     </w:p>
     <w:tbl>
       <w:tblPr>
-        <w:tblStyle w:val="4-1"/>
+        <w:tblStyle w:val="GridTable4-Accent1"/>
         <w:tblW w:w="9667" w:type="dxa"/>
         <w:tblLayout w:type="fixed"/>
         <w:tblLook w:val="0020" w:firstRow="1" w:lastRow="0" w:firstColumn="0" w:lastColumn="0" w:noHBand="0" w:noVBand="0"/>
@@ -13337,24 +13378,24 @@
     </w:p>
     <w:p>
       <w:pPr>
-        <w:pStyle w:val="2"/>
+        <w:pStyle w:val="Heading2"/>
         <w:jc w:val="both"/>
         <w:rPr>
           <w:rFonts w:asciiTheme="minorHAnsi" w:hAnsiTheme="minorHAnsi" w:cstheme="minorHAnsi"/>
         </w:rPr>
       </w:pPr>
-      <w:bookmarkStart w:id="27" w:name="_Toc463554231"/>
+      <w:bookmarkStart w:id="39" w:name="_Toc463554231"/>
       <w:r>
         <w:rPr>
           <w:rFonts w:asciiTheme="minorHAnsi" w:hAnsiTheme="minorHAnsi" w:cstheme="minorHAnsi"/>
         </w:rPr>
         <w:t>Software</w:t>
       </w:r>
-      <w:bookmarkEnd w:id="27"/>
+      <w:bookmarkEnd w:id="39"/>
     </w:p>
     <w:tbl>
       <w:tblPr>
-        <w:tblStyle w:val="4-1"/>
+        <w:tblStyle w:val="GridTable4-Accent1"/>
         <w:tblW w:w="9667" w:type="dxa"/>
         <w:tblLayout w:type="fixed"/>
         <w:tblLook w:val="0020" w:firstRow="1" w:lastRow="0" w:firstColumn="0" w:lastColumn="0" w:noHBand="0" w:noVBand="0"/>
@@ -13609,7 +13650,7 @@
     </w:p>
     <w:p>
       <w:pPr>
-        <w:pStyle w:val="1"/>
+        <w:pStyle w:val="Heading1"/>
         <w:numPr>
           <w:ilvl w:val="0"/>
           <w:numId w:val="7"/>
@@ -13619,14 +13660,14 @@
           <w:rFonts w:asciiTheme="minorHAnsi" w:hAnsiTheme="minorHAnsi" w:cstheme="minorHAnsi"/>
         </w:rPr>
       </w:pPr>
-      <w:bookmarkStart w:id="28" w:name="_Toc463554232"/>
+      <w:bookmarkStart w:id="40" w:name="_Toc463554232"/>
       <w:r>
         <w:rPr>
           <w:rFonts w:asciiTheme="minorHAnsi" w:hAnsiTheme="minorHAnsi" w:cstheme="minorHAnsi"/>
         </w:rPr>
         <w:t>Non-functional Requirements</w:t>
       </w:r>
-      <w:bookmarkEnd w:id="28"/>
+      <w:bookmarkEnd w:id="40"/>
     </w:p>
     <w:p>
       <w:pPr>
@@ -13645,7 +13686,7 @@
     </w:p>
     <w:p>
       <w:pPr>
-        <w:pStyle w:val="a4"/>
+        <w:pStyle w:val="ListParagraph"/>
         <w:numPr>
           <w:ilvl w:val="0"/>
           <w:numId w:val="1"/>
@@ -13660,6 +13701,8 @@
           <w:szCs w:val="22"/>
         </w:rPr>
       </w:pPr>
+      <w:bookmarkStart w:id="41" w:name="OLE_LINK22"/>
+      <w:bookmarkStart w:id="42" w:name="OLE_LINK23"/>
       <w:r>
         <w:rPr>
           <w:rFonts w:cstheme="minorHAnsi"/>
@@ -13671,7 +13714,7 @@
     </w:p>
     <w:p>
       <w:pPr>
-        <w:pStyle w:val="a4"/>
+        <w:pStyle w:val="ListParagraph"/>
         <w:spacing w:before="120" w:line="259" w:lineRule="auto"/>
         <w:ind w:left="1520"/>
         <w:contextualSpacing w:val="0"/>
@@ -13693,7 +13736,7 @@
     </w:p>
     <w:p>
       <w:pPr>
-        <w:pStyle w:val="a4"/>
+        <w:pStyle w:val="ListParagraph"/>
         <w:spacing w:before="120" w:line="259" w:lineRule="auto"/>
         <w:ind w:left="1520"/>
         <w:contextualSpacing w:val="0"/>
@@ -13715,7 +13758,7 @@
     </w:p>
     <w:p>
       <w:pPr>
-        <w:pStyle w:val="a4"/>
+        <w:pStyle w:val="ListParagraph"/>
         <w:numPr>
           <w:ilvl w:val="0"/>
           <w:numId w:val="1"/>
@@ -13730,6 +13773,10 @@
           <w:szCs w:val="22"/>
         </w:rPr>
       </w:pPr>
+      <w:bookmarkStart w:id="43" w:name="OLE_LINK24"/>
+      <w:bookmarkStart w:id="44" w:name="OLE_LINK25"/>
+      <w:bookmarkEnd w:id="41"/>
+      <w:bookmarkEnd w:id="42"/>
       <w:r>
         <w:rPr>
           <w:rFonts w:cstheme="minorHAnsi"/>
@@ -13741,7 +13788,7 @@
     </w:p>
     <w:p>
       <w:pPr>
-        <w:pStyle w:val="a4"/>
+        <w:pStyle w:val="ListParagraph"/>
         <w:spacing w:before="120" w:line="259" w:lineRule="auto"/>
         <w:ind w:left="1520"/>
         <w:contextualSpacing w:val="0"/>
@@ -13763,7 +13810,7 @@
     </w:p>
     <w:p>
       <w:pPr>
-        <w:pStyle w:val="a4"/>
+        <w:pStyle w:val="ListParagraph"/>
         <w:numPr>
           <w:ilvl w:val="0"/>
           <w:numId w:val="1"/>
@@ -13778,6 +13825,10 @@
           <w:szCs w:val="22"/>
         </w:rPr>
       </w:pPr>
+      <w:bookmarkStart w:id="45" w:name="OLE_LINK26"/>
+      <w:bookmarkStart w:id="46" w:name="OLE_LINK27"/>
+      <w:bookmarkEnd w:id="43"/>
+      <w:bookmarkEnd w:id="44"/>
       <w:r>
         <w:rPr>
           <w:rFonts w:cstheme="minorHAnsi"/>
@@ -13789,7 +13840,7 @@
     </w:p>
     <w:p>
       <w:pPr>
-        <w:pStyle w:val="a4"/>
+        <w:pStyle w:val="ListParagraph"/>
         <w:spacing w:before="120" w:line="259" w:lineRule="auto"/>
         <w:ind w:left="1520"/>
         <w:contextualSpacing w:val="0"/>
@@ -13811,7 +13862,7 @@
     </w:p>
     <w:p>
       <w:pPr>
-        <w:pStyle w:val="a4"/>
+        <w:pStyle w:val="ListParagraph"/>
         <w:spacing w:before="120" w:line="259" w:lineRule="auto"/>
         <w:ind w:left="1520"/>
         <w:contextualSpacing w:val="0"/>
@@ -13833,7 +13884,7 @@
     </w:p>
     <w:p>
       <w:pPr>
-        <w:pStyle w:val="a4"/>
+        <w:pStyle w:val="ListParagraph"/>
         <w:numPr>
           <w:ilvl w:val="0"/>
           <w:numId w:val="1"/>
@@ -13848,6 +13899,9 @@
           <w:szCs w:val="22"/>
         </w:rPr>
       </w:pPr>
+      <w:bookmarkStart w:id="47" w:name="OLE_LINK28"/>
+      <w:bookmarkEnd w:id="45"/>
+      <w:bookmarkEnd w:id="46"/>
       <w:r>
         <w:rPr>
           <w:rFonts w:cstheme="minorHAnsi"/>
@@ -13859,7 +13913,7 @@
     </w:p>
     <w:p>
       <w:pPr>
-        <w:pStyle w:val="a4"/>
+        <w:pStyle w:val="ListParagraph"/>
         <w:numPr>
           <w:ilvl w:val="0"/>
           <w:numId w:val="1"/>
@@ -13874,6 +13928,10 @@
           <w:szCs w:val="22"/>
         </w:rPr>
       </w:pPr>
+      <w:bookmarkStart w:id="48" w:name="OLE_LINK29"/>
+      <w:bookmarkStart w:id="49" w:name="OLE_LINK30"/>
+      <w:bookmarkStart w:id="50" w:name="_GoBack"/>
+      <w:bookmarkEnd w:id="47"/>
       <w:r>
         <w:rPr>
           <w:rFonts w:cstheme="minorHAnsi"/>
@@ -13885,7 +13943,7 @@
     </w:p>
     <w:p>
       <w:pPr>
-        <w:pStyle w:val="a4"/>
+        <w:pStyle w:val="ListParagraph"/>
         <w:spacing w:before="120" w:line="259" w:lineRule="auto"/>
         <w:ind w:left="1520"/>
         <w:contextualSpacing w:val="0"/>
@@ -13905,6 +13963,9 @@
         <w:t xml:space="preserve"> To ensure that our architecture and code are extensible and maintainable, we will try to research on all the possible functionalities that could be implemented into our application and take those into consideration when designing the system.</w:t>
       </w:r>
     </w:p>
+    <w:bookmarkEnd w:id="48"/>
+    <w:bookmarkEnd w:id="49"/>
+    <w:bookmarkEnd w:id="50"/>
     <w:p>
       <w:pPr>
         <w:jc w:val="both"/>
@@ -13932,7 +13993,7 @@
 </file>
 
 <file path=word/numbering.xml><?xml version="1.0" encoding="utf-8"?>
-<w:numbering xmlns:wpc="http://schemas.microsoft.com/office/word/2010/wordprocessingCanvas" xmlns:mc="http://schemas.openxmlformats.org/markup-compatibility/2006" xmlns:o="urn:schemas-microsoft-com:office:office" xmlns:r="http://schemas.openxmlformats.org/officeDocument/2006/relationships" xmlns:m="http://schemas.openxmlformats.org/officeDocument/2006/math" xmlns:v="urn:schemas-microsoft-com:vml" xmlns:wp14="http://schemas.microsoft.com/office/word/2010/wordprocessingDrawing" xmlns:wp="http://schemas.openxmlformats.org/drawingml/2006/wordprocessingDrawing" xmlns:w10="urn:schemas-microsoft-com:office:word" xmlns:w="http://schemas.openxmlformats.org/wordprocessingml/2006/main" xmlns:w14="http://schemas.microsoft.com/office/word/2010/wordml" xmlns:w15="http://schemas.microsoft.com/office/word/2012/wordml" xmlns:wpg="http://schemas.microsoft.com/office/word/2010/wordprocessingGroup" xmlns:wpi="http://schemas.microsoft.com/office/word/2010/wordprocessingInk" xmlns:wne="http://schemas.microsoft.com/office/word/2006/wordml" xmlns:wps="http://schemas.microsoft.com/office/word/2010/wordprocessingShape" mc:Ignorable="w14 w15 wp14">
+<w:numbering xmlns:wpc="http://schemas.microsoft.com/office/word/2010/wordprocessingCanvas" xmlns:cx="http://schemas.microsoft.com/office/drawing/2014/chartex" xmlns:cx1="http://schemas.microsoft.com/office/drawing/2015/9/8/chartex" xmlns:cx2="http://schemas.microsoft.com/office/drawing/2015/10/21/chartex" xmlns:mc="http://schemas.openxmlformats.org/markup-compatibility/2006" xmlns:o="urn:schemas-microsoft-com:office:office" xmlns:r="http://schemas.openxmlformats.org/officeDocument/2006/relationships" xmlns:m="http://schemas.openxmlformats.org/officeDocument/2006/math" xmlns:v="urn:schemas-microsoft-com:vml" xmlns:wp14="http://schemas.microsoft.com/office/word/2010/wordprocessingDrawing" xmlns:wp="http://schemas.openxmlformats.org/drawingml/2006/wordprocessingDrawing" xmlns:w10="urn:schemas-microsoft-com:office:word" xmlns:w="http://schemas.openxmlformats.org/wordprocessingml/2006/main" xmlns:w14="http://schemas.microsoft.com/office/word/2010/wordml" xmlns:w15="http://schemas.microsoft.com/office/word/2012/wordml" xmlns:w16se="http://schemas.microsoft.com/office/word/2015/wordml/symex" xmlns:wpg="http://schemas.microsoft.com/office/word/2010/wordprocessingGroup" xmlns:wpi="http://schemas.microsoft.com/office/word/2010/wordprocessingInk" xmlns:wne="http://schemas.microsoft.com/office/word/2006/wordml" xmlns:wps="http://schemas.microsoft.com/office/word/2010/wordprocessingShape" mc:Ignorable="w14 w15 w16se wp14">
   <w:abstractNum w:abstractNumId="0" w15:restartNumberingAfterBreak="0">
     <w:nsid w:val="04211BEC"/>
     <w:multiLevelType w:val="multilevel"/>
@@ -18238,7 +18299,7 @@
 </file>
 
 <file path=word/styles.xml><?xml version="1.0" encoding="utf-8"?>
-<w:styles xmlns:mc="http://schemas.openxmlformats.org/markup-compatibility/2006" xmlns:r="http://schemas.openxmlformats.org/officeDocument/2006/relationships" xmlns:w="http://schemas.openxmlformats.org/wordprocessingml/2006/main" xmlns:w14="http://schemas.microsoft.com/office/word/2010/wordml" xmlns:w15="http://schemas.microsoft.com/office/word/2012/wordml" mc:Ignorable="w14 w15">
+<w:styles xmlns:mc="http://schemas.openxmlformats.org/markup-compatibility/2006" xmlns:r="http://schemas.openxmlformats.org/officeDocument/2006/relationships" xmlns:w="http://schemas.openxmlformats.org/wordprocessingml/2006/main" xmlns:w14="http://schemas.microsoft.com/office/word/2010/wordml" xmlns:w15="http://schemas.microsoft.com/office/word/2012/wordml" xmlns:w16se="http://schemas.microsoft.com/office/word/2015/wordml/symex" mc:Ignorable="w14 w15 w16se">
   <w:docDefaults>
     <w:rPrDefault>
       <w:rPr>
@@ -18254,7 +18315,7 @@
       </w:pPr>
     </w:pPrDefault>
   </w:docDefaults>
-  <w:latentStyles w:defLockedState="0" w:defUIPriority="99" w:defSemiHidden="0" w:defUnhideWhenUsed="0" w:defQFormat="0" w:count="371">
+  <w:latentStyles w:defLockedState="0" w:defUIPriority="99" w:defSemiHidden="0" w:defUnhideWhenUsed="0" w:defQFormat="0" w:count="373">
     <w:lsdException w:name="Normal" w:uiPriority="0" w:qFormat="1"/>
     <w:lsdException w:name="heading 1" w:uiPriority="9" w:qFormat="1"/>
     <w:lsdException w:name="heading 2" w:semiHidden="1" w:uiPriority="9" w:unhideWhenUsed="1" w:qFormat="1"/>
@@ -18360,7 +18421,6 @@
     <w:lsdException w:name="HTML Sample" w:semiHidden="1" w:unhideWhenUsed="1"/>
     <w:lsdException w:name="HTML Typewriter" w:semiHidden="1" w:unhideWhenUsed="1"/>
     <w:lsdException w:name="HTML Variable" w:semiHidden="1" w:unhideWhenUsed="1"/>
-    <w:lsdException w:name="Normal Table" w:semiHidden="1" w:unhideWhenUsed="1"/>
     <w:lsdException w:name="annotation subject" w:semiHidden="1" w:unhideWhenUsed="1"/>
     <w:lsdException w:name="No List" w:semiHidden="1" w:unhideWhenUsed="1"/>
     <w:lsdException w:name="Outline List 1" w:semiHidden="1" w:unhideWhenUsed="1"/>
@@ -18406,11 +18466,9 @@
     <w:lsdException w:name="Table Subtle 1" w:semiHidden="1" w:unhideWhenUsed="1"/>
     <w:lsdException w:name="Table Subtle 2" w:semiHidden="1" w:unhideWhenUsed="1"/>
     <w:lsdException w:name="Table Web 1" w:semiHidden="1" w:unhideWhenUsed="1"/>
-    <w:lsdException w:name="Table Web 2" w:semiHidden="1" w:unhideWhenUsed="1"/>
     <w:lsdException w:name="Table Web 3" w:semiHidden="1" w:unhideWhenUsed="1"/>
     <w:lsdException w:name="Balloon Text" w:semiHidden="1" w:unhideWhenUsed="1"/>
     <w:lsdException w:name="Table Grid" w:uiPriority="39"/>
-    <w:lsdException w:name="Table Theme" w:semiHidden="1" w:unhideWhenUsed="1"/>
     <w:lsdException w:name="Placeholder Text" w:semiHidden="1"/>
     <w:lsdException w:name="No Spacing" w:uiPriority="1" w:qFormat="1"/>
     <w:lsdException w:name="Light Shading" w:uiPriority="60"/>
@@ -18626,17 +18684,19 @@
     <w:lsdException w:name="List Table 5 Dark Accent 6" w:uiPriority="50"/>
     <w:lsdException w:name="List Table 6 Colorful Accent 6" w:uiPriority="51"/>
     <w:lsdException w:name="List Table 7 Colorful Accent 6" w:uiPriority="52"/>
+    <w:lsdException w:name="Mention" w:semiHidden="1" w:unhideWhenUsed="1"/>
+    <w:lsdException w:name="Smart Hyperlink" w:semiHidden="1" w:unhideWhenUsed="1"/>
   </w:latentStyles>
-  <w:style w:type="paragraph" w:default="1" w:styleId="a">
+  <w:style w:type="paragraph" w:default="1" w:styleId="Normal">
     <w:name w:val="Normal"/>
     <w:qFormat/>
     <w:rsid w:val="00DB477A"/>
   </w:style>
-  <w:style w:type="paragraph" w:styleId="1">
+  <w:style w:type="paragraph" w:styleId="Heading1">
     <w:name w:val="heading 1"/>
-    <w:basedOn w:val="a"/>
-    <w:next w:val="a"/>
-    <w:link w:val="1Char"/>
+    <w:basedOn w:val="Normal"/>
+    <w:next w:val="Normal"/>
+    <w:link w:val="Heading1Char"/>
     <w:uiPriority w:val="9"/>
     <w:qFormat/>
     <w:rsid w:val="00C91021"/>
@@ -18653,11 +18713,11 @@
       <w:szCs w:val="32"/>
     </w:rPr>
   </w:style>
-  <w:style w:type="paragraph" w:styleId="2">
+  <w:style w:type="paragraph" w:styleId="Heading2">
     <w:name w:val="heading 2"/>
-    <w:basedOn w:val="a"/>
-    <w:next w:val="a"/>
-    <w:link w:val="2Char"/>
+    <w:basedOn w:val="Normal"/>
+    <w:next w:val="Normal"/>
+    <w:link w:val="Heading2Char"/>
     <w:uiPriority w:val="9"/>
     <w:unhideWhenUsed/>
     <w:qFormat/>
@@ -18675,11 +18735,11 @@
       <w:szCs w:val="26"/>
     </w:rPr>
   </w:style>
-  <w:style w:type="paragraph" w:styleId="3">
+  <w:style w:type="paragraph" w:styleId="Heading3">
     <w:name w:val="heading 3"/>
-    <w:basedOn w:val="a"/>
-    <w:next w:val="a"/>
-    <w:link w:val="3Char"/>
+    <w:basedOn w:val="Normal"/>
+    <w:next w:val="Normal"/>
+    <w:link w:val="Heading3Char"/>
     <w:uiPriority w:val="9"/>
     <w:unhideWhenUsed/>
     <w:qFormat/>
@@ -18697,13 +18757,13 @@
       <w:szCs w:val="24"/>
     </w:rPr>
   </w:style>
-  <w:style w:type="character" w:default="1" w:styleId="a0">
+  <w:style w:type="character" w:default="1" w:styleId="DefaultParagraphFont">
     <w:name w:val="Default Paragraph Font"/>
     <w:uiPriority w:val="1"/>
     <w:semiHidden/>
     <w:unhideWhenUsed/>
   </w:style>
-  <w:style w:type="table" w:default="1" w:styleId="a1">
+  <w:style w:type="table" w:default="1" w:styleId="TableNormal">
     <w:name w:val="Normal Table"/>
     <w:uiPriority w:val="99"/>
     <w:semiHidden/>
@@ -18718,17 +18778,17 @@
       </w:tblCellMar>
     </w:tblPr>
   </w:style>
-  <w:style w:type="numbering" w:default="1" w:styleId="a2">
+  <w:style w:type="numbering" w:default="1" w:styleId="NoList">
     <w:name w:val="No List"/>
     <w:uiPriority w:val="99"/>
     <w:semiHidden/>
     <w:unhideWhenUsed/>
   </w:style>
-  <w:style w:type="paragraph" w:styleId="a3">
+  <w:style w:type="paragraph" w:styleId="Title">
     <w:name w:val="Title"/>
-    <w:basedOn w:val="a"/>
-    <w:next w:val="a"/>
-    <w:link w:val="Char"/>
+    <w:basedOn w:val="Normal"/>
+    <w:next w:val="Normal"/>
+    <w:link w:val="TitleChar"/>
     <w:uiPriority w:val="10"/>
     <w:qFormat/>
     <w:rsid w:val="00C91021"/>
@@ -18744,10 +18804,10 @@
       <w:szCs w:val="56"/>
     </w:rPr>
   </w:style>
-  <w:style w:type="character" w:customStyle="1" w:styleId="Char">
-    <w:name w:val="标题 Char"/>
-    <w:basedOn w:val="a0"/>
-    <w:link w:val="a3"/>
+  <w:style w:type="character" w:customStyle="1" w:styleId="TitleChar">
+    <w:name w:val="Title Char"/>
+    <w:basedOn w:val="DefaultParagraphFont"/>
+    <w:link w:val="Title"/>
     <w:uiPriority w:val="10"/>
     <w:rsid w:val="00C91021"/>
     <w:rPr>
@@ -18758,10 +18818,10 @@
       <w:szCs w:val="56"/>
     </w:rPr>
   </w:style>
-  <w:style w:type="character" w:customStyle="1" w:styleId="1Char">
-    <w:name w:val="标题 1 Char"/>
-    <w:basedOn w:val="a0"/>
-    <w:link w:val="1"/>
+  <w:style w:type="character" w:customStyle="1" w:styleId="Heading1Char">
+    <w:name w:val="Heading 1 Char"/>
+    <w:basedOn w:val="DefaultParagraphFont"/>
+    <w:link w:val="Heading1"/>
     <w:uiPriority w:val="9"/>
     <w:rsid w:val="00C91021"/>
     <w:rPr>
@@ -18771,9 +18831,9 @@
       <w:szCs w:val="32"/>
     </w:rPr>
   </w:style>
-  <w:style w:type="paragraph" w:styleId="a4">
+  <w:style w:type="paragraph" w:styleId="ListParagraph">
     <w:name w:val="List Paragraph"/>
-    <w:basedOn w:val="a"/>
+    <w:basedOn w:val="Normal"/>
     <w:uiPriority w:val="34"/>
     <w:qFormat/>
     <w:rsid w:val="00485FB9"/>
@@ -18788,10 +18848,10 @@
       <w:lang w:eastAsia="en-US"/>
     </w:rPr>
   </w:style>
-  <w:style w:type="character" w:customStyle="1" w:styleId="2Char">
-    <w:name w:val="标题 2 Char"/>
-    <w:basedOn w:val="a0"/>
-    <w:link w:val="2"/>
+  <w:style w:type="character" w:customStyle="1" w:styleId="Heading2Char">
+    <w:name w:val="Heading 2 Char"/>
+    <w:basedOn w:val="DefaultParagraphFont"/>
+    <w:link w:val="Heading2"/>
     <w:uiPriority w:val="9"/>
     <w:rsid w:val="004203CB"/>
     <w:rPr>
@@ -18803,8 +18863,8 @@
   </w:style>
   <w:style w:type="paragraph" w:customStyle="1" w:styleId="SpecLevel4">
     <w:name w:val="Spec Level 4"/>
-    <w:basedOn w:val="a"/>
-    <w:next w:val="a"/>
+    <w:basedOn w:val="Normal"/>
+    <w:next w:val="Normal"/>
     <w:rsid w:val="00661D19"/>
     <w:pPr>
       <w:tabs>
@@ -18821,9 +18881,9 @@
       <w:lang w:val="en-AU" w:eastAsia="en-US"/>
     </w:rPr>
   </w:style>
-  <w:style w:type="table" w:styleId="30">
+  <w:style w:type="table" w:styleId="TableGrid3">
     <w:name w:val="Table Grid 3"/>
-    <w:basedOn w:val="a1"/>
+    <w:basedOn w:val="TableNormal"/>
     <w:semiHidden/>
     <w:unhideWhenUsed/>
     <w:rsid w:val="00661D19"/>
@@ -18887,9 +18947,9 @@
       </w:tcPr>
     </w:tblStylePr>
   </w:style>
-  <w:style w:type="paragraph" w:styleId="a5">
+  <w:style w:type="paragraph" w:styleId="NoSpacing">
     <w:name w:val="No Spacing"/>
-    <w:link w:val="Char0"/>
+    <w:link w:val="NoSpacingChar"/>
     <w:uiPriority w:val="1"/>
     <w:qFormat/>
     <w:rsid w:val="00661D19"/>
@@ -18900,19 +18960,19 @@
       <w:lang w:eastAsia="en-US"/>
     </w:rPr>
   </w:style>
-  <w:style w:type="character" w:customStyle="1" w:styleId="Char0">
-    <w:name w:val="无间隔 Char"/>
-    <w:basedOn w:val="a0"/>
-    <w:link w:val="a5"/>
+  <w:style w:type="character" w:customStyle="1" w:styleId="NoSpacingChar">
+    <w:name w:val="No Spacing Char"/>
+    <w:basedOn w:val="DefaultParagraphFont"/>
+    <w:link w:val="NoSpacing"/>
     <w:uiPriority w:val="1"/>
     <w:rsid w:val="00661D19"/>
     <w:rPr>
       <w:lang w:eastAsia="en-US"/>
     </w:rPr>
   </w:style>
-  <w:style w:type="table" w:styleId="5-5">
+  <w:style w:type="table" w:styleId="GridTable5Dark-Accent5">
     <w:name w:val="Grid Table 5 Dark Accent 5"/>
-    <w:basedOn w:val="a1"/>
+    <w:basedOn w:val="TableNormal"/>
     <w:uiPriority w:val="50"/>
     <w:rsid w:val="002E6979"/>
     <w:pPr>
@@ -19016,9 +19076,9 @@
       </w:tcPr>
     </w:tblStylePr>
   </w:style>
-  <w:style w:type="table" w:styleId="4-1">
+  <w:style w:type="table" w:styleId="GridTable4-Accent1">
     <w:name w:val="Grid Table 4 Accent 1"/>
-    <w:basedOn w:val="a1"/>
+    <w:basedOn w:val="TableNormal"/>
     <w:uiPriority w:val="49"/>
     <w:rsid w:val="002E6979"/>
     <w:pPr>
@@ -19092,10 +19152,10 @@
       </w:tcPr>
     </w:tblStylePr>
   </w:style>
-  <w:style w:type="paragraph" w:styleId="TOC">
+  <w:style w:type="paragraph" w:styleId="TOCHeading">
     <w:name w:val="TOC Heading"/>
-    <w:basedOn w:val="1"/>
-    <w:next w:val="a"/>
+    <w:basedOn w:val="Heading1"/>
+    <w:next w:val="Normal"/>
     <w:uiPriority w:val="39"/>
     <w:unhideWhenUsed/>
     <w:qFormat/>
@@ -19107,10 +19167,10 @@
       <w:lang w:eastAsia="en-US"/>
     </w:rPr>
   </w:style>
-  <w:style w:type="paragraph" w:styleId="10">
+  <w:style w:type="paragraph" w:styleId="TOC1">
     <w:name w:val="toc 1"/>
-    <w:basedOn w:val="a"/>
-    <w:next w:val="a"/>
+    <w:basedOn w:val="Normal"/>
+    <w:next w:val="Normal"/>
     <w:autoRedefine/>
     <w:uiPriority w:val="39"/>
     <w:unhideWhenUsed/>
@@ -19119,10 +19179,10 @@
       <w:spacing w:after="100"/>
     </w:pPr>
   </w:style>
-  <w:style w:type="paragraph" w:styleId="20">
+  <w:style w:type="paragraph" w:styleId="TOC2">
     <w:name w:val="toc 2"/>
-    <w:basedOn w:val="a"/>
-    <w:next w:val="a"/>
+    <w:basedOn w:val="Normal"/>
+    <w:next w:val="Normal"/>
     <w:autoRedefine/>
     <w:uiPriority w:val="39"/>
     <w:unhideWhenUsed/>
@@ -19132,9 +19192,9 @@
       <w:ind w:left="220"/>
     </w:pPr>
   </w:style>
-  <w:style w:type="character" w:styleId="a6">
+  <w:style w:type="character" w:styleId="Hyperlink">
     <w:name w:val="Hyperlink"/>
-    <w:basedOn w:val="a0"/>
+    <w:basedOn w:val="DefaultParagraphFont"/>
     <w:uiPriority w:val="99"/>
     <w:unhideWhenUsed/>
     <w:rsid w:val="009A5FD1"/>
@@ -19143,9 +19203,9 @@
       <w:u w:val="single"/>
     </w:rPr>
   </w:style>
-  <w:style w:type="table" w:styleId="a7">
+  <w:style w:type="table" w:styleId="TableGrid">
     <w:name w:val="Table Grid"/>
-    <w:basedOn w:val="a1"/>
+    <w:basedOn w:val="TableNormal"/>
     <w:uiPriority w:val="39"/>
     <w:rsid w:val="00927004"/>
     <w:pPr>
@@ -19164,13 +19224,13 @@
   </w:style>
   <w:style w:type="character" w:customStyle="1" w:styleId="apple-converted-space">
     <w:name w:val="apple-converted-space"/>
-    <w:basedOn w:val="a0"/>
+    <w:basedOn w:val="DefaultParagraphFont"/>
     <w:rsid w:val="009D4929"/>
   </w:style>
-  <w:style w:type="character" w:customStyle="1" w:styleId="3Char">
-    <w:name w:val="标题 3 Char"/>
-    <w:basedOn w:val="a0"/>
-    <w:link w:val="3"/>
+  <w:style w:type="character" w:customStyle="1" w:styleId="Heading3Char">
+    <w:name w:val="Heading 3 Char"/>
+    <w:basedOn w:val="DefaultParagraphFont"/>
+    <w:link w:val="Heading3"/>
     <w:uiPriority w:val="9"/>
     <w:rsid w:val="00746F80"/>
     <w:rPr>
@@ -19180,10 +19240,10 @@
       <w:szCs w:val="24"/>
     </w:rPr>
   </w:style>
-  <w:style w:type="paragraph" w:styleId="31">
+  <w:style w:type="paragraph" w:styleId="TOC3">
     <w:name w:val="toc 3"/>
-    <w:basedOn w:val="a"/>
-    <w:next w:val="a"/>
+    <w:basedOn w:val="Normal"/>
+    <w:next w:val="Normal"/>
     <w:autoRedefine/>
     <w:uiPriority w:val="39"/>
     <w:unhideWhenUsed/>
@@ -19195,7 +19255,7 @@
   </w:style>
   <w:style w:type="character" w:customStyle="1" w:styleId="textexposedshow">
     <w:name w:val="text_exposed_show"/>
-    <w:basedOn w:val="a0"/>
+    <w:basedOn w:val="DefaultParagraphFont"/>
     <w:rsid w:val="00C40262"/>
   </w:style>
 </w:styles>
@@ -19501,7 +19561,7 @@
 </file>
 
 <file path=customXml/itemProps1.xml><?xml version="1.0" encoding="utf-8"?>
-<ds:datastoreItem xmlns:ds="http://schemas.openxmlformats.org/officeDocument/2006/customXml" ds:itemID="{56FE277F-694A-4D13-BF61-643773982B3E}">
+<ds:datastoreItem xmlns:ds="http://schemas.openxmlformats.org/officeDocument/2006/customXml" ds:itemID="{00A3250B-8265-4A08-B481-0C7CFAC85BB1}">
   <ds:schemaRefs>
     <ds:schemaRef ds:uri="http://schemas.openxmlformats.org/officeDocument/2006/bibliography"/>
   </ds:schemaRefs>

</xml_diff>

<commit_message>
new urs and ppt
new urs and ppt
</commit_message>
<xml_diff>
--- a/URS/URS_13.10.2016.docx
+++ b/URS/URS_13.10.2016.docx
@@ -1,6 +1,6 @@
 
 <file path=word/document.xml><?xml version="1.0" encoding="utf-8"?>
-<w:document xmlns:wpc="http://schemas.microsoft.com/office/word/2010/wordprocessingCanvas" xmlns:cx="http://schemas.microsoft.com/office/drawing/2014/chartex" xmlns:cx1="http://schemas.microsoft.com/office/drawing/2015/9/8/chartex" xmlns:cx2="http://schemas.microsoft.com/office/drawing/2015/10/21/chartex" xmlns:mc="http://schemas.openxmlformats.org/markup-compatibility/2006" xmlns:o="urn:schemas-microsoft-com:office:office" xmlns:r="http://schemas.openxmlformats.org/officeDocument/2006/relationships" xmlns:m="http://schemas.openxmlformats.org/officeDocument/2006/math" xmlns:v="urn:schemas-microsoft-com:vml" xmlns:wp14="http://schemas.microsoft.com/office/word/2010/wordprocessingDrawing" xmlns:wp="http://schemas.openxmlformats.org/drawingml/2006/wordprocessingDrawing" xmlns:w10="urn:schemas-microsoft-com:office:word" xmlns:w="http://schemas.openxmlformats.org/wordprocessingml/2006/main" xmlns:w14="http://schemas.microsoft.com/office/word/2010/wordml" xmlns:w15="http://schemas.microsoft.com/office/word/2012/wordml" xmlns:w16se="http://schemas.microsoft.com/office/word/2015/wordml/symex" xmlns:wpg="http://schemas.microsoft.com/office/word/2010/wordprocessingGroup" xmlns:wpi="http://schemas.microsoft.com/office/word/2010/wordprocessingInk" xmlns:wne="http://schemas.microsoft.com/office/word/2006/wordml" xmlns:wps="http://schemas.microsoft.com/office/word/2010/wordprocessingShape" mc:Ignorable="w14 w15 w16se wp14">
+<w:document xmlns:wpc="http://schemas.microsoft.com/office/word/2010/wordprocessingCanvas" xmlns:mc="http://schemas.openxmlformats.org/markup-compatibility/2006" xmlns:o="urn:schemas-microsoft-com:office:office" xmlns:r="http://schemas.openxmlformats.org/officeDocument/2006/relationships" xmlns:m="http://schemas.openxmlformats.org/officeDocument/2006/math" xmlns:v="urn:schemas-microsoft-com:vml" xmlns:wp14="http://schemas.microsoft.com/office/word/2010/wordprocessingDrawing" xmlns:wp="http://schemas.openxmlformats.org/drawingml/2006/wordprocessingDrawing" xmlns:w10="urn:schemas-microsoft-com:office:word" xmlns:w="http://schemas.openxmlformats.org/wordprocessingml/2006/main" xmlns:w14="http://schemas.microsoft.com/office/word/2010/wordml" xmlns:w15="http://schemas.microsoft.com/office/word/2012/wordml" xmlns:wpg="http://schemas.microsoft.com/office/word/2010/wordprocessingGroup" xmlns:wpi="http://schemas.microsoft.com/office/word/2010/wordprocessingInk" xmlns:wne="http://schemas.microsoft.com/office/word/2006/wordml" xmlns:wps="http://schemas.microsoft.com/office/word/2010/wordprocessingShape" mc:Ignorable="w14 w15 wp14">
   <w:body>
     <w:sdt>
       <w:sdtPr>
@@ -13,6 +13,7 @@
           <w:docPartUnique/>
         </w:docPartObj>
       </w:sdtPr>
+      <w:sdtEndPr/>
       <w:sdtContent>
         <w:p>
           <w:pPr>
@@ -117,7 +118,7 @@
                   </wp:anchor>
                 </w:drawing>
               </mc:Choice>
-              <mc:Fallback>
+              <mc:Fallback xmlns:w16se="http://schemas.microsoft.com/office/word/2015/wordml/symex" xmlns:cx2="http://schemas.microsoft.com/office/drawing/2015/10/21/chartex" xmlns:cx1="http://schemas.microsoft.com/office/drawing/2015/9/8/chartex" xmlns:cx="http://schemas.microsoft.com/office/drawing/2014/chartex">
                 <w:pict>
                   <v:rect w14:anchorId="1966A549" id="Rectangle 466" o:spid="_x0000_s1026" style="position:absolute;left:0;text-align:left;margin-left:0;margin-top:0;width:581.4pt;height:752.4pt;z-index:-251653120;visibility:visible;mso-wrap-style:square;mso-width-percent:950;mso-height-percent:950;mso-wrap-distance-left:9pt;mso-wrap-distance-top:0;mso-wrap-distance-right:9pt;mso-wrap-distance-bottom:0;mso-position-horizontal:center;mso-position-horizontal-relative:page;mso-position-vertical:center;mso-position-vertical-relative:page;mso-width-percent:950;mso-height-percent:950;mso-width-relative:page;mso-height-relative:page;v-text-anchor:middle" o:gfxdata="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" fillcolor="#deeaf6 [660]" stroked="f" strokeweight="1pt">
                     <v:fill color2="#9cc2e5 [1940]" rotate="t" focus="100%" type="gradient">
@@ -230,6 +231,7 @@
                                     <w:dataBinding w:prefixMappings="xmlns:ns0='http://schemas.microsoft.com/office/2006/coverPageProps'" w:xpath="/ns0:CoverPageProperties[1]/ns0:Abstract[1]" w:storeItemID="{55AF091B-3C7A-41E3-B477-F2FDAA23CFDA}"/>
                                     <w:text/>
                                   </w:sdtPr>
+                                  <w:sdtEndPr/>
                                   <w:sdtContent>
                                     <w:r>
                                       <w:rPr>
@@ -272,7 +274,7 @@
                   </wp:anchor>
                 </w:drawing>
               </mc:Choice>
-              <mc:Fallback>
+              <mc:Fallback xmlns:w16se="http://schemas.microsoft.com/office/word/2015/wordml/symex" xmlns:cx2="http://schemas.microsoft.com/office/drawing/2015/10/21/chartex" xmlns:cx1="http://schemas.microsoft.com/office/drawing/2015/9/8/chartex" xmlns:cx="http://schemas.microsoft.com/office/drawing/2014/chartex">
                 <w:pict>
                   <v:rect w14:anchorId="4CB0E649" id="Rectangle 467" o:spid="_x0000_s1027" style="position:absolute;left:0;text-align:left;margin-left:0;margin-top:0;width:226.45pt;height:237.6pt;z-index:251660288;visibility:visible;mso-wrap-style:square;mso-width-percent:370;mso-height-percent:300;mso-left-percent:455;mso-top-percent:25;mso-wrap-distance-left:9pt;mso-wrap-distance-top:0;mso-wrap-distance-right:9pt;mso-wrap-distance-bottom:0;mso-position-horizontal-relative:page;mso-position-vertical-relative:page;mso-width-percent:370;mso-height-percent:300;mso-left-percent:455;mso-top-percent:25;mso-width-relative:page;mso-height-relative:page;v-text-anchor:bottom" o:gfxdata="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" fillcolor="#44546a [3215]" stroked="f" strokeweight="1pt">
                     <v:textbox inset="14.4pt,14.4pt,14.4pt,28.8pt">
@@ -422,7 +424,7 @@
                   </wp:anchor>
                 </w:drawing>
               </mc:Choice>
-              <mc:Fallback>
+              <mc:Fallback xmlns:w16se="http://schemas.microsoft.com/office/word/2015/wordml/symex" xmlns:cx2="http://schemas.microsoft.com/office/drawing/2015/10/21/chartex" xmlns:cx1="http://schemas.microsoft.com/office/drawing/2015/9/8/chartex" xmlns:cx="http://schemas.microsoft.com/office/drawing/2014/chartex">
                 <w:pict>
                   <v:rect w14:anchorId="405CDEAF" id="Rectangle 468" o:spid="_x0000_s1026" style="position:absolute;margin-left:0;margin-top:0;width:244.8pt;height:554.4pt;z-index:251659264;visibility:visible;mso-wrap-style:square;mso-width-percent:400;mso-height-percent:700;mso-left-percent:440;mso-top-percent:25;mso-wrap-distance-left:9pt;mso-wrap-distance-top:0;mso-wrap-distance-right:9pt;mso-wrap-distance-bottom:0;mso-position-horizontal-relative:page;mso-position-vertical-relative:page;mso-width-percent:400;mso-height-percent:700;mso-left-percent:440;mso-top-percent:25;mso-width-relative:page;mso-height-relative:page;v-text-anchor:middle" o:gfxdata="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" fillcolor="white [3212]" strokecolor="#747070 [1614]" strokeweight="1.25pt">
                     <w10:wrap anchorx="page" anchory="page"/>
@@ -520,7 +522,7 @@
                   </wp:anchor>
                 </w:drawing>
               </mc:Choice>
-              <mc:Fallback>
+              <mc:Fallback xmlns:w16se="http://schemas.microsoft.com/office/word/2015/wordml/symex" xmlns:cx2="http://schemas.microsoft.com/office/drawing/2015/10/21/chartex" xmlns:cx1="http://schemas.microsoft.com/office/drawing/2015/9/8/chartex" xmlns:cx="http://schemas.microsoft.com/office/drawing/2014/chartex">
                 <w:pict>
                   <v:rect w14:anchorId="73289EAB" id="Rectangle 469" o:spid="_x0000_s1026" style="position:absolute;margin-left:0;margin-top:0;width:226.45pt;height:9.35pt;z-index:251662336;visibility:visible;mso-wrap-style:square;mso-width-percent:370;mso-height-percent:0;mso-left-percent:455;mso-top-percent:690;mso-wrap-distance-left:9pt;mso-wrap-distance-top:0;mso-wrap-distance-right:9pt;mso-wrap-distance-bottom:0;mso-position-horizontal-relative:page;mso-position-vertical-relative:page;mso-width-percent:370;mso-height-percent:0;mso-left-percent:455;mso-top-percent:690;mso-width-relative:page;mso-height-relative:margin;v-text-anchor:middle" o:gfxdata="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" fillcolor="#5b9bd5 [3204]" stroked="f" strokeweight="1pt">
                     <w10:wrap anchorx="page" anchory="page"/>
@@ -590,7 +592,7 @@
                             <w:txbxContent>
                               <w:p>
                                 <w:pPr>
-                                  <w:pStyle w:val="Title"/>
+                                  <w:pStyle w:val="a3"/>
                                   <w:rPr>
                                     <w:rFonts w:asciiTheme="minorHAnsi" w:hAnsiTheme="minorHAnsi" w:cstheme="minorHAnsi"/>
                                   </w:rPr>
@@ -616,6 +618,7 @@
                                   <w:dataBinding w:prefixMappings="xmlns:ns0='http://schemas.openxmlformats.org/package/2006/metadata/core-properties' xmlns:ns1='http://purl.org/dc/elements/1.1/'" w:xpath="/ns0:coreProperties[1]/ns1:subject[1]" w:storeItemID="{6C3C8BC8-F283-45AE-878A-BAB7291924A1}"/>
                                   <w:text/>
                                 </w:sdtPr>
+                                <w:sdtEndPr/>
                                 <w:sdtContent>
                                   <w:p>
                                     <w:pPr>
@@ -660,7 +663,7 @@
                   </wp:anchor>
                 </w:drawing>
               </mc:Choice>
-              <mc:Fallback>
+              <mc:Fallback xmlns:w16se="http://schemas.microsoft.com/office/word/2015/wordml/symex" xmlns:cx2="http://schemas.microsoft.com/office/drawing/2015/10/21/chartex" xmlns:cx1="http://schemas.microsoft.com/office/drawing/2015/9/8/chartex" xmlns:cx="http://schemas.microsoft.com/office/drawing/2014/chartex">
                 <w:pict>
                   <v:shapetype w14:anchorId="5AC2AEB7" id="_x0000_t202" coordsize="21600,21600" o:spt="202" path="m,l,21600r21600,l21600,xe">
                     <v:stroke joinstyle="miter"/>
@@ -780,7 +783,7 @@
                             <w:txbxContent>
                               <w:p>
                                 <w:pPr>
-                                  <w:pStyle w:val="NoSpacing"/>
+                                  <w:pStyle w:val="a5"/>
                                   <w:rPr>
                                     <w:noProof/>
                                     <w:color w:val="44546A" w:themeColor="text2"/>
@@ -797,6 +800,7 @@
                                     <w:dataBinding w:prefixMappings="xmlns:ns0='http://schemas.openxmlformats.org/package/2006/metadata/core-properties' xmlns:ns1='http://purl.org/dc/elements/1.1/'" w:xpath="/ns0:coreProperties[1]/ns1:creator[1]" w:storeItemID="{6C3C8BC8-F283-45AE-878A-BAB7291924A1}"/>
                                     <w:text/>
                                   </w:sdtPr>
+                                  <w:sdtEndPr/>
                                   <w:sdtContent>
                                     <w:r>
                                       <w:rPr>
@@ -812,7 +816,7 @@
                               </w:p>
                               <w:p>
                                 <w:pPr>
-                                  <w:pStyle w:val="NoSpacing"/>
+                                  <w:pStyle w:val="a5"/>
                                   <w:rPr>
                                     <w:noProof/>
                                     <w:color w:val="44546A" w:themeColor="text2"/>
@@ -828,7 +832,7 @@
                               </w:p>
                               <w:p>
                                 <w:pPr>
-                                  <w:pStyle w:val="NoSpacing"/>
+                                  <w:pStyle w:val="a5"/>
                                   <w:rPr>
                                     <w:noProof/>
                                     <w:color w:val="44546A" w:themeColor="text2"/>
@@ -844,7 +848,7 @@
                               </w:p>
                               <w:p>
                                 <w:pPr>
-                                  <w:pStyle w:val="NoSpacing"/>
+                                  <w:pStyle w:val="a5"/>
                                   <w:rPr>
                                     <w:noProof/>
                                     <w:color w:val="44546A" w:themeColor="text2"/>
@@ -860,7 +864,7 @@
                               </w:p>
                               <w:p>
                                 <w:pPr>
-                                  <w:pStyle w:val="NoSpacing"/>
+                                  <w:pStyle w:val="a5"/>
                                   <w:rPr>
                                     <w:noProof/>
                                     <w:color w:val="44546A" w:themeColor="text2"/>
@@ -878,7 +882,7 @@
                               </w:p>
                               <w:p>
                                 <w:pPr>
-                                  <w:pStyle w:val="NoSpacing"/>
+                                  <w:pStyle w:val="a5"/>
                                   <w:rPr>
                                     <w:noProof/>
                                     <w:color w:val="44546A" w:themeColor="text2"/>
@@ -914,7 +918,7 @@
                   </wp:anchor>
                 </w:drawing>
               </mc:Choice>
-              <mc:Fallback>
+              <mc:Fallback xmlns:w16se="http://schemas.microsoft.com/office/word/2015/wordml/symex" xmlns:cx2="http://schemas.microsoft.com/office/drawing/2015/10/21/chartex" xmlns:cx1="http://schemas.microsoft.com/office/drawing/2015/9/8/chartex" xmlns:cx="http://schemas.microsoft.com/office/drawing/2014/chartex">
                 <w:pict>
                   <v:shape w14:anchorId="446350F5" id="Text Box 465" o:spid="_x0000_s1029" type="#_x0000_t202" style="position:absolute;left:0;text-align:left;margin-left:281.45pt;margin-top:459.7pt;width:220.3pt;height:21.15pt;z-index:251664384;visibility:visible;mso-wrap-style:square;mso-width-percent:360;mso-height-percent:0;mso-wrap-distance-left:9pt;mso-wrap-distance-top:0;mso-wrap-distance-right:9pt;mso-wrap-distance-bottom:0;mso-position-horizontal:absolute;mso-position-horizontal-relative:page;mso-position-vertical:absolute;mso-position-vertical-relative:page;mso-width-percent:360;mso-height-percent:0;mso-width-relative:page;mso-height-relative:margin;v-text-anchor:bottom" o:gfxdata="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" filled="f" stroked="f" strokeweight=".5pt">
                     <v:textbox style="mso-fit-shape-to-text:t">
@@ -1085,7 +1089,7 @@
       <w:sdtContent>
         <w:p>
           <w:pPr>
-            <w:pStyle w:val="TOCHeading"/>
+            <w:pStyle w:val="TOC"/>
             <w:jc w:val="both"/>
             <w:rPr>
               <w:rFonts w:asciiTheme="minorHAnsi" w:hAnsiTheme="minorHAnsi" w:cstheme="minorHAnsi"/>
@@ -1100,7 +1104,7 @@
         </w:p>
         <w:p>
           <w:pPr>
-            <w:pStyle w:val="TOC1"/>
+            <w:pStyle w:val="10"/>
             <w:tabs>
               <w:tab w:val="left" w:pos="440"/>
               <w:tab w:val="right" w:leader="dot" w:pos="9350"/>
@@ -1130,7 +1134,7 @@
           <w:hyperlink w:anchor="_Toc463554204" w:history="1">
             <w:r>
               <w:rPr>
-                <w:rStyle w:val="Hyperlink"/>
+                <w:rStyle w:val="a6"/>
                 <w:rFonts w:cstheme="minorHAnsi"/>
                 <w:noProof/>
               </w:rPr>
@@ -1144,7 +1148,7 @@
             </w:r>
             <w:r>
               <w:rPr>
-                <w:rStyle w:val="Hyperlink"/>
+                <w:rStyle w:val="a6"/>
                 <w:rFonts w:cstheme="minorHAnsi"/>
                 <w:noProof/>
               </w:rPr>
@@ -1202,7 +1206,7 @@
         </w:p>
         <w:p>
           <w:pPr>
-            <w:pStyle w:val="TOC1"/>
+            <w:pStyle w:val="10"/>
             <w:tabs>
               <w:tab w:val="left" w:pos="440"/>
               <w:tab w:val="right" w:leader="dot" w:pos="9350"/>
@@ -1214,7 +1218,7 @@
           <w:hyperlink w:anchor="_Toc463554205" w:history="1">
             <w:r>
               <w:rPr>
-                <w:rStyle w:val="Hyperlink"/>
+                <w:rStyle w:val="a6"/>
                 <w:rFonts w:cstheme="minorHAnsi"/>
                 <w:noProof/>
               </w:rPr>
@@ -1228,7 +1232,7 @@
             </w:r>
             <w:r>
               <w:rPr>
-                <w:rStyle w:val="Hyperlink"/>
+                <w:rStyle w:val="a6"/>
                 <w:rFonts w:cstheme="minorHAnsi"/>
                 <w:noProof/>
               </w:rPr>
@@ -1286,7 +1290,7 @@
         </w:p>
         <w:p>
           <w:pPr>
-            <w:pStyle w:val="TOC2"/>
+            <w:pStyle w:val="20"/>
             <w:tabs>
               <w:tab w:val="left" w:pos="880"/>
               <w:tab w:val="right" w:leader="dot" w:pos="9350"/>
@@ -1298,7 +1302,7 @@
           <w:hyperlink w:anchor="_Toc463554206" w:history="1">
             <w:r>
               <w:rPr>
-                <w:rStyle w:val="Hyperlink"/>
+                <w:rStyle w:val="a6"/>
                 <w:rFonts w:cstheme="minorHAnsi"/>
                 <w:noProof/>
               </w:rPr>
@@ -1312,7 +1316,7 @@
             </w:r>
             <w:r>
               <w:rPr>
-                <w:rStyle w:val="Hyperlink"/>
+                <w:rStyle w:val="a6"/>
                 <w:rFonts w:cstheme="minorHAnsi"/>
                 <w:noProof/>
               </w:rPr>
@@ -1370,7 +1374,7 @@
         </w:p>
         <w:p>
           <w:pPr>
-            <w:pStyle w:val="TOC2"/>
+            <w:pStyle w:val="20"/>
             <w:tabs>
               <w:tab w:val="left" w:pos="880"/>
               <w:tab w:val="right" w:leader="dot" w:pos="9350"/>
@@ -1382,7 +1386,7 @@
           <w:hyperlink w:anchor="_Toc463554207" w:history="1">
             <w:r>
               <w:rPr>
-                <w:rStyle w:val="Hyperlink"/>
+                <w:rStyle w:val="a6"/>
                 <w:rFonts w:cstheme="minorHAnsi"/>
                 <w:noProof/>
               </w:rPr>
@@ -1396,7 +1400,7 @@
             </w:r>
             <w:r>
               <w:rPr>
-                <w:rStyle w:val="Hyperlink"/>
+                <w:rStyle w:val="a6"/>
                 <w:rFonts w:cstheme="minorHAnsi"/>
                 <w:noProof/>
               </w:rPr>
@@ -1454,7 +1458,7 @@
         </w:p>
         <w:p>
           <w:pPr>
-            <w:pStyle w:val="TOC2"/>
+            <w:pStyle w:val="20"/>
             <w:tabs>
               <w:tab w:val="left" w:pos="880"/>
               <w:tab w:val="right" w:leader="dot" w:pos="9350"/>
@@ -1466,7 +1470,7 @@
           <w:hyperlink w:anchor="_Toc463554208" w:history="1">
             <w:r>
               <w:rPr>
-                <w:rStyle w:val="Hyperlink"/>
+                <w:rStyle w:val="a6"/>
                 <w:rFonts w:cstheme="minorHAnsi"/>
                 <w:noProof/>
               </w:rPr>
@@ -1480,7 +1484,7 @@
             </w:r>
             <w:r>
               <w:rPr>
-                <w:rStyle w:val="Hyperlink"/>
+                <w:rStyle w:val="a6"/>
                 <w:rFonts w:cstheme="minorHAnsi"/>
                 <w:noProof/>
               </w:rPr>
@@ -1538,7 +1542,7 @@
         </w:p>
         <w:p>
           <w:pPr>
-            <w:pStyle w:val="TOC2"/>
+            <w:pStyle w:val="20"/>
             <w:tabs>
               <w:tab w:val="left" w:pos="880"/>
               <w:tab w:val="right" w:leader="dot" w:pos="9350"/>
@@ -1550,7 +1554,7 @@
           <w:hyperlink w:anchor="_Toc463554209" w:history="1">
             <w:r>
               <w:rPr>
-                <w:rStyle w:val="Hyperlink"/>
+                <w:rStyle w:val="a6"/>
                 <w:rFonts w:cstheme="minorHAnsi"/>
                 <w:noProof/>
               </w:rPr>
@@ -1564,7 +1568,7 @@
             </w:r>
             <w:r>
               <w:rPr>
-                <w:rStyle w:val="Hyperlink"/>
+                <w:rStyle w:val="a6"/>
                 <w:rFonts w:cstheme="minorHAnsi"/>
                 <w:noProof/>
               </w:rPr>
@@ -1622,7 +1626,7 @@
         </w:p>
         <w:p>
           <w:pPr>
-            <w:pStyle w:val="TOC2"/>
+            <w:pStyle w:val="20"/>
             <w:tabs>
               <w:tab w:val="left" w:pos="880"/>
               <w:tab w:val="right" w:leader="dot" w:pos="9350"/>
@@ -1634,7 +1638,7 @@
           <w:hyperlink w:anchor="_Toc463554210" w:history="1">
             <w:r>
               <w:rPr>
-                <w:rStyle w:val="Hyperlink"/>
+                <w:rStyle w:val="a6"/>
                 <w:rFonts w:cstheme="minorHAnsi"/>
                 <w:noProof/>
               </w:rPr>
@@ -1648,7 +1652,7 @@
             </w:r>
             <w:r>
               <w:rPr>
-                <w:rStyle w:val="Hyperlink"/>
+                <w:rStyle w:val="a6"/>
                 <w:rFonts w:cstheme="minorHAnsi"/>
                 <w:noProof/>
               </w:rPr>
@@ -1706,7 +1710,7 @@
         </w:p>
         <w:p>
           <w:pPr>
-            <w:pStyle w:val="TOC2"/>
+            <w:pStyle w:val="20"/>
             <w:tabs>
               <w:tab w:val="left" w:pos="880"/>
               <w:tab w:val="right" w:leader="dot" w:pos="9350"/>
@@ -1718,7 +1722,7 @@
           <w:hyperlink w:anchor="_Toc463554211" w:history="1">
             <w:r>
               <w:rPr>
-                <w:rStyle w:val="Hyperlink"/>
+                <w:rStyle w:val="a6"/>
                 <w:rFonts w:cstheme="minorHAnsi"/>
                 <w:noProof/>
               </w:rPr>
@@ -1732,7 +1736,7 @@
             </w:r>
             <w:r>
               <w:rPr>
-                <w:rStyle w:val="Hyperlink"/>
+                <w:rStyle w:val="a6"/>
                 <w:rFonts w:cstheme="minorHAnsi"/>
                 <w:noProof/>
               </w:rPr>
@@ -1790,7 +1794,7 @@
         </w:p>
         <w:p>
           <w:pPr>
-            <w:pStyle w:val="TOC1"/>
+            <w:pStyle w:val="10"/>
             <w:tabs>
               <w:tab w:val="left" w:pos="440"/>
               <w:tab w:val="right" w:leader="dot" w:pos="9350"/>
@@ -1802,7 +1806,7 @@
           <w:hyperlink w:anchor="_Toc463554212" w:history="1">
             <w:r>
               <w:rPr>
-                <w:rStyle w:val="Hyperlink"/>
+                <w:rStyle w:val="a6"/>
                 <w:rFonts w:cstheme="minorHAnsi"/>
                 <w:noProof/>
               </w:rPr>
@@ -1816,7 +1820,7 @@
             </w:r>
             <w:r>
               <w:rPr>
-                <w:rStyle w:val="Hyperlink"/>
+                <w:rStyle w:val="a6"/>
                 <w:rFonts w:cstheme="minorHAnsi"/>
                 <w:noProof/>
               </w:rPr>
@@ -1874,7 +1878,7 @@
         </w:p>
         <w:p>
           <w:pPr>
-            <w:pStyle w:val="TOC2"/>
+            <w:pStyle w:val="20"/>
             <w:tabs>
               <w:tab w:val="left" w:pos="880"/>
               <w:tab w:val="right" w:leader="dot" w:pos="9350"/>
@@ -1886,7 +1890,7 @@
           <w:hyperlink w:anchor="_Toc463554213" w:history="1">
             <w:r>
               <w:rPr>
-                <w:rStyle w:val="Hyperlink"/>
+                <w:rStyle w:val="a6"/>
                 <w:rFonts w:cstheme="minorHAnsi"/>
                 <w:noProof/>
               </w:rPr>
@@ -1900,7 +1904,7 @@
             </w:r>
             <w:r>
               <w:rPr>
-                <w:rStyle w:val="Hyperlink"/>
+                <w:rStyle w:val="a6"/>
                 <w:rFonts w:cstheme="minorHAnsi"/>
                 <w:noProof/>
               </w:rPr>
@@ -1958,7 +1962,7 @@
         </w:p>
         <w:p>
           <w:pPr>
-            <w:pStyle w:val="TOC2"/>
+            <w:pStyle w:val="20"/>
             <w:tabs>
               <w:tab w:val="left" w:pos="880"/>
               <w:tab w:val="right" w:leader="dot" w:pos="9350"/>
@@ -1970,7 +1974,7 @@
           <w:hyperlink w:anchor="_Toc463554214" w:history="1">
             <w:r>
               <w:rPr>
-                <w:rStyle w:val="Hyperlink"/>
+                <w:rStyle w:val="a6"/>
                 <w:rFonts w:cstheme="minorHAnsi"/>
                 <w:noProof/>
               </w:rPr>
@@ -1984,7 +1988,7 @@
             </w:r>
             <w:r>
               <w:rPr>
-                <w:rStyle w:val="Hyperlink"/>
+                <w:rStyle w:val="a6"/>
                 <w:rFonts w:cstheme="minorHAnsi"/>
                 <w:noProof/>
               </w:rPr>
@@ -2042,7 +2046,7 @@
         </w:p>
         <w:p>
           <w:pPr>
-            <w:pStyle w:val="TOC3"/>
+            <w:pStyle w:val="31"/>
             <w:tabs>
               <w:tab w:val="left" w:pos="880"/>
               <w:tab w:val="right" w:leader="dot" w:pos="9350"/>
@@ -2054,7 +2058,7 @@
           <w:hyperlink w:anchor="_Toc463554215" w:history="1">
             <w:r>
               <w:rPr>
-                <w:rStyle w:val="Hyperlink"/>
+                <w:rStyle w:val="a6"/>
                 <w:rFonts w:ascii="Symbol" w:hAnsi="Symbol" w:cstheme="minorHAnsi"/>
                 <w:noProof/>
               </w:rPr>
@@ -2068,7 +2072,7 @@
             </w:r>
             <w:r>
               <w:rPr>
-                <w:rStyle w:val="Hyperlink"/>
+                <w:rStyle w:val="a6"/>
                 <w:rFonts w:cstheme="minorHAnsi"/>
                 <w:noProof/>
               </w:rPr>
@@ -2126,7 +2130,7 @@
         </w:p>
         <w:p>
           <w:pPr>
-            <w:pStyle w:val="TOC3"/>
+            <w:pStyle w:val="31"/>
             <w:tabs>
               <w:tab w:val="left" w:pos="880"/>
               <w:tab w:val="right" w:leader="dot" w:pos="9350"/>
@@ -2138,7 +2142,7 @@
           <w:hyperlink w:anchor="_Toc463554216" w:history="1">
             <w:r>
               <w:rPr>
-                <w:rStyle w:val="Hyperlink"/>
+                <w:rStyle w:val="a6"/>
                 <w:rFonts w:ascii="Symbol" w:hAnsi="Symbol" w:cstheme="minorHAnsi"/>
                 <w:noProof/>
               </w:rPr>
@@ -2152,7 +2156,7 @@
             </w:r>
             <w:r>
               <w:rPr>
-                <w:rStyle w:val="Hyperlink"/>
+                <w:rStyle w:val="a6"/>
                 <w:rFonts w:cstheme="minorHAnsi"/>
                 <w:noProof/>
               </w:rPr>
@@ -2210,7 +2214,7 @@
         </w:p>
         <w:p>
           <w:pPr>
-            <w:pStyle w:val="TOC3"/>
+            <w:pStyle w:val="31"/>
             <w:tabs>
               <w:tab w:val="left" w:pos="880"/>
               <w:tab w:val="right" w:leader="dot" w:pos="9350"/>
@@ -2222,7 +2226,7 @@
           <w:hyperlink w:anchor="_Toc463554217" w:history="1">
             <w:r>
               <w:rPr>
-                <w:rStyle w:val="Hyperlink"/>
+                <w:rStyle w:val="a6"/>
                 <w:rFonts w:ascii="Symbol" w:hAnsi="Symbol" w:cstheme="minorHAnsi"/>
                 <w:noProof/>
               </w:rPr>
@@ -2236,7 +2240,7 @@
             </w:r>
             <w:r>
               <w:rPr>
-                <w:rStyle w:val="Hyperlink"/>
+                <w:rStyle w:val="a6"/>
                 <w:rFonts w:cstheme="minorHAnsi"/>
                 <w:noProof/>
               </w:rPr>
@@ -2294,7 +2298,7 @@
         </w:p>
         <w:p>
           <w:pPr>
-            <w:pStyle w:val="TOC3"/>
+            <w:pStyle w:val="31"/>
             <w:tabs>
               <w:tab w:val="left" w:pos="880"/>
               <w:tab w:val="right" w:leader="dot" w:pos="9350"/>
@@ -2306,7 +2310,7 @@
           <w:hyperlink w:anchor="_Toc463554218" w:history="1">
             <w:r>
               <w:rPr>
-                <w:rStyle w:val="Hyperlink"/>
+                <w:rStyle w:val="a6"/>
                 <w:rFonts w:ascii="Symbol" w:hAnsi="Symbol" w:cstheme="minorHAnsi"/>
                 <w:noProof/>
               </w:rPr>
@@ -2320,7 +2324,7 @@
             </w:r>
             <w:r>
               <w:rPr>
-                <w:rStyle w:val="Hyperlink"/>
+                <w:rStyle w:val="a6"/>
                 <w:rFonts w:cstheme="minorHAnsi"/>
                 <w:noProof/>
               </w:rPr>
@@ -2378,7 +2382,7 @@
         </w:p>
         <w:p>
           <w:pPr>
-            <w:pStyle w:val="TOC3"/>
+            <w:pStyle w:val="31"/>
             <w:tabs>
               <w:tab w:val="left" w:pos="880"/>
               <w:tab w:val="right" w:leader="dot" w:pos="9350"/>
@@ -2390,7 +2394,7 @@
           <w:hyperlink w:anchor="_Toc463554219" w:history="1">
             <w:r>
               <w:rPr>
-                <w:rStyle w:val="Hyperlink"/>
+                <w:rStyle w:val="a6"/>
                 <w:rFonts w:ascii="Symbol" w:hAnsi="Symbol" w:cstheme="minorHAnsi"/>
                 <w:noProof/>
               </w:rPr>
@@ -2404,7 +2408,7 @@
             </w:r>
             <w:r>
               <w:rPr>
-                <w:rStyle w:val="Hyperlink"/>
+                <w:rStyle w:val="a6"/>
                 <w:rFonts w:cstheme="minorHAnsi"/>
                 <w:noProof/>
               </w:rPr>
@@ -2462,7 +2466,7 @@
         </w:p>
         <w:p>
           <w:pPr>
-            <w:pStyle w:val="TOC3"/>
+            <w:pStyle w:val="31"/>
             <w:tabs>
               <w:tab w:val="left" w:pos="880"/>
               <w:tab w:val="right" w:leader="dot" w:pos="9350"/>
@@ -2474,7 +2478,7 @@
           <w:hyperlink w:anchor="_Toc463554220" w:history="1">
             <w:r>
               <w:rPr>
-                <w:rStyle w:val="Hyperlink"/>
+                <w:rStyle w:val="a6"/>
                 <w:rFonts w:ascii="Symbol" w:hAnsi="Symbol" w:cstheme="minorHAnsi"/>
                 <w:noProof/>
               </w:rPr>
@@ -2488,7 +2492,7 @@
             </w:r>
             <w:r>
               <w:rPr>
-                <w:rStyle w:val="Hyperlink"/>
+                <w:rStyle w:val="a6"/>
                 <w:rFonts w:cstheme="minorHAnsi"/>
                 <w:noProof/>
               </w:rPr>
@@ -2546,7 +2550,7 @@
         </w:p>
         <w:p>
           <w:pPr>
-            <w:pStyle w:val="TOC3"/>
+            <w:pStyle w:val="31"/>
             <w:tabs>
               <w:tab w:val="left" w:pos="880"/>
               <w:tab w:val="right" w:leader="dot" w:pos="9350"/>
@@ -2558,7 +2562,7 @@
           <w:hyperlink w:anchor="_Toc463554221" w:history="1">
             <w:r>
               <w:rPr>
-                <w:rStyle w:val="Hyperlink"/>
+                <w:rStyle w:val="a6"/>
                 <w:rFonts w:ascii="Symbol" w:hAnsi="Symbol" w:cstheme="minorHAnsi"/>
                 <w:noProof/>
               </w:rPr>
@@ -2572,7 +2576,7 @@
             </w:r>
             <w:r>
               <w:rPr>
-                <w:rStyle w:val="Hyperlink"/>
+                <w:rStyle w:val="a6"/>
                 <w:rFonts w:cstheme="minorHAnsi"/>
                 <w:noProof/>
               </w:rPr>
@@ -2630,7 +2634,7 @@
         </w:p>
         <w:p>
           <w:pPr>
-            <w:pStyle w:val="TOC3"/>
+            <w:pStyle w:val="31"/>
             <w:tabs>
               <w:tab w:val="left" w:pos="880"/>
               <w:tab w:val="right" w:leader="dot" w:pos="9350"/>
@@ -2642,7 +2646,7 @@
           <w:hyperlink w:anchor="_Toc463554222" w:history="1">
             <w:r>
               <w:rPr>
-                <w:rStyle w:val="Hyperlink"/>
+                <w:rStyle w:val="a6"/>
                 <w:rFonts w:ascii="Symbol" w:hAnsi="Symbol" w:cstheme="minorHAnsi"/>
                 <w:noProof/>
               </w:rPr>
@@ -2656,7 +2660,7 @@
             </w:r>
             <w:r>
               <w:rPr>
-                <w:rStyle w:val="Hyperlink"/>
+                <w:rStyle w:val="a6"/>
                 <w:rFonts w:cstheme="minorHAnsi"/>
                 <w:noProof/>
               </w:rPr>
@@ -2714,7 +2718,7 @@
         </w:p>
         <w:p>
           <w:pPr>
-            <w:pStyle w:val="TOC3"/>
+            <w:pStyle w:val="31"/>
             <w:tabs>
               <w:tab w:val="left" w:pos="880"/>
               <w:tab w:val="right" w:leader="dot" w:pos="9350"/>
@@ -2726,7 +2730,7 @@
           <w:hyperlink w:anchor="_Toc463554223" w:history="1">
             <w:r>
               <w:rPr>
-                <w:rStyle w:val="Hyperlink"/>
+                <w:rStyle w:val="a6"/>
                 <w:rFonts w:ascii="Symbol" w:hAnsi="Symbol" w:cstheme="minorHAnsi"/>
                 <w:noProof/>
               </w:rPr>
@@ -2740,7 +2744,7 @@
             </w:r>
             <w:r>
               <w:rPr>
-                <w:rStyle w:val="Hyperlink"/>
+                <w:rStyle w:val="a6"/>
                 <w:rFonts w:cstheme="minorHAnsi"/>
                 <w:noProof/>
               </w:rPr>
@@ -2798,7 +2802,7 @@
         </w:p>
         <w:p>
           <w:pPr>
-            <w:pStyle w:val="TOC3"/>
+            <w:pStyle w:val="31"/>
             <w:tabs>
               <w:tab w:val="left" w:pos="880"/>
               <w:tab w:val="right" w:leader="dot" w:pos="9350"/>
@@ -2810,7 +2814,7 @@
           <w:hyperlink w:anchor="_Toc463554224" w:history="1">
             <w:r>
               <w:rPr>
-                <w:rStyle w:val="Hyperlink"/>
+                <w:rStyle w:val="a6"/>
                 <w:rFonts w:ascii="Symbol" w:hAnsi="Symbol" w:cstheme="minorHAnsi"/>
                 <w:noProof/>
               </w:rPr>
@@ -2824,7 +2828,7 @@
             </w:r>
             <w:r>
               <w:rPr>
-                <w:rStyle w:val="Hyperlink"/>
+                <w:rStyle w:val="a6"/>
                 <w:rFonts w:cstheme="minorHAnsi"/>
                 <w:noProof/>
               </w:rPr>
@@ -2882,7 +2886,7 @@
         </w:p>
         <w:p>
           <w:pPr>
-            <w:pStyle w:val="TOC3"/>
+            <w:pStyle w:val="31"/>
             <w:tabs>
               <w:tab w:val="left" w:pos="880"/>
               <w:tab w:val="right" w:leader="dot" w:pos="9350"/>
@@ -2894,7 +2898,7 @@
           <w:hyperlink w:anchor="_Toc463554225" w:history="1">
             <w:r>
               <w:rPr>
-                <w:rStyle w:val="Hyperlink"/>
+                <w:rStyle w:val="a6"/>
                 <w:rFonts w:ascii="Symbol" w:hAnsi="Symbol" w:cstheme="minorHAnsi"/>
                 <w:noProof/>
               </w:rPr>
@@ -2908,7 +2912,7 @@
             </w:r>
             <w:r>
               <w:rPr>
-                <w:rStyle w:val="Hyperlink"/>
+                <w:rStyle w:val="a6"/>
                 <w:rFonts w:cstheme="minorHAnsi"/>
                 <w:noProof/>
               </w:rPr>
@@ -2966,7 +2970,7 @@
         </w:p>
         <w:p>
           <w:pPr>
-            <w:pStyle w:val="TOC3"/>
+            <w:pStyle w:val="31"/>
             <w:tabs>
               <w:tab w:val="left" w:pos="880"/>
               <w:tab w:val="right" w:leader="dot" w:pos="9350"/>
@@ -2978,7 +2982,7 @@
           <w:hyperlink w:anchor="_Toc463554226" w:history="1">
             <w:r>
               <w:rPr>
-                <w:rStyle w:val="Hyperlink"/>
+                <w:rStyle w:val="a6"/>
                 <w:rFonts w:ascii="Symbol" w:hAnsi="Symbol" w:cstheme="minorHAnsi"/>
                 <w:noProof/>
               </w:rPr>
@@ -2992,7 +2996,7 @@
             </w:r>
             <w:r>
               <w:rPr>
-                <w:rStyle w:val="Hyperlink"/>
+                <w:rStyle w:val="a6"/>
                 <w:rFonts w:cstheme="minorHAnsi"/>
                 <w:noProof/>
               </w:rPr>
@@ -3050,7 +3054,7 @@
         </w:p>
         <w:p>
           <w:pPr>
-            <w:pStyle w:val="TOC3"/>
+            <w:pStyle w:val="31"/>
             <w:tabs>
               <w:tab w:val="left" w:pos="880"/>
               <w:tab w:val="right" w:leader="dot" w:pos="9350"/>
@@ -3062,7 +3066,7 @@
           <w:hyperlink w:anchor="_Toc463554227" w:history="1">
             <w:r>
               <w:rPr>
-                <w:rStyle w:val="Hyperlink"/>
+                <w:rStyle w:val="a6"/>
                 <w:rFonts w:ascii="Symbol" w:hAnsi="Symbol" w:cstheme="minorHAnsi"/>
                 <w:noProof/>
               </w:rPr>
@@ -3076,7 +3080,7 @@
             </w:r>
             <w:r>
               <w:rPr>
-                <w:rStyle w:val="Hyperlink"/>
+                <w:rStyle w:val="a6"/>
                 <w:rFonts w:cstheme="minorHAnsi"/>
                 <w:noProof/>
               </w:rPr>
@@ -3134,7 +3138,7 @@
         </w:p>
         <w:p>
           <w:pPr>
-            <w:pStyle w:val="TOC2"/>
+            <w:pStyle w:val="20"/>
             <w:tabs>
               <w:tab w:val="left" w:pos="880"/>
               <w:tab w:val="right" w:leader="dot" w:pos="9350"/>
@@ -3146,7 +3150,7 @@
           <w:hyperlink w:anchor="_Toc463554228" w:history="1">
             <w:r>
               <w:rPr>
-                <w:rStyle w:val="Hyperlink"/>
+                <w:rStyle w:val="a6"/>
                 <w:rFonts w:cstheme="minorHAnsi"/>
                 <w:noProof/>
               </w:rPr>
@@ -3160,7 +3164,7 @@
             </w:r>
             <w:r>
               <w:rPr>
-                <w:rStyle w:val="Hyperlink"/>
+                <w:rStyle w:val="a6"/>
                 <w:rFonts w:cstheme="minorHAnsi"/>
                 <w:noProof/>
               </w:rPr>
@@ -3218,7 +3222,7 @@
         </w:p>
         <w:p>
           <w:pPr>
-            <w:pStyle w:val="TOC1"/>
+            <w:pStyle w:val="10"/>
             <w:tabs>
               <w:tab w:val="left" w:pos="440"/>
               <w:tab w:val="right" w:leader="dot" w:pos="9350"/>
@@ -3230,7 +3234,7 @@
           <w:hyperlink w:anchor="_Toc463554229" w:history="1">
             <w:r>
               <w:rPr>
-                <w:rStyle w:val="Hyperlink"/>
+                <w:rStyle w:val="a6"/>
                 <w:rFonts w:cstheme="minorHAnsi"/>
                 <w:noProof/>
               </w:rPr>
@@ -3244,7 +3248,7 @@
             </w:r>
             <w:r>
               <w:rPr>
-                <w:rStyle w:val="Hyperlink"/>
+                <w:rStyle w:val="a6"/>
                 <w:rFonts w:cstheme="minorHAnsi"/>
                 <w:noProof/>
               </w:rPr>
@@ -3302,7 +3306,7 @@
         </w:p>
         <w:p>
           <w:pPr>
-            <w:pStyle w:val="TOC2"/>
+            <w:pStyle w:val="20"/>
             <w:tabs>
               <w:tab w:val="right" w:leader="dot" w:pos="9350"/>
             </w:tabs>
@@ -3313,7 +3317,7 @@
           <w:hyperlink w:anchor="_Toc463554230" w:history="1">
             <w:r>
               <w:rPr>
-                <w:rStyle w:val="Hyperlink"/>
+                <w:rStyle w:val="a6"/>
                 <w:rFonts w:cstheme="minorHAnsi"/>
                 <w:noProof/>
               </w:rPr>
@@ -3371,7 +3375,7 @@
         </w:p>
         <w:p>
           <w:pPr>
-            <w:pStyle w:val="TOC2"/>
+            <w:pStyle w:val="20"/>
             <w:tabs>
               <w:tab w:val="right" w:leader="dot" w:pos="9350"/>
             </w:tabs>
@@ -3382,7 +3386,7 @@
           <w:hyperlink w:anchor="_Toc463554231" w:history="1">
             <w:r>
               <w:rPr>
-                <w:rStyle w:val="Hyperlink"/>
+                <w:rStyle w:val="a6"/>
                 <w:rFonts w:cstheme="minorHAnsi"/>
                 <w:noProof/>
               </w:rPr>
@@ -3440,7 +3444,7 @@
         </w:p>
         <w:p>
           <w:pPr>
-            <w:pStyle w:val="TOC1"/>
+            <w:pStyle w:val="10"/>
             <w:tabs>
               <w:tab w:val="left" w:pos="440"/>
               <w:tab w:val="right" w:leader="dot" w:pos="9350"/>
@@ -3452,7 +3456,7 @@
           <w:hyperlink w:anchor="_Toc463554232" w:history="1">
             <w:r>
               <w:rPr>
-                <w:rStyle w:val="Hyperlink"/>
+                <w:rStyle w:val="a6"/>
                 <w:rFonts w:cstheme="minorHAnsi"/>
                 <w:noProof/>
               </w:rPr>
@@ -3466,7 +3470,7 @@
             </w:r>
             <w:r>
               <w:rPr>
-                <w:rStyle w:val="Hyperlink"/>
+                <w:rStyle w:val="a6"/>
                 <w:rFonts w:cstheme="minorHAnsi"/>
                 <w:noProof/>
               </w:rPr>
@@ -3543,7 +3547,7 @@
     </w:sdt>
     <w:p>
       <w:pPr>
-        <w:pStyle w:val="Heading1"/>
+        <w:pStyle w:val="1"/>
         <w:jc w:val="both"/>
         <w:rPr>
           <w:rFonts w:asciiTheme="minorHAnsi" w:hAnsiTheme="minorHAnsi" w:cstheme="minorHAnsi"/>
@@ -3560,7 +3564,7 @@
     </w:p>
     <w:p>
       <w:pPr>
-        <w:pStyle w:val="Heading1"/>
+        <w:pStyle w:val="1"/>
         <w:numPr>
           <w:ilvl w:val="0"/>
           <w:numId w:val="7"/>
@@ -3639,7 +3643,7 @@
     </w:p>
     <w:p>
       <w:pPr>
-        <w:pStyle w:val="Heading1"/>
+        <w:pStyle w:val="1"/>
         <w:numPr>
           <w:ilvl w:val="0"/>
           <w:numId w:val="7"/>
@@ -3713,7 +3717,7 @@
     </w:p>
     <w:p>
       <w:pPr>
-        <w:pStyle w:val="Heading2"/>
+        <w:pStyle w:val="2"/>
         <w:numPr>
           <w:ilvl w:val="0"/>
           <w:numId w:val="15"/>
@@ -3891,7 +3895,7 @@
     </w:p>
     <w:p>
       <w:pPr>
-        <w:pStyle w:val="Heading2"/>
+        <w:pStyle w:val="2"/>
         <w:numPr>
           <w:ilvl w:val="0"/>
           <w:numId w:val="15"/>
@@ -3928,7 +3932,7 @@
     </w:p>
     <w:p>
       <w:pPr>
-        <w:pStyle w:val="ListParagraph"/>
+        <w:pStyle w:val="a4"/>
         <w:numPr>
           <w:ilvl w:val="0"/>
           <w:numId w:val="27"/>
@@ -3948,7 +3952,7 @@
     </w:p>
     <w:p>
       <w:pPr>
-        <w:pStyle w:val="ListParagraph"/>
+        <w:pStyle w:val="a4"/>
         <w:numPr>
           <w:ilvl w:val="0"/>
           <w:numId w:val="27"/>
@@ -3968,7 +3972,7 @@
     </w:p>
     <w:p>
       <w:pPr>
-        <w:pStyle w:val="ListParagraph"/>
+        <w:pStyle w:val="a4"/>
         <w:numPr>
           <w:ilvl w:val="0"/>
           <w:numId w:val="27"/>
@@ -3988,7 +3992,7 @@
     </w:p>
     <w:p>
       <w:pPr>
-        <w:pStyle w:val="ListParagraph"/>
+        <w:pStyle w:val="a4"/>
         <w:numPr>
           <w:ilvl w:val="0"/>
           <w:numId w:val="27"/>
@@ -4008,7 +4012,7 @@
     </w:p>
     <w:p>
       <w:pPr>
-        <w:pStyle w:val="ListParagraph"/>
+        <w:pStyle w:val="a4"/>
         <w:numPr>
           <w:ilvl w:val="0"/>
           <w:numId w:val="27"/>
@@ -4028,7 +4032,7 @@
     </w:p>
     <w:p>
       <w:pPr>
-        <w:pStyle w:val="ListParagraph"/>
+        <w:pStyle w:val="a4"/>
         <w:numPr>
           <w:ilvl w:val="0"/>
           <w:numId w:val="27"/>
@@ -4048,7 +4052,7 @@
     </w:p>
     <w:p>
       <w:pPr>
-        <w:pStyle w:val="ListParagraph"/>
+        <w:pStyle w:val="a4"/>
         <w:numPr>
           <w:ilvl w:val="0"/>
           <w:numId w:val="27"/>
@@ -4068,7 +4072,7 @@
     </w:p>
     <w:p>
       <w:pPr>
-        <w:pStyle w:val="ListParagraph"/>
+        <w:pStyle w:val="a4"/>
         <w:numPr>
           <w:ilvl w:val="0"/>
           <w:numId w:val="27"/>
@@ -4088,7 +4092,7 @@
     </w:p>
     <w:p>
       <w:pPr>
-        <w:pStyle w:val="ListParagraph"/>
+        <w:pStyle w:val="a4"/>
         <w:numPr>
           <w:ilvl w:val="0"/>
           <w:numId w:val="27"/>
@@ -4108,7 +4112,7 @@
     </w:p>
     <w:p>
       <w:pPr>
-        <w:pStyle w:val="ListParagraph"/>
+        <w:pStyle w:val="a4"/>
         <w:numPr>
           <w:ilvl w:val="0"/>
           <w:numId w:val="27"/>
@@ -4128,7 +4132,7 @@
     </w:p>
     <w:p>
       <w:pPr>
-        <w:pStyle w:val="ListParagraph"/>
+        <w:pStyle w:val="a4"/>
         <w:numPr>
           <w:ilvl w:val="0"/>
           <w:numId w:val="27"/>
@@ -4149,7 +4153,7 @@
     </w:p>
     <w:p>
       <w:pPr>
-        <w:pStyle w:val="ListParagraph"/>
+        <w:pStyle w:val="a4"/>
         <w:numPr>
           <w:ilvl w:val="0"/>
           <w:numId w:val="27"/>
@@ -4169,7 +4173,7 @@
     </w:p>
     <w:p>
       <w:pPr>
-        <w:pStyle w:val="ListParagraph"/>
+        <w:pStyle w:val="a4"/>
         <w:numPr>
           <w:ilvl w:val="0"/>
           <w:numId w:val="27"/>
@@ -4180,11 +4184,31 @@
           <w:rFonts w:cstheme="minorHAnsi"/>
         </w:rPr>
       </w:pPr>
+      <w:r>
+        <w:rPr>
+          <w:rFonts w:cstheme="minorHAnsi"/>
+        </w:rPr>
+        <w:t xml:space="preserve">Quadplex set - there are two types: a quad with two single cards of different ranks attached, such as 6-6-6-6-8-9, or a quad with two pairs of different ranks attached, such as J-J-J-J-9-9-Q-Q. Twos and jokers can be attached, but you cannot use both jokers in one </w:t>
+      </w:r>
       <w:proofErr w:type="spellStart"/>
       <w:r>
         <w:rPr>
           <w:rFonts w:cstheme="minorHAnsi"/>
         </w:rPr>
+        <w:t>quadplex</w:t>
+      </w:r>
+      <w:proofErr w:type="spellEnd"/>
+      <w:r>
+        <w:rPr>
+          <w:rFonts w:cstheme="minorHAnsi"/>
+        </w:rPr>
+        <w:t xml:space="preserve"> set. </w:t>
+      </w:r>
+      <w:proofErr w:type="spellStart"/>
+      <w:r>
+        <w:rPr>
+          <w:rFonts w:cstheme="minorHAnsi"/>
+        </w:rPr>
         <w:t>Quadplex</w:t>
       </w:r>
       <w:proofErr w:type="spellEnd"/>
@@ -4192,7 +4216,7 @@
         <w:rPr>
           <w:rFonts w:cstheme="minorHAnsi"/>
         </w:rPr>
-        <w:t xml:space="preserve"> set - there are two types: a quad with two single cards of different ranks attached, such as 6-6-6-6-8-9, or a quad with two pairs of different ranks attached, such as J-J-J-J-9-9-Q-Q. Twos and jokers can be attached, but you cannot use both jokers in one </w:t>
+        <w:t xml:space="preserve"> sets are ranked according to the rank of the quad. Note that a </w:t>
       </w:r>
       <w:proofErr w:type="spellStart"/>
       <w:r>
@@ -4206,21 +4230,21 @@
         <w:rPr>
           <w:rFonts w:cstheme="minorHAnsi"/>
         </w:rPr>
-        <w:t xml:space="preserve"> set. </w:t>
+        <w:t xml:space="preserve"> set can only beat a lower </w:t>
       </w:r>
       <w:proofErr w:type="spellStart"/>
       <w:r>
         <w:rPr>
           <w:rFonts w:cstheme="minorHAnsi"/>
         </w:rPr>
-        <w:t>Quadplex</w:t>
+        <w:t>quadplex</w:t>
       </w:r>
       <w:proofErr w:type="spellEnd"/>
       <w:r>
         <w:rPr>
           <w:rFonts w:cstheme="minorHAnsi"/>
         </w:rPr>
-        <w:t xml:space="preserve"> sets are ranked according to the rank of the quad. Note that a </w:t>
+        <w:t xml:space="preserve"> set of the same type, and cannot beat any other type of combination. Also a </w:t>
       </w:r>
       <w:proofErr w:type="spellStart"/>
       <w:r>
@@ -4234,40 +4258,12 @@
         <w:rPr>
           <w:rFonts w:cstheme="minorHAnsi"/>
         </w:rPr>
-        <w:t xml:space="preserve"> set can only beat a lower </w:t>
-      </w:r>
-      <w:proofErr w:type="spellStart"/>
-      <w:r>
-        <w:rPr>
-          <w:rFonts w:cstheme="minorHAnsi"/>
-        </w:rPr>
-        <w:t>quadplex</w:t>
-      </w:r>
-      <w:proofErr w:type="spellEnd"/>
-      <w:r>
-        <w:rPr>
-          <w:rFonts w:cstheme="minorHAnsi"/>
-        </w:rPr>
-        <w:t xml:space="preserve"> set of the same type, and cannot beat any other type of combination. Also a </w:t>
-      </w:r>
-      <w:proofErr w:type="spellStart"/>
-      <w:r>
-        <w:rPr>
-          <w:rFonts w:cstheme="minorHAnsi"/>
-        </w:rPr>
-        <w:t>quadplex</w:t>
-      </w:r>
-      <w:proofErr w:type="spellEnd"/>
-      <w:r>
-        <w:rPr>
-          <w:rFonts w:cstheme="minorHAnsi"/>
-        </w:rPr>
         <w:t xml:space="preserve"> set can be beaten by a bomb made of lower ranked cards.</w:t>
       </w:r>
     </w:p>
     <w:p>
       <w:pPr>
-        <w:pStyle w:val="ListParagraph"/>
+        <w:pStyle w:val="a4"/>
         <w:ind w:left="1800"/>
         <w:contextualSpacing w:val="0"/>
         <w:jc w:val="both"/>
@@ -4278,7 +4274,7 @@
     </w:p>
     <w:p>
       <w:pPr>
-        <w:pStyle w:val="Heading2"/>
+        <w:pStyle w:val="2"/>
         <w:numPr>
           <w:ilvl w:val="0"/>
           <w:numId w:val="15"/>
@@ -4388,7 +4384,7 @@
     </w:p>
     <w:p>
       <w:pPr>
-        <w:pStyle w:val="Heading2"/>
+        <w:pStyle w:val="2"/>
         <w:numPr>
           <w:ilvl w:val="0"/>
           <w:numId w:val="15"/>
@@ -4605,7 +4601,7 @@
     </w:p>
     <w:p>
       <w:pPr>
-        <w:pStyle w:val="Heading2"/>
+        <w:pStyle w:val="2"/>
         <w:numPr>
           <w:ilvl w:val="0"/>
           <w:numId w:val="15"/>
@@ -4693,7 +4689,7 @@
     </w:p>
     <w:p>
       <w:pPr>
-        <w:pStyle w:val="Heading2"/>
+        <w:pStyle w:val="2"/>
         <w:numPr>
           <w:ilvl w:val="0"/>
           <w:numId w:val="15"/>
@@ -4776,7 +4772,7 @@
     </w:p>
     <w:p>
       <w:pPr>
-        <w:pStyle w:val="Heading1"/>
+        <w:pStyle w:val="1"/>
         <w:numPr>
           <w:ilvl w:val="0"/>
           <w:numId w:val="7"/>
@@ -4798,7 +4794,7 @@
     </w:p>
     <w:p>
       <w:pPr>
-        <w:pStyle w:val="Heading2"/>
+        <w:pStyle w:val="2"/>
         <w:numPr>
           <w:ilvl w:val="0"/>
           <w:numId w:val="14"/>
@@ -4819,7 +4815,7 @@
     </w:p>
     <w:tbl>
       <w:tblPr>
-        <w:tblStyle w:val="GridTable5Dark-Accent5"/>
+        <w:tblStyle w:val="5-5"/>
         <w:tblW w:w="9351" w:type="dxa"/>
         <w:tblLayout w:type="fixed"/>
         <w:tblLook w:val="04A0" w:firstRow="1" w:lastRow="0" w:firstColumn="1" w:lastColumn="0" w:noHBand="0" w:noVBand="1"/>
@@ -6937,7 +6933,7 @@
     </w:p>
     <w:p>
       <w:pPr>
-        <w:pStyle w:val="Heading2"/>
+        <w:pStyle w:val="2"/>
         <w:numPr>
           <w:ilvl w:val="0"/>
           <w:numId w:val="14"/>
@@ -6961,7 +6957,7 @@
     </w:p>
     <w:p>
       <w:pPr>
-        <w:pStyle w:val="Heading3"/>
+        <w:pStyle w:val="3"/>
         <w:numPr>
           <w:ilvl w:val="0"/>
           <w:numId w:val="17"/>
@@ -7066,7 +7062,7 @@
     </w:p>
     <w:p>
       <w:pPr>
-        <w:pStyle w:val="ListParagraph"/>
+        <w:pStyle w:val="a4"/>
         <w:numPr>
           <w:ilvl w:val="0"/>
           <w:numId w:val="28"/>
@@ -7091,7 +7087,7 @@
     </w:p>
     <w:p>
       <w:pPr>
-        <w:pStyle w:val="ListParagraph"/>
+        <w:pStyle w:val="a4"/>
         <w:numPr>
           <w:ilvl w:val="0"/>
           <w:numId w:val="28"/>
@@ -7116,7 +7112,7 @@
     </w:p>
     <w:p>
       <w:pPr>
-        <w:pStyle w:val="ListParagraph"/>
+        <w:pStyle w:val="a4"/>
         <w:numPr>
           <w:ilvl w:val="0"/>
           <w:numId w:val="28"/>
@@ -7141,7 +7137,7 @@
     </w:p>
     <w:p>
       <w:pPr>
-        <w:pStyle w:val="ListParagraph"/>
+        <w:pStyle w:val="a4"/>
         <w:numPr>
           <w:ilvl w:val="0"/>
           <w:numId w:val="28"/>
@@ -7166,7 +7162,7 @@
     </w:p>
     <w:p>
       <w:pPr>
-        <w:pStyle w:val="ListParagraph"/>
+        <w:pStyle w:val="a4"/>
         <w:numPr>
           <w:ilvl w:val="0"/>
           <w:numId w:val="28"/>
@@ -7191,7 +7187,7 @@
     </w:p>
     <w:p>
       <w:pPr>
-        <w:pStyle w:val="ListParagraph"/>
+        <w:pStyle w:val="a4"/>
         <w:numPr>
           <w:ilvl w:val="0"/>
           <w:numId w:val="28"/>
@@ -7216,7 +7212,7 @@
     </w:p>
     <w:p>
       <w:pPr>
-        <w:pStyle w:val="ListParagraph"/>
+        <w:pStyle w:val="a4"/>
         <w:numPr>
           <w:ilvl w:val="0"/>
           <w:numId w:val="28"/>
@@ -7241,7 +7237,7 @@
     </w:p>
     <w:p>
       <w:pPr>
-        <w:pStyle w:val="ListParagraph"/>
+        <w:pStyle w:val="a4"/>
         <w:numPr>
           <w:ilvl w:val="0"/>
           <w:numId w:val="28"/>
@@ -7266,7 +7262,7 @@
     </w:p>
     <w:p>
       <w:pPr>
-        <w:pStyle w:val="ListParagraph"/>
+        <w:pStyle w:val="a4"/>
         <w:numPr>
           <w:ilvl w:val="0"/>
           <w:numId w:val="28"/>
@@ -7291,7 +7287,7 @@
     </w:p>
     <w:p>
       <w:pPr>
-        <w:pStyle w:val="ListParagraph"/>
+        <w:pStyle w:val="a4"/>
         <w:spacing w:line="276" w:lineRule="auto"/>
         <w:ind w:left="1794"/>
         <w:contextualSpacing w:val="0"/>
@@ -7611,7 +7607,7 @@
     </w:p>
     <w:p>
       <w:pPr>
-        <w:pStyle w:val="Heading3"/>
+        <w:pStyle w:val="3"/>
         <w:numPr>
           <w:ilvl w:val="0"/>
           <w:numId w:val="17"/>
@@ -7688,7 +7684,7 @@
     </w:p>
     <w:p>
       <w:pPr>
-        <w:pStyle w:val="ListParagraph"/>
+        <w:pStyle w:val="a4"/>
         <w:numPr>
           <w:ilvl w:val="0"/>
           <w:numId w:val="29"/>
@@ -7713,7 +7709,7 @@
     </w:p>
     <w:p>
       <w:pPr>
-        <w:pStyle w:val="ListParagraph"/>
+        <w:pStyle w:val="a4"/>
         <w:numPr>
           <w:ilvl w:val="0"/>
           <w:numId w:val="29"/>
@@ -7738,7 +7734,7 @@
     </w:p>
     <w:p>
       <w:pPr>
-        <w:pStyle w:val="ListParagraph"/>
+        <w:pStyle w:val="a4"/>
         <w:numPr>
           <w:ilvl w:val="0"/>
           <w:numId w:val="29"/>
@@ -7763,7 +7759,7 @@
     </w:p>
     <w:p>
       <w:pPr>
-        <w:pStyle w:val="ListParagraph"/>
+        <w:pStyle w:val="a4"/>
         <w:numPr>
           <w:ilvl w:val="0"/>
           <w:numId w:val="29"/>
@@ -7788,7 +7784,7 @@
     </w:p>
     <w:p>
       <w:pPr>
-        <w:pStyle w:val="ListParagraph"/>
+        <w:pStyle w:val="a4"/>
         <w:numPr>
           <w:ilvl w:val="0"/>
           <w:numId w:val="29"/>
@@ -7813,7 +7809,7 @@
     </w:p>
     <w:p>
       <w:pPr>
-        <w:pStyle w:val="ListParagraph"/>
+        <w:pStyle w:val="a4"/>
         <w:numPr>
           <w:ilvl w:val="0"/>
           <w:numId w:val="29"/>
@@ -7838,7 +7834,7 @@
     </w:p>
     <w:p>
       <w:pPr>
-        <w:pStyle w:val="ListParagraph"/>
+        <w:pStyle w:val="a4"/>
         <w:numPr>
           <w:ilvl w:val="0"/>
           <w:numId w:val="29"/>
@@ -7863,7 +7859,7 @@
     </w:p>
     <w:p>
       <w:pPr>
-        <w:pStyle w:val="ListParagraph"/>
+        <w:pStyle w:val="a4"/>
         <w:numPr>
           <w:ilvl w:val="0"/>
           <w:numId w:val="29"/>
@@ -7888,7 +7884,7 @@
     </w:p>
     <w:p>
       <w:pPr>
-        <w:pStyle w:val="ListParagraph"/>
+        <w:pStyle w:val="a4"/>
         <w:numPr>
           <w:ilvl w:val="0"/>
           <w:numId w:val="29"/>
@@ -7913,7 +7909,7 @@
     </w:p>
     <w:p>
       <w:pPr>
-        <w:pStyle w:val="ListParagraph"/>
+        <w:pStyle w:val="a4"/>
         <w:spacing w:line="276" w:lineRule="auto"/>
         <w:ind w:left="1794"/>
         <w:contextualSpacing w:val="0"/>
@@ -8082,7 +8078,7 @@
     </w:p>
     <w:p>
       <w:pPr>
-        <w:pStyle w:val="Heading3"/>
+        <w:pStyle w:val="3"/>
         <w:numPr>
           <w:ilvl w:val="0"/>
           <w:numId w:val="17"/>
@@ -8159,7 +8155,7 @@
     </w:p>
     <w:p>
       <w:pPr>
-        <w:pStyle w:val="ListParagraph"/>
+        <w:pStyle w:val="a4"/>
         <w:numPr>
           <w:ilvl w:val="0"/>
           <w:numId w:val="30"/>
@@ -8184,7 +8180,7 @@
     </w:p>
     <w:p>
       <w:pPr>
-        <w:pStyle w:val="ListParagraph"/>
+        <w:pStyle w:val="a4"/>
         <w:numPr>
           <w:ilvl w:val="0"/>
           <w:numId w:val="30"/>
@@ -8209,7 +8205,7 @@
     </w:p>
     <w:p>
       <w:pPr>
-        <w:pStyle w:val="ListParagraph"/>
+        <w:pStyle w:val="a4"/>
         <w:numPr>
           <w:ilvl w:val="0"/>
           <w:numId w:val="30"/>
@@ -8234,7 +8230,7 @@
     </w:p>
     <w:p>
       <w:pPr>
-        <w:pStyle w:val="ListParagraph"/>
+        <w:pStyle w:val="a4"/>
         <w:numPr>
           <w:ilvl w:val="0"/>
           <w:numId w:val="30"/>
@@ -8259,7 +8255,7 @@
     </w:p>
     <w:p>
       <w:pPr>
-        <w:pStyle w:val="ListParagraph"/>
+        <w:pStyle w:val="a4"/>
         <w:spacing w:line="276" w:lineRule="auto"/>
         <w:ind w:left="1794"/>
         <w:contextualSpacing w:val="0"/>
@@ -8287,7 +8283,7 @@
     </w:p>
     <w:p>
       <w:pPr>
-        <w:pStyle w:val="ListParagraph"/>
+        <w:pStyle w:val="a4"/>
         <w:numPr>
           <w:ilvl w:val="1"/>
           <w:numId w:val="31"/>
@@ -8307,7 +8303,7 @@
     </w:p>
     <w:p>
       <w:pPr>
-        <w:pStyle w:val="ListParagraph"/>
+        <w:pStyle w:val="a4"/>
         <w:numPr>
           <w:ilvl w:val="2"/>
           <w:numId w:val="31"/>
@@ -8379,7 +8375,7 @@
     </w:p>
     <w:p>
       <w:pPr>
-        <w:pStyle w:val="Heading3"/>
+        <w:pStyle w:val="3"/>
         <w:numPr>
           <w:ilvl w:val="0"/>
           <w:numId w:val="17"/>
@@ -8556,7 +8552,7 @@
     </w:p>
     <w:p>
       <w:pPr>
-        <w:pStyle w:val="ListParagraph"/>
+        <w:pStyle w:val="a4"/>
         <w:numPr>
           <w:ilvl w:val="0"/>
           <w:numId w:val="36"/>
@@ -8594,7 +8590,7 @@
     </w:p>
     <w:p>
       <w:pPr>
-        <w:pStyle w:val="ListParagraph"/>
+        <w:pStyle w:val="a4"/>
         <w:numPr>
           <w:ilvl w:val="0"/>
           <w:numId w:val="36"/>
@@ -8626,7 +8622,7 @@
     </w:p>
     <w:p>
       <w:pPr>
-        <w:pStyle w:val="ListParagraph"/>
+        <w:pStyle w:val="a4"/>
         <w:numPr>
           <w:ilvl w:val="0"/>
           <w:numId w:val="36"/>
@@ -8645,7 +8641,7 @@
     </w:p>
     <w:p>
       <w:pPr>
-        <w:pStyle w:val="ListParagraph"/>
+        <w:pStyle w:val="a4"/>
         <w:numPr>
           <w:ilvl w:val="0"/>
           <w:numId w:val="36"/>
@@ -8677,7 +8673,7 @@
     </w:p>
     <w:p>
       <w:pPr>
-        <w:pStyle w:val="ListParagraph"/>
+        <w:pStyle w:val="a4"/>
         <w:numPr>
           <w:ilvl w:val="0"/>
           <w:numId w:val="36"/>
@@ -8716,7 +8712,7 @@
     </w:p>
     <w:p>
       <w:pPr>
-        <w:pStyle w:val="ListParagraph"/>
+        <w:pStyle w:val="a4"/>
         <w:spacing w:line="276" w:lineRule="auto"/>
         <w:ind w:left="1792"/>
         <w:rPr>
@@ -9055,7 +9051,7 @@
     </w:p>
     <w:p>
       <w:pPr>
-        <w:pStyle w:val="Heading3"/>
+        <w:pStyle w:val="3"/>
         <w:numPr>
           <w:ilvl w:val="0"/>
           <w:numId w:val="17"/>
@@ -9093,7 +9089,7 @@
     </w:p>
     <w:p>
       <w:pPr>
-        <w:pStyle w:val="ListParagraph"/>
+        <w:pStyle w:val="a4"/>
         <w:spacing w:line="276" w:lineRule="auto"/>
         <w:ind w:left="1080"/>
         <w:jc w:val="both"/>
@@ -9112,7 +9108,7 @@
     </w:p>
     <w:p>
       <w:pPr>
-        <w:pStyle w:val="ListParagraph"/>
+        <w:pStyle w:val="a4"/>
         <w:spacing w:line="276" w:lineRule="auto"/>
         <w:ind w:left="1080"/>
         <w:jc w:val="both"/>
@@ -9138,7 +9134,7 @@
     </w:p>
     <w:p>
       <w:pPr>
-        <w:pStyle w:val="ListParagraph"/>
+        <w:pStyle w:val="a4"/>
         <w:spacing w:line="276" w:lineRule="auto"/>
         <w:ind w:left="1080"/>
         <w:jc w:val="both"/>
@@ -9157,7 +9153,7 @@
     </w:p>
     <w:p>
       <w:pPr>
-        <w:pStyle w:val="ListParagraph"/>
+        <w:pStyle w:val="a4"/>
         <w:spacing w:line="276" w:lineRule="auto"/>
         <w:ind w:left="1080"/>
         <w:jc w:val="both"/>
@@ -9176,7 +9172,7 @@
     </w:p>
     <w:p>
       <w:pPr>
-        <w:pStyle w:val="ListParagraph"/>
+        <w:pStyle w:val="a4"/>
         <w:numPr>
           <w:ilvl w:val="0"/>
           <w:numId w:val="18"/>
@@ -9198,7 +9194,7 @@
     </w:p>
     <w:p>
       <w:pPr>
-        <w:pStyle w:val="ListParagraph"/>
+        <w:pStyle w:val="a4"/>
         <w:numPr>
           <w:ilvl w:val="0"/>
           <w:numId w:val="18"/>
@@ -9227,7 +9223,7 @@
     </w:p>
     <w:p>
       <w:pPr>
-        <w:pStyle w:val="ListParagraph"/>
+        <w:pStyle w:val="a4"/>
         <w:numPr>
           <w:ilvl w:val="0"/>
           <w:numId w:val="18"/>
@@ -9256,7 +9252,7 @@
     </w:p>
     <w:p>
       <w:pPr>
-        <w:pStyle w:val="ListParagraph"/>
+        <w:pStyle w:val="a4"/>
         <w:numPr>
           <w:ilvl w:val="0"/>
           <w:numId w:val="18"/>
@@ -9278,7 +9274,7 @@
     </w:p>
     <w:p>
       <w:pPr>
-        <w:pStyle w:val="ListParagraph"/>
+        <w:pStyle w:val="a4"/>
         <w:spacing w:line="276" w:lineRule="auto"/>
         <w:ind w:left="1800"/>
         <w:jc w:val="both"/>
@@ -9290,7 +9286,7 @@
     </w:p>
     <w:p>
       <w:pPr>
-        <w:pStyle w:val="ListParagraph"/>
+        <w:pStyle w:val="a4"/>
         <w:spacing w:line="276" w:lineRule="auto"/>
         <w:ind w:left="1080"/>
         <w:jc w:val="both"/>
@@ -9309,7 +9305,7 @@
     </w:p>
     <w:p>
       <w:pPr>
-        <w:pStyle w:val="ListParagraph"/>
+        <w:pStyle w:val="a4"/>
         <w:numPr>
           <w:ilvl w:val="1"/>
           <w:numId w:val="26"/>
@@ -9332,7 +9328,7 @@
     </w:p>
     <w:p>
       <w:pPr>
-        <w:pStyle w:val="ListParagraph"/>
+        <w:pStyle w:val="a4"/>
         <w:numPr>
           <w:ilvl w:val="2"/>
           <w:numId w:val="26"/>
@@ -9355,7 +9351,7 @@
     </w:p>
     <w:p>
       <w:pPr>
-        <w:pStyle w:val="ListParagraph"/>
+        <w:pStyle w:val="a4"/>
         <w:numPr>
           <w:ilvl w:val="2"/>
           <w:numId w:val="26"/>
@@ -9378,7 +9374,7 @@
     </w:p>
     <w:p>
       <w:pPr>
-        <w:pStyle w:val="ListParagraph"/>
+        <w:pStyle w:val="a4"/>
         <w:numPr>
           <w:ilvl w:val="1"/>
           <w:numId w:val="26"/>
@@ -9401,7 +9397,7 @@
     </w:p>
     <w:p>
       <w:pPr>
-        <w:pStyle w:val="ListParagraph"/>
+        <w:pStyle w:val="a4"/>
         <w:numPr>
           <w:ilvl w:val="2"/>
           <w:numId w:val="26"/>
@@ -9424,7 +9420,7 @@
     </w:p>
     <w:p>
       <w:pPr>
-        <w:pStyle w:val="ListParagraph"/>
+        <w:pStyle w:val="a4"/>
         <w:ind w:left="1800"/>
         <w:jc w:val="both"/>
         <w:rPr>
@@ -9434,7 +9430,7 @@
     </w:p>
     <w:p>
       <w:pPr>
-        <w:pStyle w:val="Heading3"/>
+        <w:pStyle w:val="3"/>
         <w:numPr>
           <w:ilvl w:val="0"/>
           <w:numId w:val="17"/>
@@ -9463,9 +9459,9 @@
         </w:rPr>
         <w:drawing>
           <wp:inline distT="0" distB="0" distL="0" distR="0">
-            <wp:extent cx="4049846" cy="3200400"/>
-            <wp:effectExtent l="0" t="0" r="8255" b="0"/>
-            <wp:docPr id="2" name="图片 2" descr="https://documents.lucidchart.com/documents/fa0fc90b-1aff-4c7c-b627-ff47f86513cf/pages/0_0?a=1815&amp;x=-26&amp;y=4028&amp;w=1448&amp;h=1144&amp;store=1&amp;accept=image%2F*&amp;auth=LCA%2003f50cc3b32fedefbd1d02eaab2a97104ed50996-ts%3D1476353880"/>
+            <wp:extent cx="4244057" cy="3419475"/>
+            <wp:effectExtent l="0" t="0" r="4445" b="0"/>
+            <wp:docPr id="1" name="图片 1" descr="https://documents.lucidchart.com/documents/531ee956-7e4b-4ac4-b6e4-dd151c1d71d7/pages/0_0?a=254&amp;x=-42&amp;y=647&amp;w=1448&amp;h=1166&amp;store=1&amp;accept=image%2F*&amp;auth=LCA%20b4086b8ae5abc7f50fa3c9a7f1a86409522a6285-ts%3D1476444250"/>
             <wp:cNvGraphicFramePr>
               <a:graphicFrameLocks xmlns:a="http://schemas.openxmlformats.org/drawingml/2006/main" noChangeAspect="1"/>
             </wp:cNvGraphicFramePr>
@@ -9473,7 +9469,7 @@
               <a:graphicData uri="http://schemas.openxmlformats.org/drawingml/2006/picture">
                 <pic:pic xmlns:pic="http://schemas.openxmlformats.org/drawingml/2006/picture">
                   <pic:nvPicPr>
-                    <pic:cNvPr id="0" name="Picture 3" descr="https://documents.lucidchart.com/documents/fa0fc90b-1aff-4c7c-b627-ff47f86513cf/pages/0_0?a=1815&amp;x=-26&amp;y=4028&amp;w=1448&amp;h=1144&amp;store=1&amp;accept=image%2F*&amp;auth=LCA%2003f50cc3b32fedefbd1d02eaab2a97104ed50996-ts%3D1476353880"/>
+                    <pic:cNvPr id="0" name="Picture 1" descr="https://documents.lucidchart.com/documents/531ee956-7e4b-4ac4-b6e4-dd151c1d71d7/pages/0_0?a=254&amp;x=-42&amp;y=647&amp;w=1448&amp;h=1166&amp;store=1&amp;accept=image%2F*&amp;auth=LCA%20b4086b8ae5abc7f50fa3c9a7f1a86409522a6285-ts%3D1476444250"/>
                     <pic:cNvPicPr>
                       <a:picLocks noChangeAspect="1" noChangeArrowheads="1"/>
                     </pic:cNvPicPr>
@@ -9494,7 +9490,7 @@
                   <pic:spPr bwMode="auto">
                     <a:xfrm>
                       <a:off x="0" y="0"/>
-                      <a:ext cx="4060105" cy="3208507"/>
+                      <a:ext cx="4246779" cy="3421668"/>
                     </a:xfrm>
                     <a:prstGeom prst="rect">
                       <a:avLst/>
@@ -9510,6 +9506,8 @@
           </wp:inline>
         </w:drawing>
       </w:r>
+      <w:bookmarkStart w:id="19" w:name="_GoBack"/>
+      <w:bookmarkEnd w:id="19"/>
     </w:p>
     <w:p>
       <w:pPr>
@@ -9519,7 +9517,7 @@
           <w:rFonts w:cstheme="minorHAnsi"/>
         </w:rPr>
       </w:pPr>
-      <w:bookmarkStart w:id="19" w:name="OLE_LINK19"/>
+      <w:bookmarkStart w:id="20" w:name="OLE_LINK19"/>
       <w:r>
         <w:rPr>
           <w:rFonts w:cstheme="minorHAnsi"/>
@@ -9574,7 +9572,7 @@
     </w:p>
     <w:p>
       <w:pPr>
-        <w:pStyle w:val="ListParagraph"/>
+        <w:pStyle w:val="a4"/>
         <w:numPr>
           <w:ilvl w:val="0"/>
           <w:numId w:val="35"/>
@@ -9597,7 +9595,7 @@
     </w:p>
     <w:p>
       <w:pPr>
-        <w:pStyle w:val="ListParagraph"/>
+        <w:pStyle w:val="a4"/>
         <w:numPr>
           <w:ilvl w:val="0"/>
           <w:numId w:val="35"/>
@@ -9620,7 +9618,7 @@
     </w:p>
     <w:p>
       <w:pPr>
-        <w:pStyle w:val="ListParagraph"/>
+        <w:pStyle w:val="a4"/>
         <w:numPr>
           <w:ilvl w:val="0"/>
           <w:numId w:val="35"/>
@@ -9643,7 +9641,7 @@
     </w:p>
     <w:p>
       <w:pPr>
-        <w:pStyle w:val="ListParagraph"/>
+        <w:pStyle w:val="a4"/>
         <w:numPr>
           <w:ilvl w:val="0"/>
           <w:numId w:val="35"/>
@@ -9666,7 +9664,7 @@
     </w:p>
     <w:p>
       <w:pPr>
-        <w:pStyle w:val="ListParagraph"/>
+        <w:pStyle w:val="a4"/>
         <w:spacing w:line="276" w:lineRule="auto"/>
         <w:ind w:left="2160"/>
         <w:rPr>
@@ -9847,7 +9845,7 @@
         <w:t>Post-condition: The next player starts to play.</w:t>
       </w:r>
     </w:p>
-    <w:bookmarkEnd w:id="19"/>
+    <w:bookmarkEnd w:id="20"/>
     <w:p>
       <w:pPr>
         <w:rPr>
@@ -9872,7 +9870,7 @@
     </w:p>
     <w:p>
       <w:pPr>
-        <w:pStyle w:val="Heading3"/>
+        <w:pStyle w:val="3"/>
         <w:numPr>
           <w:ilvl w:val="0"/>
           <w:numId w:val="17"/>
@@ -9881,14 +9879,14 @@
           <w:rFonts w:asciiTheme="minorHAnsi" w:hAnsiTheme="minorHAnsi" w:cstheme="minorHAnsi"/>
         </w:rPr>
       </w:pPr>
-      <w:bookmarkStart w:id="20" w:name="_Toc463554222"/>
+      <w:bookmarkStart w:id="21" w:name="_Toc463554222"/>
       <w:r>
         <w:rPr>
           <w:rFonts w:asciiTheme="minorHAnsi" w:hAnsiTheme="minorHAnsi" w:cstheme="minorHAnsi"/>
         </w:rPr>
         <w:t>Hand Over Cards</w:t>
       </w:r>
-      <w:bookmarkEnd w:id="20"/>
+      <w:bookmarkEnd w:id="21"/>
     </w:p>
     <w:p>
       <w:pPr>
@@ -9950,7 +9948,7 @@
     </w:p>
     <w:p>
       <w:pPr>
-        <w:pStyle w:val="ListParagraph"/>
+        <w:pStyle w:val="a4"/>
         <w:spacing w:line="276" w:lineRule="auto"/>
         <w:ind w:left="1080"/>
         <w:jc w:val="both"/>
@@ -9973,7 +9971,7 @@
     </w:p>
     <w:p>
       <w:pPr>
-        <w:pStyle w:val="ListParagraph"/>
+        <w:pStyle w:val="a4"/>
         <w:spacing w:line="276" w:lineRule="auto"/>
         <w:ind w:left="1080"/>
         <w:jc w:val="both"/>
@@ -9990,7 +9988,7 @@
     </w:p>
     <w:p>
       <w:pPr>
-        <w:pStyle w:val="ListParagraph"/>
+        <w:pStyle w:val="a4"/>
         <w:spacing w:line="276" w:lineRule="auto"/>
         <w:ind w:left="1080"/>
         <w:jc w:val="both"/>
@@ -10013,7 +10011,7 @@
     </w:p>
     <w:p>
       <w:pPr>
-        <w:pStyle w:val="ListParagraph"/>
+        <w:pStyle w:val="a4"/>
         <w:spacing w:line="276" w:lineRule="auto"/>
         <w:ind w:left="1080"/>
         <w:jc w:val="both"/>
@@ -10030,7 +10028,7 @@
     </w:p>
     <w:p>
       <w:pPr>
-        <w:pStyle w:val="ListParagraph"/>
+        <w:pStyle w:val="a4"/>
         <w:numPr>
           <w:ilvl w:val="0"/>
           <w:numId w:val="19"/>
@@ -10056,7 +10054,7 @@
     </w:p>
     <w:p>
       <w:pPr>
-        <w:pStyle w:val="ListParagraph"/>
+        <w:pStyle w:val="a4"/>
         <w:numPr>
           <w:ilvl w:val="0"/>
           <w:numId w:val="19"/>
@@ -10076,7 +10074,7 @@
     </w:p>
     <w:p>
       <w:pPr>
-        <w:pStyle w:val="ListParagraph"/>
+        <w:pStyle w:val="a4"/>
         <w:numPr>
           <w:ilvl w:val="0"/>
           <w:numId w:val="19"/>
@@ -10108,7 +10106,7 @@
     </w:p>
     <w:p>
       <w:pPr>
-        <w:pStyle w:val="ListParagraph"/>
+        <w:pStyle w:val="a4"/>
         <w:numPr>
           <w:ilvl w:val="0"/>
           <w:numId w:val="19"/>
@@ -10140,7 +10138,7 @@
     </w:p>
     <w:p>
       <w:pPr>
-        <w:pStyle w:val="ListParagraph"/>
+        <w:pStyle w:val="a4"/>
         <w:numPr>
           <w:ilvl w:val="0"/>
           <w:numId w:val="19"/>
@@ -10172,7 +10170,7 @@
     </w:p>
     <w:p>
       <w:pPr>
-        <w:pStyle w:val="ListParagraph"/>
+        <w:pStyle w:val="a4"/>
         <w:spacing w:line="276" w:lineRule="auto"/>
         <w:ind w:left="1800"/>
         <w:jc w:val="both"/>
@@ -10183,7 +10181,7 @@
     </w:p>
     <w:p>
       <w:pPr>
-        <w:pStyle w:val="ListParagraph"/>
+        <w:pStyle w:val="a4"/>
         <w:spacing w:line="276" w:lineRule="auto"/>
         <w:ind w:left="1080"/>
         <w:jc w:val="both"/>
@@ -10200,7 +10198,7 @@
     </w:p>
     <w:p>
       <w:pPr>
-        <w:pStyle w:val="ListParagraph"/>
+        <w:pStyle w:val="a4"/>
         <w:numPr>
           <w:ilvl w:val="1"/>
           <w:numId w:val="20"/>
@@ -10232,7 +10230,7 @@
     </w:p>
     <w:p>
       <w:pPr>
-        <w:pStyle w:val="ListParagraph"/>
+        <w:pStyle w:val="a4"/>
         <w:numPr>
           <w:ilvl w:val="2"/>
           <w:numId w:val="20"/>
@@ -10253,7 +10251,7 @@
     </w:p>
     <w:p>
       <w:pPr>
-        <w:pStyle w:val="ListParagraph"/>
+        <w:pStyle w:val="a4"/>
         <w:numPr>
           <w:ilvl w:val="1"/>
           <w:numId w:val="20"/>
@@ -10273,7 +10271,7 @@
     </w:p>
     <w:p>
       <w:pPr>
-        <w:pStyle w:val="ListParagraph"/>
+        <w:pStyle w:val="a4"/>
         <w:numPr>
           <w:ilvl w:val="2"/>
           <w:numId w:val="20"/>
@@ -10294,7 +10292,7 @@
     </w:p>
     <w:p>
       <w:pPr>
-        <w:pStyle w:val="ListParagraph"/>
+        <w:pStyle w:val="a4"/>
         <w:numPr>
           <w:ilvl w:val="1"/>
           <w:numId w:val="20"/>
@@ -10326,7 +10324,7 @@
     </w:p>
     <w:p>
       <w:pPr>
-        <w:pStyle w:val="ListParagraph"/>
+        <w:pStyle w:val="a4"/>
         <w:numPr>
           <w:ilvl w:val="2"/>
           <w:numId w:val="20"/>
@@ -10347,7 +10345,7 @@
     </w:p>
     <w:p>
       <w:pPr>
-        <w:pStyle w:val="ListParagraph"/>
+        <w:pStyle w:val="a4"/>
         <w:numPr>
           <w:ilvl w:val="1"/>
           <w:numId w:val="20"/>
@@ -10373,7 +10371,7 @@
     </w:p>
     <w:p>
       <w:pPr>
-        <w:pStyle w:val="ListParagraph"/>
+        <w:pStyle w:val="a4"/>
         <w:numPr>
           <w:ilvl w:val="2"/>
           <w:numId w:val="20"/>
@@ -10394,7 +10392,7 @@
     </w:p>
     <w:p>
       <w:pPr>
-        <w:pStyle w:val="ListParagraph"/>
+        <w:pStyle w:val="a4"/>
         <w:numPr>
           <w:ilvl w:val="1"/>
           <w:numId w:val="20"/>
@@ -10420,7 +10418,7 @@
     </w:p>
     <w:p>
       <w:pPr>
-        <w:pStyle w:val="ListParagraph"/>
+        <w:pStyle w:val="a4"/>
         <w:numPr>
           <w:ilvl w:val="2"/>
           <w:numId w:val="20"/>
@@ -10451,7 +10449,7 @@
     </w:p>
     <w:p>
       <w:pPr>
-        <w:pStyle w:val="Heading3"/>
+        <w:pStyle w:val="3"/>
         <w:numPr>
           <w:ilvl w:val="0"/>
           <w:numId w:val="17"/>
@@ -10460,7 +10458,7 @@
           <w:rFonts w:asciiTheme="minorHAnsi" w:hAnsiTheme="minorHAnsi" w:cstheme="minorHAnsi"/>
         </w:rPr>
       </w:pPr>
-      <w:bookmarkStart w:id="21" w:name="_Toc463554223"/>
+      <w:bookmarkStart w:id="22" w:name="_Toc463554223"/>
       <w:r>
         <w:rPr>
           <w:rFonts w:asciiTheme="minorHAnsi" w:hAnsiTheme="minorHAnsi" w:cstheme="minorHAnsi"/>
@@ -10468,7 +10466,7 @@
         <w:lastRenderedPageBreak/>
         <w:t>Give Hints to Player</w:t>
       </w:r>
-      <w:bookmarkEnd w:id="21"/>
+      <w:bookmarkEnd w:id="22"/>
     </w:p>
     <w:p>
       <w:pPr>
@@ -10596,7 +10594,7 @@
     </w:p>
     <w:p>
       <w:pPr>
-        <w:pStyle w:val="ListParagraph"/>
+        <w:pStyle w:val="a4"/>
         <w:numPr>
           <w:ilvl w:val="1"/>
           <w:numId w:val="34"/>
@@ -10620,7 +10618,7 @@
     </w:p>
     <w:p>
       <w:pPr>
-        <w:pStyle w:val="ListParagraph"/>
+        <w:pStyle w:val="a4"/>
         <w:numPr>
           <w:ilvl w:val="1"/>
           <w:numId w:val="34"/>
@@ -10644,7 +10642,7 @@
     </w:p>
     <w:p>
       <w:pPr>
-        <w:pStyle w:val="ListParagraph"/>
+        <w:pStyle w:val="a4"/>
         <w:numPr>
           <w:ilvl w:val="1"/>
           <w:numId w:val="34"/>
@@ -10668,7 +10666,7 @@
     </w:p>
     <w:p>
       <w:pPr>
-        <w:pStyle w:val="ListParagraph"/>
+        <w:pStyle w:val="a4"/>
         <w:numPr>
           <w:ilvl w:val="1"/>
           <w:numId w:val="34"/>
@@ -10692,7 +10690,7 @@
     </w:p>
     <w:p>
       <w:pPr>
-        <w:pStyle w:val="ListParagraph"/>
+        <w:pStyle w:val="a4"/>
         <w:spacing w:line="276" w:lineRule="auto"/>
         <w:ind w:left="2160"/>
         <w:contextualSpacing w:val="0"/>
@@ -10841,7 +10839,7 @@
     </w:p>
     <w:p>
       <w:pPr>
-        <w:pStyle w:val="Heading3"/>
+        <w:pStyle w:val="3"/>
         <w:numPr>
           <w:ilvl w:val="0"/>
           <w:numId w:val="17"/>
@@ -10850,7 +10848,7 @@
           <w:rFonts w:asciiTheme="minorHAnsi" w:hAnsiTheme="minorHAnsi" w:cstheme="minorHAnsi"/>
         </w:rPr>
       </w:pPr>
-      <w:bookmarkStart w:id="22" w:name="_Toc463554225"/>
+      <w:bookmarkStart w:id="23" w:name="_Toc463554225"/>
       <w:r>
         <w:rPr>
           <w:rFonts w:asciiTheme="minorHAnsi" w:hAnsiTheme="minorHAnsi" w:cstheme="minorHAnsi"/>
@@ -10870,7 +10868,7 @@
         </w:rPr>
         <w:t xml:space="preserve"> Turn</w:t>
       </w:r>
-      <w:bookmarkEnd w:id="22"/>
+      <w:bookmarkEnd w:id="23"/>
     </w:p>
     <w:p>
       <w:pPr>
@@ -11066,7 +11064,7 @@
     </w:p>
     <w:p>
       <w:pPr>
-        <w:pStyle w:val="ListParagraph"/>
+        <w:pStyle w:val="a4"/>
         <w:numPr>
           <w:ilvl w:val="0"/>
           <w:numId w:val="39"/>
@@ -11095,7 +11093,7 @@
     </w:p>
     <w:p>
       <w:pPr>
-        <w:pStyle w:val="ListParagraph"/>
+        <w:pStyle w:val="a4"/>
         <w:numPr>
           <w:ilvl w:val="0"/>
           <w:numId w:val="39"/>
@@ -11125,7 +11123,7 @@
     </w:p>
     <w:p>
       <w:pPr>
-        <w:pStyle w:val="ListParagraph"/>
+        <w:pStyle w:val="a4"/>
         <w:numPr>
           <w:ilvl w:val="0"/>
           <w:numId w:val="39"/>
@@ -11166,7 +11164,7 @@
     </w:p>
     <w:p>
       <w:pPr>
-        <w:pStyle w:val="ListParagraph"/>
+        <w:pStyle w:val="a4"/>
         <w:spacing w:line="276" w:lineRule="auto"/>
         <w:ind w:left="1792"/>
         <w:contextualSpacing w:val="0"/>
@@ -11191,7 +11189,7 @@
     </w:p>
     <w:p>
       <w:pPr>
-        <w:pStyle w:val="ListParagraph"/>
+        <w:pStyle w:val="a4"/>
         <w:spacing w:line="276" w:lineRule="auto"/>
         <w:ind w:left="1792"/>
         <w:contextualSpacing w:val="0"/>
@@ -11217,7 +11215,7 @@
     </w:p>
     <w:p>
       <w:pPr>
-        <w:pStyle w:val="ListParagraph"/>
+        <w:pStyle w:val="a4"/>
         <w:numPr>
           <w:ilvl w:val="0"/>
           <w:numId w:val="39"/>
@@ -11258,7 +11256,7 @@
     </w:p>
     <w:p>
       <w:pPr>
-        <w:pStyle w:val="ListParagraph"/>
+        <w:pStyle w:val="a4"/>
         <w:spacing w:line="276" w:lineRule="auto"/>
         <w:ind w:left="1792"/>
         <w:contextualSpacing w:val="0"/>
@@ -11303,7 +11301,7 @@
     </w:p>
     <w:p>
       <w:pPr>
-        <w:pStyle w:val="ListParagraph"/>
+        <w:pStyle w:val="a4"/>
         <w:numPr>
           <w:ilvl w:val="1"/>
           <w:numId w:val="39"/>
@@ -11333,7 +11331,7 @@
     </w:p>
     <w:p>
       <w:pPr>
-        <w:pStyle w:val="ListParagraph"/>
+        <w:pStyle w:val="a4"/>
         <w:numPr>
           <w:ilvl w:val="2"/>
           <w:numId w:val="39"/>
@@ -11396,7 +11394,7 @@
     </w:p>
     <w:p>
       <w:pPr>
-        <w:pStyle w:val="Heading3"/>
+        <w:pStyle w:val="3"/>
         <w:numPr>
           <w:ilvl w:val="0"/>
           <w:numId w:val="17"/>
@@ -11405,7 +11403,7 @@
           <w:rFonts w:asciiTheme="minorHAnsi" w:hAnsiTheme="minorHAnsi" w:cstheme="minorHAnsi"/>
         </w:rPr>
       </w:pPr>
-      <w:bookmarkStart w:id="23" w:name="_Toc463554226"/>
+      <w:bookmarkStart w:id="24" w:name="_Toc463554226"/>
       <w:r>
         <w:rPr>
           <w:rFonts w:asciiTheme="minorHAnsi" w:hAnsiTheme="minorHAnsi" w:cstheme="minorHAnsi"/>
@@ -11413,7 +11411,7 @@
         <w:lastRenderedPageBreak/>
         <w:t>Game Finish</w:t>
       </w:r>
-      <w:bookmarkEnd w:id="23"/>
+      <w:bookmarkEnd w:id="24"/>
     </w:p>
     <w:p>
       <w:pPr>
@@ -11488,8 +11486,8 @@
           <w:color w:val="1D2129"/>
         </w:rPr>
       </w:pPr>
-      <w:bookmarkStart w:id="24" w:name="OLE_LINK20"/>
-      <w:bookmarkStart w:id="25" w:name="OLE_LINK21"/>
+      <w:bookmarkStart w:id="25" w:name="OLE_LINK20"/>
+      <w:bookmarkStart w:id="26" w:name="OLE_LINK21"/>
       <w:r>
         <w:rPr>
           <w:rFonts w:cstheme="minorHAnsi"/>
@@ -11562,7 +11560,7 @@
     </w:p>
     <w:p>
       <w:pPr>
-        <w:pStyle w:val="ListParagraph"/>
+        <w:pStyle w:val="a4"/>
         <w:numPr>
           <w:ilvl w:val="0"/>
           <w:numId w:val="40"/>
@@ -11591,7 +11589,7 @@
     </w:p>
     <w:p>
       <w:pPr>
-        <w:pStyle w:val="ListParagraph"/>
+        <w:pStyle w:val="a4"/>
         <w:numPr>
           <w:ilvl w:val="0"/>
           <w:numId w:val="40"/>
@@ -11641,8 +11639,8 @@
         <w:t>” or “Sorry, you lose”</w:t>
       </w:r>
     </w:p>
-    <w:bookmarkEnd w:id="24"/>
     <w:bookmarkEnd w:id="25"/>
+    <w:bookmarkEnd w:id="26"/>
     <w:p>
       <w:pPr>
         <w:spacing w:line="276" w:lineRule="auto"/>
@@ -11656,7 +11654,7 @@
     </w:p>
     <w:p>
       <w:pPr>
-        <w:pStyle w:val="Heading3"/>
+        <w:pStyle w:val="3"/>
         <w:numPr>
           <w:ilvl w:val="0"/>
           <w:numId w:val="17"/>
@@ -11665,14 +11663,14 @@
           <w:rFonts w:asciiTheme="minorHAnsi" w:hAnsiTheme="minorHAnsi" w:cstheme="minorHAnsi"/>
         </w:rPr>
       </w:pPr>
-      <w:bookmarkStart w:id="26" w:name="_Toc463554224"/>
+      <w:bookmarkStart w:id="27" w:name="_Toc463554224"/>
       <w:r>
         <w:rPr>
           <w:rFonts w:asciiTheme="minorHAnsi" w:hAnsiTheme="minorHAnsi" w:cstheme="minorHAnsi"/>
         </w:rPr>
         <w:t>Record Total Scores</w:t>
       </w:r>
-      <w:bookmarkEnd w:id="26"/>
+      <w:bookmarkEnd w:id="27"/>
     </w:p>
     <w:p>
       <w:pPr>
@@ -11757,7 +11755,7 @@
     </w:p>
     <w:p>
       <w:pPr>
-        <w:pStyle w:val="ListParagraph"/>
+        <w:pStyle w:val="a4"/>
         <w:numPr>
           <w:ilvl w:val="0"/>
           <w:numId w:val="37"/>
@@ -11789,7 +11787,7 @@
     </w:p>
     <w:p>
       <w:pPr>
-        <w:pStyle w:val="ListParagraph"/>
+        <w:pStyle w:val="a4"/>
         <w:numPr>
           <w:ilvl w:val="0"/>
           <w:numId w:val="37"/>
@@ -11828,7 +11826,7 @@
     </w:p>
     <w:p>
       <w:pPr>
-        <w:pStyle w:val="ListParagraph"/>
+        <w:pStyle w:val="a4"/>
         <w:spacing w:line="276" w:lineRule="auto"/>
         <w:ind w:left="1792"/>
         <w:rPr>
@@ -11853,7 +11851,7 @@
     </w:p>
     <w:p>
       <w:pPr>
-        <w:pStyle w:val="ListParagraph"/>
+        <w:pStyle w:val="a4"/>
         <w:numPr>
           <w:ilvl w:val="1"/>
           <w:numId w:val="38"/>
@@ -11885,7 +11883,7 @@
     </w:p>
     <w:p>
       <w:pPr>
-        <w:pStyle w:val="ListParagraph"/>
+        <w:pStyle w:val="a4"/>
         <w:numPr>
           <w:ilvl w:val="1"/>
           <w:numId w:val="38"/>
@@ -11917,7 +11915,7 @@
     </w:p>
     <w:p>
       <w:pPr>
-        <w:pStyle w:val="ListParagraph"/>
+        <w:pStyle w:val="a4"/>
         <w:numPr>
           <w:ilvl w:val="1"/>
           <w:numId w:val="37"/>
@@ -11936,7 +11934,7 @@
     </w:p>
     <w:p>
       <w:pPr>
-        <w:pStyle w:val="ListParagraph"/>
+        <w:pStyle w:val="a4"/>
         <w:spacing w:line="276" w:lineRule="auto"/>
         <w:ind w:left="2160"/>
         <w:rPr>
@@ -11954,7 +11952,7 @@
     </w:p>
     <w:p>
       <w:pPr>
-        <w:pStyle w:val="Heading3"/>
+        <w:pStyle w:val="3"/>
         <w:numPr>
           <w:ilvl w:val="0"/>
           <w:numId w:val="17"/>
@@ -11963,7 +11961,7 @@
           <w:rFonts w:asciiTheme="minorHAnsi" w:hAnsiTheme="minorHAnsi" w:cstheme="minorHAnsi"/>
         </w:rPr>
       </w:pPr>
-      <w:bookmarkStart w:id="27" w:name="_Toc463554227"/>
+      <w:bookmarkStart w:id="28" w:name="_Toc463554227"/>
       <w:r>
         <w:rPr>
           <w:rFonts w:asciiTheme="minorHAnsi" w:hAnsiTheme="minorHAnsi" w:cstheme="minorHAnsi"/>
@@ -11971,7 +11969,7 @@
         <w:lastRenderedPageBreak/>
         <w:t>Reset Password</w:t>
       </w:r>
-      <w:bookmarkEnd w:id="27"/>
+      <w:bookmarkEnd w:id="28"/>
     </w:p>
     <w:p>
       <w:pPr>
@@ -12026,7 +12024,7 @@
     </w:p>
     <w:p>
       <w:pPr>
-        <w:pStyle w:val="ListParagraph"/>
+        <w:pStyle w:val="a4"/>
         <w:numPr>
           <w:ilvl w:val="0"/>
           <w:numId w:val="32"/>
@@ -12051,7 +12049,7 @@
     </w:p>
     <w:p>
       <w:pPr>
-        <w:pStyle w:val="ListParagraph"/>
+        <w:pStyle w:val="a4"/>
         <w:numPr>
           <w:ilvl w:val="0"/>
           <w:numId w:val="32"/>
@@ -12076,7 +12074,7 @@
     </w:p>
     <w:p>
       <w:pPr>
-        <w:pStyle w:val="ListParagraph"/>
+        <w:pStyle w:val="a4"/>
         <w:numPr>
           <w:ilvl w:val="0"/>
           <w:numId w:val="32"/>
@@ -12101,7 +12099,7 @@
     </w:p>
     <w:p>
       <w:pPr>
-        <w:pStyle w:val="ListParagraph"/>
+        <w:pStyle w:val="a4"/>
         <w:numPr>
           <w:ilvl w:val="0"/>
           <w:numId w:val="32"/>
@@ -12126,7 +12124,7 @@
     </w:p>
     <w:p>
       <w:pPr>
-        <w:pStyle w:val="ListParagraph"/>
+        <w:pStyle w:val="a4"/>
         <w:numPr>
           <w:ilvl w:val="0"/>
           <w:numId w:val="32"/>
@@ -12151,7 +12149,7 @@
     </w:p>
     <w:p>
       <w:pPr>
-        <w:pStyle w:val="ListParagraph"/>
+        <w:pStyle w:val="a4"/>
         <w:numPr>
           <w:ilvl w:val="0"/>
           <w:numId w:val="32"/>
@@ -12176,7 +12174,7 @@
     </w:p>
     <w:p>
       <w:pPr>
-        <w:pStyle w:val="ListParagraph"/>
+        <w:pStyle w:val="a4"/>
         <w:numPr>
           <w:ilvl w:val="0"/>
           <w:numId w:val="32"/>
@@ -12201,7 +12199,7 @@
     </w:p>
     <w:p>
       <w:pPr>
-        <w:pStyle w:val="ListParagraph"/>
+        <w:pStyle w:val="a4"/>
         <w:numPr>
           <w:ilvl w:val="0"/>
           <w:numId w:val="32"/>
@@ -12226,7 +12224,7 @@
     </w:p>
     <w:p>
       <w:pPr>
-        <w:pStyle w:val="ListParagraph"/>
+        <w:pStyle w:val="a4"/>
         <w:numPr>
           <w:ilvl w:val="0"/>
           <w:numId w:val="32"/>
@@ -12251,7 +12249,7 @@
     </w:p>
     <w:p>
       <w:pPr>
-        <w:pStyle w:val="ListParagraph"/>
+        <w:pStyle w:val="a4"/>
         <w:numPr>
           <w:ilvl w:val="0"/>
           <w:numId w:val="32"/>
@@ -12276,7 +12274,7 @@
     </w:p>
     <w:p>
       <w:pPr>
-        <w:pStyle w:val="ListParagraph"/>
+        <w:pStyle w:val="a4"/>
         <w:spacing w:line="276" w:lineRule="auto"/>
         <w:ind w:left="1794"/>
         <w:contextualSpacing w:val="0"/>
@@ -12304,7 +12302,7 @@
     </w:p>
     <w:p>
       <w:pPr>
-        <w:pStyle w:val="ListParagraph"/>
+        <w:pStyle w:val="a4"/>
         <w:numPr>
           <w:ilvl w:val="1"/>
           <w:numId w:val="30"/>
@@ -12331,7 +12329,7 @@
     </w:p>
     <w:p>
       <w:pPr>
-        <w:pStyle w:val="ListParagraph"/>
+        <w:pStyle w:val="a4"/>
         <w:numPr>
           <w:ilvl w:val="2"/>
           <w:numId w:val="30"/>
@@ -12351,7 +12349,7 @@
     </w:p>
     <w:p>
       <w:pPr>
-        <w:pStyle w:val="ListParagraph"/>
+        <w:pStyle w:val="a4"/>
         <w:numPr>
           <w:ilvl w:val="1"/>
           <w:numId w:val="30"/>
@@ -12378,7 +12376,7 @@
     </w:p>
     <w:p>
       <w:pPr>
-        <w:pStyle w:val="ListParagraph"/>
+        <w:pStyle w:val="a4"/>
         <w:numPr>
           <w:ilvl w:val="2"/>
           <w:numId w:val="30"/>
@@ -12398,7 +12396,7 @@
     </w:p>
     <w:p>
       <w:pPr>
-        <w:pStyle w:val="ListParagraph"/>
+        <w:pStyle w:val="a4"/>
         <w:numPr>
           <w:ilvl w:val="1"/>
           <w:numId w:val="19"/>
@@ -12425,7 +12423,7 @@
     </w:p>
     <w:p>
       <w:pPr>
-        <w:pStyle w:val="ListParagraph"/>
+        <w:pStyle w:val="a4"/>
         <w:numPr>
           <w:ilvl w:val="2"/>
           <w:numId w:val="19"/>
@@ -12458,7 +12456,7 @@
     </w:p>
     <w:p>
       <w:pPr>
-        <w:pStyle w:val="Heading2"/>
+        <w:pStyle w:val="2"/>
         <w:numPr>
           <w:ilvl w:val="0"/>
           <w:numId w:val="14"/>
@@ -12470,7 +12468,7 @@
           <w:rFonts w:asciiTheme="minorHAnsi" w:hAnsiTheme="minorHAnsi" w:cstheme="minorHAnsi"/>
         </w:rPr>
       </w:pPr>
-      <w:bookmarkStart w:id="28" w:name="_Toc463554228"/>
+      <w:bookmarkStart w:id="29" w:name="_Toc463554228"/>
       <w:r>
         <w:rPr>
           <w:rFonts w:asciiTheme="minorHAnsi" w:hAnsiTheme="minorHAnsi" w:cstheme="minorHAnsi"/>
@@ -12478,7 +12476,7 @@
         <w:lastRenderedPageBreak/>
         <w:t>MOSCOW</w:t>
       </w:r>
-      <w:bookmarkEnd w:id="28"/>
+      <w:bookmarkEnd w:id="29"/>
     </w:p>
     <w:p>
       <w:pPr>
@@ -12487,10 +12485,10 @@
           <w:rFonts w:cstheme="minorHAnsi"/>
         </w:rPr>
       </w:pPr>
-      <w:bookmarkStart w:id="29" w:name="OLE_LINK11"/>
-      <w:bookmarkStart w:id="30" w:name="OLE_LINK12"/>
-      <w:bookmarkStart w:id="31" w:name="OLE_LINK13"/>
-      <w:bookmarkStart w:id="32" w:name="OLE_LINK14"/>
+      <w:bookmarkStart w:id="30" w:name="OLE_LINK13"/>
+      <w:bookmarkStart w:id="31" w:name="OLE_LINK14"/>
+      <w:bookmarkStart w:id="32" w:name="OLE_LINK11"/>
+      <w:bookmarkStart w:id="33" w:name="OLE_LINK12"/>
       <w:r>
         <w:rPr>
           <w:rFonts w:cstheme="minorHAnsi"/>
@@ -12500,7 +12498,7 @@
     </w:p>
     <w:p>
       <w:pPr>
-        <w:pStyle w:val="ListParagraph"/>
+        <w:pStyle w:val="a4"/>
         <w:numPr>
           <w:ilvl w:val="1"/>
           <w:numId w:val="17"/>
@@ -12518,7 +12516,7 @@
     </w:p>
     <w:p>
       <w:pPr>
-        <w:pStyle w:val="ListParagraph"/>
+        <w:pStyle w:val="a4"/>
         <w:numPr>
           <w:ilvl w:val="1"/>
           <w:numId w:val="17"/>
@@ -12536,7 +12534,7 @@
     </w:p>
     <w:p>
       <w:pPr>
-        <w:pStyle w:val="ListParagraph"/>
+        <w:pStyle w:val="a4"/>
         <w:numPr>
           <w:ilvl w:val="1"/>
           <w:numId w:val="17"/>
@@ -12554,7 +12552,7 @@
     </w:p>
     <w:p>
       <w:pPr>
-        <w:pStyle w:val="ListParagraph"/>
+        <w:pStyle w:val="a4"/>
         <w:numPr>
           <w:ilvl w:val="1"/>
           <w:numId w:val="17"/>
@@ -12572,7 +12570,7 @@
     </w:p>
     <w:p>
       <w:pPr>
-        <w:pStyle w:val="ListParagraph"/>
+        <w:pStyle w:val="a4"/>
         <w:numPr>
           <w:ilvl w:val="1"/>
           <w:numId w:val="17"/>
@@ -12590,7 +12588,7 @@
     </w:p>
     <w:p>
       <w:pPr>
-        <w:pStyle w:val="ListParagraph"/>
+        <w:pStyle w:val="a4"/>
         <w:numPr>
           <w:ilvl w:val="1"/>
           <w:numId w:val="17"/>
@@ -12608,7 +12606,7 @@
     </w:p>
     <w:p>
       <w:pPr>
-        <w:pStyle w:val="ListParagraph"/>
+        <w:pStyle w:val="a4"/>
         <w:numPr>
           <w:ilvl w:val="1"/>
           <w:numId w:val="17"/>
@@ -12626,7 +12624,7 @@
     </w:p>
     <w:p>
       <w:pPr>
-        <w:pStyle w:val="ListParagraph"/>
+        <w:pStyle w:val="a4"/>
         <w:numPr>
           <w:ilvl w:val="1"/>
           <w:numId w:val="17"/>
@@ -12644,7 +12642,7 @@
     </w:p>
     <w:p>
       <w:pPr>
-        <w:pStyle w:val="ListParagraph"/>
+        <w:pStyle w:val="a4"/>
         <w:numPr>
           <w:ilvl w:val="1"/>
           <w:numId w:val="17"/>
@@ -12662,7 +12660,7 @@
     </w:p>
     <w:p>
       <w:pPr>
-        <w:pStyle w:val="ListParagraph"/>
+        <w:pStyle w:val="a4"/>
         <w:numPr>
           <w:ilvl w:val="1"/>
           <w:numId w:val="17"/>
@@ -12680,7 +12678,7 @@
     </w:p>
     <w:p>
       <w:pPr>
-        <w:pStyle w:val="ListParagraph"/>
+        <w:pStyle w:val="a4"/>
         <w:numPr>
           <w:ilvl w:val="1"/>
           <w:numId w:val="17"/>
@@ -12696,8 +12694,8 @@
         <w:t>Record total scores</w:t>
       </w:r>
     </w:p>
+    <w:bookmarkEnd w:id="30"/>
     <w:bookmarkEnd w:id="31"/>
-    <w:bookmarkEnd w:id="32"/>
     <w:p>
       <w:pPr>
         <w:rPr>
@@ -12712,8 +12710,8 @@
           <w:rFonts w:cstheme="minorHAnsi"/>
         </w:rPr>
       </w:pPr>
-      <w:bookmarkStart w:id="33" w:name="OLE_LINK15"/>
-      <w:bookmarkStart w:id="34" w:name="OLE_LINK16"/>
+      <w:bookmarkStart w:id="34" w:name="OLE_LINK15"/>
+      <w:bookmarkStart w:id="35" w:name="OLE_LINK16"/>
       <w:r>
         <w:rPr>
           <w:rFonts w:cstheme="minorHAnsi"/>
@@ -12723,7 +12721,7 @@
     </w:p>
     <w:p>
       <w:pPr>
-        <w:pStyle w:val="ListParagraph"/>
+        <w:pStyle w:val="a4"/>
         <w:numPr>
           <w:ilvl w:val="1"/>
           <w:numId w:val="17"/>
@@ -12741,7 +12739,7 @@
     </w:p>
     <w:p>
       <w:pPr>
-        <w:pStyle w:val="ListParagraph"/>
+        <w:pStyle w:val="a4"/>
         <w:numPr>
           <w:ilvl w:val="1"/>
           <w:numId w:val="17"/>
@@ -12759,7 +12757,7 @@
     </w:p>
     <w:p>
       <w:pPr>
-        <w:pStyle w:val="ListParagraph"/>
+        <w:pStyle w:val="a4"/>
         <w:numPr>
           <w:ilvl w:val="1"/>
           <w:numId w:val="17"/>
@@ -12777,7 +12775,7 @@
     </w:p>
     <w:p>
       <w:pPr>
-        <w:pStyle w:val="ListParagraph"/>
+        <w:pStyle w:val="a4"/>
         <w:numPr>
           <w:ilvl w:val="1"/>
           <w:numId w:val="17"/>
@@ -12793,11 +12791,11 @@
         <w:t>Check playable of player</w:t>
       </w:r>
     </w:p>
-    <w:bookmarkEnd w:id="33"/>
     <w:bookmarkEnd w:id="34"/>
-    <w:p>
-      <w:pPr>
-        <w:pStyle w:val="ListParagraph"/>
+    <w:bookmarkEnd w:id="35"/>
+    <w:p>
+      <w:pPr>
+        <w:pStyle w:val="a4"/>
         <w:ind w:left="1794"/>
         <w:rPr>
           <w:rFonts w:cstheme="minorHAnsi"/>
@@ -12811,8 +12809,8 @@
           <w:rFonts w:cstheme="minorHAnsi"/>
         </w:rPr>
       </w:pPr>
-      <w:bookmarkStart w:id="35" w:name="OLE_LINK17"/>
-      <w:bookmarkStart w:id="36" w:name="OLE_LINK18"/>
+      <w:bookmarkStart w:id="36" w:name="OLE_LINK17"/>
+      <w:bookmarkStart w:id="37" w:name="OLE_LINK18"/>
       <w:r>
         <w:rPr>
           <w:rFonts w:cstheme="minorHAnsi"/>
@@ -12822,7 +12820,7 @@
     </w:p>
     <w:p>
       <w:pPr>
-        <w:pStyle w:val="ListParagraph"/>
+        <w:pStyle w:val="a4"/>
         <w:numPr>
           <w:ilvl w:val="1"/>
           <w:numId w:val="17"/>
@@ -12840,7 +12838,7 @@
     </w:p>
     <w:p>
       <w:pPr>
-        <w:pStyle w:val="ListParagraph"/>
+        <w:pStyle w:val="a4"/>
         <w:numPr>
           <w:ilvl w:val="1"/>
           <w:numId w:val="17"/>
@@ -12858,7 +12856,7 @@
     </w:p>
     <w:p>
       <w:pPr>
-        <w:pStyle w:val="ListParagraph"/>
+        <w:pStyle w:val="a4"/>
         <w:numPr>
           <w:ilvl w:val="1"/>
           <w:numId w:val="17"/>
@@ -12876,7 +12874,7 @@
     </w:p>
     <w:p>
       <w:pPr>
-        <w:pStyle w:val="ListParagraph"/>
+        <w:pStyle w:val="a4"/>
         <w:numPr>
           <w:ilvl w:val="1"/>
           <w:numId w:val="17"/>
@@ -12900,7 +12898,7 @@
     </w:p>
     <w:p>
       <w:pPr>
-        <w:pStyle w:val="ListParagraph"/>
+        <w:pStyle w:val="a4"/>
         <w:numPr>
           <w:ilvl w:val="1"/>
           <w:numId w:val="17"/>
@@ -12916,13 +12914,13 @@
         <w:t>Enable / disable sound effect</w:t>
       </w:r>
     </w:p>
-    <w:bookmarkEnd w:id="29"/>
-    <w:bookmarkEnd w:id="30"/>
-    <w:bookmarkEnd w:id="35"/>
+    <w:bookmarkEnd w:id="32"/>
+    <w:bookmarkEnd w:id="33"/>
     <w:bookmarkEnd w:id="36"/>
-    <w:p>
-      <w:pPr>
-        <w:pStyle w:val="ListParagraph"/>
+    <w:bookmarkEnd w:id="37"/>
+    <w:p>
+      <w:pPr>
+        <w:pStyle w:val="a4"/>
         <w:spacing w:line="276" w:lineRule="auto"/>
         <w:ind w:left="3600"/>
         <w:jc w:val="both"/>
@@ -12933,7 +12931,7 @@
     </w:p>
     <w:p>
       <w:pPr>
-        <w:pStyle w:val="Heading1"/>
+        <w:pStyle w:val="1"/>
         <w:numPr>
           <w:ilvl w:val="0"/>
           <w:numId w:val="7"/>
@@ -12952,7 +12950,7 @@
     </w:p>
     <w:p>
       <w:pPr>
-        <w:pStyle w:val="Heading1"/>
+        <w:pStyle w:val="1"/>
         <w:numPr>
           <w:ilvl w:val="0"/>
           <w:numId w:val="7"/>
@@ -12962,7 +12960,7 @@
           <w:rFonts w:asciiTheme="minorHAnsi" w:hAnsiTheme="minorHAnsi" w:cstheme="minorHAnsi"/>
         </w:rPr>
       </w:pPr>
-      <w:bookmarkStart w:id="37" w:name="_Toc463554229"/>
+      <w:bookmarkStart w:id="38" w:name="_Toc463554229"/>
       <w:r>
         <w:rPr>
           <w:rFonts w:asciiTheme="minorHAnsi" w:hAnsiTheme="minorHAnsi" w:cstheme="minorHAnsi"/>
@@ -12970,28 +12968,28 @@
         <w:lastRenderedPageBreak/>
         <w:t>System Requirements</w:t>
       </w:r>
-      <w:bookmarkEnd w:id="37"/>
-    </w:p>
-    <w:p>
-      <w:pPr>
-        <w:pStyle w:val="Heading2"/>
+      <w:bookmarkEnd w:id="38"/>
+    </w:p>
+    <w:p>
+      <w:pPr>
+        <w:pStyle w:val="2"/>
         <w:jc w:val="both"/>
         <w:rPr>
           <w:rFonts w:asciiTheme="minorHAnsi" w:hAnsiTheme="minorHAnsi" w:cstheme="minorHAnsi"/>
         </w:rPr>
       </w:pPr>
-      <w:bookmarkStart w:id="38" w:name="_Toc463554230"/>
+      <w:bookmarkStart w:id="39" w:name="_Toc463554230"/>
       <w:r>
         <w:rPr>
           <w:rFonts w:asciiTheme="minorHAnsi" w:hAnsiTheme="minorHAnsi" w:cstheme="minorHAnsi"/>
         </w:rPr>
         <w:t>Hardware</w:t>
       </w:r>
-      <w:bookmarkEnd w:id="38"/>
+      <w:bookmarkEnd w:id="39"/>
     </w:p>
     <w:tbl>
       <w:tblPr>
-        <w:tblStyle w:val="GridTable4-Accent1"/>
+        <w:tblStyle w:val="4-1"/>
         <w:tblW w:w="9667" w:type="dxa"/>
         <w:tblLayout w:type="fixed"/>
         <w:tblLook w:val="0020" w:firstRow="1" w:lastRow="0" w:firstColumn="0" w:lastColumn="0" w:noHBand="0" w:noVBand="0"/>
@@ -13378,24 +13376,24 @@
     </w:p>
     <w:p>
       <w:pPr>
-        <w:pStyle w:val="Heading2"/>
+        <w:pStyle w:val="2"/>
         <w:jc w:val="both"/>
         <w:rPr>
           <w:rFonts w:asciiTheme="minorHAnsi" w:hAnsiTheme="minorHAnsi" w:cstheme="minorHAnsi"/>
         </w:rPr>
       </w:pPr>
-      <w:bookmarkStart w:id="39" w:name="_Toc463554231"/>
+      <w:bookmarkStart w:id="40" w:name="_Toc463554231"/>
       <w:r>
         <w:rPr>
           <w:rFonts w:asciiTheme="minorHAnsi" w:hAnsiTheme="minorHAnsi" w:cstheme="minorHAnsi"/>
         </w:rPr>
         <w:t>Software</w:t>
       </w:r>
-      <w:bookmarkEnd w:id="39"/>
+      <w:bookmarkEnd w:id="40"/>
     </w:p>
     <w:tbl>
       <w:tblPr>
-        <w:tblStyle w:val="GridTable4-Accent1"/>
+        <w:tblStyle w:val="4-1"/>
         <w:tblW w:w="9667" w:type="dxa"/>
         <w:tblLayout w:type="fixed"/>
         <w:tblLook w:val="0020" w:firstRow="1" w:lastRow="0" w:firstColumn="0" w:lastColumn="0" w:noHBand="0" w:noVBand="0"/>
@@ -13650,7 +13648,7 @@
     </w:p>
     <w:p>
       <w:pPr>
-        <w:pStyle w:val="Heading1"/>
+        <w:pStyle w:val="1"/>
         <w:numPr>
           <w:ilvl w:val="0"/>
           <w:numId w:val="7"/>
@@ -13660,14 +13658,14 @@
           <w:rFonts w:asciiTheme="minorHAnsi" w:hAnsiTheme="minorHAnsi" w:cstheme="minorHAnsi"/>
         </w:rPr>
       </w:pPr>
-      <w:bookmarkStart w:id="40" w:name="_Toc463554232"/>
+      <w:bookmarkStart w:id="41" w:name="_Toc463554232"/>
       <w:r>
         <w:rPr>
           <w:rFonts w:asciiTheme="minorHAnsi" w:hAnsiTheme="minorHAnsi" w:cstheme="minorHAnsi"/>
         </w:rPr>
         <w:t>Non-functional Requirements</w:t>
       </w:r>
-      <w:bookmarkEnd w:id="40"/>
+      <w:bookmarkEnd w:id="41"/>
     </w:p>
     <w:p>
       <w:pPr>
@@ -13686,7 +13684,7 @@
     </w:p>
     <w:p>
       <w:pPr>
-        <w:pStyle w:val="ListParagraph"/>
+        <w:pStyle w:val="a4"/>
         <w:numPr>
           <w:ilvl w:val="0"/>
           <w:numId w:val="1"/>
@@ -13701,8 +13699,8 @@
           <w:szCs w:val="22"/>
         </w:rPr>
       </w:pPr>
-      <w:bookmarkStart w:id="41" w:name="OLE_LINK22"/>
-      <w:bookmarkStart w:id="42" w:name="OLE_LINK23"/>
+      <w:bookmarkStart w:id="42" w:name="OLE_LINK22"/>
+      <w:bookmarkStart w:id="43" w:name="OLE_LINK23"/>
       <w:r>
         <w:rPr>
           <w:rFonts w:cstheme="minorHAnsi"/>
@@ -13714,7 +13712,7 @@
     </w:p>
     <w:p>
       <w:pPr>
-        <w:pStyle w:val="ListParagraph"/>
+        <w:pStyle w:val="a4"/>
         <w:spacing w:before="120" w:line="259" w:lineRule="auto"/>
         <w:ind w:left="1520"/>
         <w:contextualSpacing w:val="0"/>
@@ -13736,7 +13734,7 @@
     </w:p>
     <w:p>
       <w:pPr>
-        <w:pStyle w:val="ListParagraph"/>
+        <w:pStyle w:val="a4"/>
         <w:spacing w:before="120" w:line="259" w:lineRule="auto"/>
         <w:ind w:left="1520"/>
         <w:contextualSpacing w:val="0"/>
@@ -13758,7 +13756,7 @@
     </w:p>
     <w:p>
       <w:pPr>
-        <w:pStyle w:val="ListParagraph"/>
+        <w:pStyle w:val="a4"/>
         <w:numPr>
           <w:ilvl w:val="0"/>
           <w:numId w:val="1"/>
@@ -13773,10 +13771,10 @@
           <w:szCs w:val="22"/>
         </w:rPr>
       </w:pPr>
-      <w:bookmarkStart w:id="43" w:name="OLE_LINK24"/>
-      <w:bookmarkStart w:id="44" w:name="OLE_LINK25"/>
-      <w:bookmarkEnd w:id="41"/>
+      <w:bookmarkStart w:id="44" w:name="OLE_LINK24"/>
+      <w:bookmarkStart w:id="45" w:name="OLE_LINK25"/>
       <w:bookmarkEnd w:id="42"/>
+      <w:bookmarkEnd w:id="43"/>
       <w:r>
         <w:rPr>
           <w:rFonts w:cstheme="minorHAnsi"/>
@@ -13788,7 +13786,7 @@
     </w:p>
     <w:p>
       <w:pPr>
-        <w:pStyle w:val="ListParagraph"/>
+        <w:pStyle w:val="a4"/>
         <w:spacing w:before="120" w:line="259" w:lineRule="auto"/>
         <w:ind w:left="1520"/>
         <w:contextualSpacing w:val="0"/>
@@ -13810,7 +13808,7 @@
     </w:p>
     <w:p>
       <w:pPr>
-        <w:pStyle w:val="ListParagraph"/>
+        <w:pStyle w:val="a4"/>
         <w:numPr>
           <w:ilvl w:val="0"/>
           <w:numId w:val="1"/>
@@ -13825,10 +13823,10 @@
           <w:szCs w:val="22"/>
         </w:rPr>
       </w:pPr>
-      <w:bookmarkStart w:id="45" w:name="OLE_LINK26"/>
-      <w:bookmarkStart w:id="46" w:name="OLE_LINK27"/>
-      <w:bookmarkEnd w:id="43"/>
+      <w:bookmarkStart w:id="46" w:name="OLE_LINK26"/>
+      <w:bookmarkStart w:id="47" w:name="OLE_LINK27"/>
       <w:bookmarkEnd w:id="44"/>
+      <w:bookmarkEnd w:id="45"/>
       <w:r>
         <w:rPr>
           <w:rFonts w:cstheme="minorHAnsi"/>
@@ -13840,7 +13838,7 @@
     </w:p>
     <w:p>
       <w:pPr>
-        <w:pStyle w:val="ListParagraph"/>
+        <w:pStyle w:val="a4"/>
         <w:spacing w:before="120" w:line="259" w:lineRule="auto"/>
         <w:ind w:left="1520"/>
         <w:contextualSpacing w:val="0"/>
@@ -13862,7 +13860,7 @@
     </w:p>
     <w:p>
       <w:pPr>
-        <w:pStyle w:val="ListParagraph"/>
+        <w:pStyle w:val="a4"/>
         <w:spacing w:before="120" w:line="259" w:lineRule="auto"/>
         <w:ind w:left="1520"/>
         <w:contextualSpacing w:val="0"/>
@@ -13884,7 +13882,7 @@
     </w:p>
     <w:p>
       <w:pPr>
-        <w:pStyle w:val="ListParagraph"/>
+        <w:pStyle w:val="a4"/>
         <w:numPr>
           <w:ilvl w:val="0"/>
           <w:numId w:val="1"/>
@@ -13899,9 +13897,9 @@
           <w:szCs w:val="22"/>
         </w:rPr>
       </w:pPr>
-      <w:bookmarkStart w:id="47" w:name="OLE_LINK28"/>
-      <w:bookmarkEnd w:id="45"/>
+      <w:bookmarkStart w:id="48" w:name="OLE_LINK28"/>
       <w:bookmarkEnd w:id="46"/>
+      <w:bookmarkEnd w:id="47"/>
       <w:r>
         <w:rPr>
           <w:rFonts w:cstheme="minorHAnsi"/>
@@ -13913,7 +13911,7 @@
     </w:p>
     <w:p>
       <w:pPr>
-        <w:pStyle w:val="ListParagraph"/>
+        <w:pStyle w:val="a4"/>
         <w:numPr>
           <w:ilvl w:val="0"/>
           <w:numId w:val="1"/>
@@ -13928,10 +13926,9 @@
           <w:szCs w:val="22"/>
         </w:rPr>
       </w:pPr>
-      <w:bookmarkStart w:id="48" w:name="OLE_LINK29"/>
-      <w:bookmarkStart w:id="49" w:name="OLE_LINK30"/>
-      <w:bookmarkStart w:id="50" w:name="_GoBack"/>
-      <w:bookmarkEnd w:id="47"/>
+      <w:bookmarkStart w:id="49" w:name="OLE_LINK29"/>
+      <w:bookmarkStart w:id="50" w:name="OLE_LINK30"/>
+      <w:bookmarkEnd w:id="48"/>
       <w:r>
         <w:rPr>
           <w:rFonts w:cstheme="minorHAnsi"/>
@@ -13943,7 +13940,7 @@
     </w:p>
     <w:p>
       <w:pPr>
-        <w:pStyle w:val="ListParagraph"/>
+        <w:pStyle w:val="a4"/>
         <w:spacing w:before="120" w:line="259" w:lineRule="auto"/>
         <w:ind w:left="1520"/>
         <w:contextualSpacing w:val="0"/>
@@ -13963,7 +13960,6 @@
         <w:t xml:space="preserve"> To ensure that our architecture and code are extensible and maintainable, we will try to research on all the possible functionalities that could be implemented into our application and take those into consideration when designing the system.</w:t>
       </w:r>
     </w:p>
-    <w:bookmarkEnd w:id="48"/>
     <w:bookmarkEnd w:id="49"/>
     <w:bookmarkEnd w:id="50"/>
     <w:p>
@@ -13993,7 +13989,7 @@
 </file>
 
 <file path=word/numbering.xml><?xml version="1.0" encoding="utf-8"?>
-<w:numbering xmlns:wpc="http://schemas.microsoft.com/office/word/2010/wordprocessingCanvas" xmlns:cx="http://schemas.microsoft.com/office/drawing/2014/chartex" xmlns:cx1="http://schemas.microsoft.com/office/drawing/2015/9/8/chartex" xmlns:cx2="http://schemas.microsoft.com/office/drawing/2015/10/21/chartex" xmlns:mc="http://schemas.openxmlformats.org/markup-compatibility/2006" xmlns:o="urn:schemas-microsoft-com:office:office" xmlns:r="http://schemas.openxmlformats.org/officeDocument/2006/relationships" xmlns:m="http://schemas.openxmlformats.org/officeDocument/2006/math" xmlns:v="urn:schemas-microsoft-com:vml" xmlns:wp14="http://schemas.microsoft.com/office/word/2010/wordprocessingDrawing" xmlns:wp="http://schemas.openxmlformats.org/drawingml/2006/wordprocessingDrawing" xmlns:w10="urn:schemas-microsoft-com:office:word" xmlns:w="http://schemas.openxmlformats.org/wordprocessingml/2006/main" xmlns:w14="http://schemas.microsoft.com/office/word/2010/wordml" xmlns:w15="http://schemas.microsoft.com/office/word/2012/wordml" xmlns:w16se="http://schemas.microsoft.com/office/word/2015/wordml/symex" xmlns:wpg="http://schemas.microsoft.com/office/word/2010/wordprocessingGroup" xmlns:wpi="http://schemas.microsoft.com/office/word/2010/wordprocessingInk" xmlns:wne="http://schemas.microsoft.com/office/word/2006/wordml" xmlns:wps="http://schemas.microsoft.com/office/word/2010/wordprocessingShape" mc:Ignorable="w14 w15 w16se wp14">
+<w:numbering xmlns:wpc="http://schemas.microsoft.com/office/word/2010/wordprocessingCanvas" xmlns:mc="http://schemas.openxmlformats.org/markup-compatibility/2006" xmlns:o="urn:schemas-microsoft-com:office:office" xmlns:r="http://schemas.openxmlformats.org/officeDocument/2006/relationships" xmlns:m="http://schemas.openxmlformats.org/officeDocument/2006/math" xmlns:v="urn:schemas-microsoft-com:vml" xmlns:wp14="http://schemas.microsoft.com/office/word/2010/wordprocessingDrawing" xmlns:wp="http://schemas.openxmlformats.org/drawingml/2006/wordprocessingDrawing" xmlns:w10="urn:schemas-microsoft-com:office:word" xmlns:w="http://schemas.openxmlformats.org/wordprocessingml/2006/main" xmlns:w14="http://schemas.microsoft.com/office/word/2010/wordml" xmlns:w15="http://schemas.microsoft.com/office/word/2012/wordml" xmlns:wpg="http://schemas.microsoft.com/office/word/2010/wordprocessingGroup" xmlns:wpi="http://schemas.microsoft.com/office/word/2010/wordprocessingInk" xmlns:wne="http://schemas.microsoft.com/office/word/2006/wordml" xmlns:wps="http://schemas.microsoft.com/office/word/2010/wordprocessingShape" mc:Ignorable="w14 w15 wp14">
   <w:abstractNum w:abstractNumId="0" w15:restartNumberingAfterBreak="0">
     <w:nsid w:val="04211BEC"/>
     <w:multiLevelType w:val="multilevel"/>
@@ -18299,7 +18295,7 @@
 </file>
 
 <file path=word/styles.xml><?xml version="1.0" encoding="utf-8"?>
-<w:styles xmlns:mc="http://schemas.openxmlformats.org/markup-compatibility/2006" xmlns:r="http://schemas.openxmlformats.org/officeDocument/2006/relationships" xmlns:w="http://schemas.openxmlformats.org/wordprocessingml/2006/main" xmlns:w14="http://schemas.microsoft.com/office/word/2010/wordml" xmlns:w15="http://schemas.microsoft.com/office/word/2012/wordml" xmlns:w16se="http://schemas.microsoft.com/office/word/2015/wordml/symex" mc:Ignorable="w14 w15 w16se">
+<w:styles xmlns:mc="http://schemas.openxmlformats.org/markup-compatibility/2006" xmlns:r="http://schemas.openxmlformats.org/officeDocument/2006/relationships" xmlns:w="http://schemas.openxmlformats.org/wordprocessingml/2006/main" xmlns:w14="http://schemas.microsoft.com/office/word/2010/wordml" xmlns:w15="http://schemas.microsoft.com/office/word/2012/wordml" mc:Ignorable="w14 w15">
   <w:docDefaults>
     <w:rPrDefault>
       <w:rPr>
@@ -18315,7 +18311,7 @@
       </w:pPr>
     </w:pPrDefault>
   </w:docDefaults>
-  <w:latentStyles w:defLockedState="0" w:defUIPriority="99" w:defSemiHidden="0" w:defUnhideWhenUsed="0" w:defQFormat="0" w:count="373">
+  <w:latentStyles w:defLockedState="0" w:defUIPriority="99" w:defSemiHidden="0" w:defUnhideWhenUsed="0" w:defQFormat="0" w:count="371">
     <w:lsdException w:name="Normal" w:uiPriority="0" w:qFormat="1"/>
     <w:lsdException w:name="heading 1" w:uiPriority="9" w:qFormat="1"/>
     <w:lsdException w:name="heading 2" w:semiHidden="1" w:uiPriority="9" w:unhideWhenUsed="1" w:qFormat="1"/>
@@ -18421,6 +18417,7 @@
     <w:lsdException w:name="HTML Sample" w:semiHidden="1" w:unhideWhenUsed="1"/>
     <w:lsdException w:name="HTML Typewriter" w:semiHidden="1" w:unhideWhenUsed="1"/>
     <w:lsdException w:name="HTML Variable" w:semiHidden="1" w:unhideWhenUsed="1"/>
+    <w:lsdException w:name="Normal Table" w:semiHidden="1" w:unhideWhenUsed="1"/>
     <w:lsdException w:name="annotation subject" w:semiHidden="1" w:unhideWhenUsed="1"/>
     <w:lsdException w:name="No List" w:semiHidden="1" w:unhideWhenUsed="1"/>
     <w:lsdException w:name="Outline List 1" w:semiHidden="1" w:unhideWhenUsed="1"/>
@@ -18466,9 +18463,11 @@
     <w:lsdException w:name="Table Subtle 1" w:semiHidden="1" w:unhideWhenUsed="1"/>
     <w:lsdException w:name="Table Subtle 2" w:semiHidden="1" w:unhideWhenUsed="1"/>
     <w:lsdException w:name="Table Web 1" w:semiHidden="1" w:unhideWhenUsed="1"/>
+    <w:lsdException w:name="Table Web 2" w:semiHidden="1" w:unhideWhenUsed="1"/>
     <w:lsdException w:name="Table Web 3" w:semiHidden="1" w:unhideWhenUsed="1"/>
     <w:lsdException w:name="Balloon Text" w:semiHidden="1" w:unhideWhenUsed="1"/>
     <w:lsdException w:name="Table Grid" w:uiPriority="39"/>
+    <w:lsdException w:name="Table Theme" w:semiHidden="1" w:unhideWhenUsed="1"/>
     <w:lsdException w:name="Placeholder Text" w:semiHidden="1"/>
     <w:lsdException w:name="No Spacing" w:uiPriority="1" w:qFormat="1"/>
     <w:lsdException w:name="Light Shading" w:uiPriority="60"/>
@@ -18684,19 +18683,17 @@
     <w:lsdException w:name="List Table 5 Dark Accent 6" w:uiPriority="50"/>
     <w:lsdException w:name="List Table 6 Colorful Accent 6" w:uiPriority="51"/>
     <w:lsdException w:name="List Table 7 Colorful Accent 6" w:uiPriority="52"/>
-    <w:lsdException w:name="Mention" w:semiHidden="1" w:unhideWhenUsed="1"/>
-    <w:lsdException w:name="Smart Hyperlink" w:semiHidden="1" w:unhideWhenUsed="1"/>
   </w:latentStyles>
-  <w:style w:type="paragraph" w:default="1" w:styleId="Normal">
+  <w:style w:type="paragraph" w:default="1" w:styleId="a">
     <w:name w:val="Normal"/>
     <w:qFormat/>
     <w:rsid w:val="00DB477A"/>
   </w:style>
-  <w:style w:type="paragraph" w:styleId="Heading1">
+  <w:style w:type="paragraph" w:styleId="1">
     <w:name w:val="heading 1"/>
-    <w:basedOn w:val="Normal"/>
-    <w:next w:val="Normal"/>
-    <w:link w:val="Heading1Char"/>
+    <w:basedOn w:val="a"/>
+    <w:next w:val="a"/>
+    <w:link w:val="1Char"/>
     <w:uiPriority w:val="9"/>
     <w:qFormat/>
     <w:rsid w:val="00C91021"/>
@@ -18713,11 +18710,11 @@
       <w:szCs w:val="32"/>
     </w:rPr>
   </w:style>
-  <w:style w:type="paragraph" w:styleId="Heading2">
+  <w:style w:type="paragraph" w:styleId="2">
     <w:name w:val="heading 2"/>
-    <w:basedOn w:val="Normal"/>
-    <w:next w:val="Normal"/>
-    <w:link w:val="Heading2Char"/>
+    <w:basedOn w:val="a"/>
+    <w:next w:val="a"/>
+    <w:link w:val="2Char"/>
     <w:uiPriority w:val="9"/>
     <w:unhideWhenUsed/>
     <w:qFormat/>
@@ -18735,11 +18732,11 @@
       <w:szCs w:val="26"/>
     </w:rPr>
   </w:style>
-  <w:style w:type="paragraph" w:styleId="Heading3">
+  <w:style w:type="paragraph" w:styleId="3">
     <w:name w:val="heading 3"/>
-    <w:basedOn w:val="Normal"/>
-    <w:next w:val="Normal"/>
-    <w:link w:val="Heading3Char"/>
+    <w:basedOn w:val="a"/>
+    <w:next w:val="a"/>
+    <w:link w:val="3Char"/>
     <w:uiPriority w:val="9"/>
     <w:unhideWhenUsed/>
     <w:qFormat/>
@@ -18757,13 +18754,13 @@
       <w:szCs w:val="24"/>
     </w:rPr>
   </w:style>
-  <w:style w:type="character" w:default="1" w:styleId="DefaultParagraphFont">
+  <w:style w:type="character" w:default="1" w:styleId="a0">
     <w:name w:val="Default Paragraph Font"/>
     <w:uiPriority w:val="1"/>
     <w:semiHidden/>
     <w:unhideWhenUsed/>
   </w:style>
-  <w:style w:type="table" w:default="1" w:styleId="TableNormal">
+  <w:style w:type="table" w:default="1" w:styleId="a1">
     <w:name w:val="Normal Table"/>
     <w:uiPriority w:val="99"/>
     <w:semiHidden/>
@@ -18778,17 +18775,17 @@
       </w:tblCellMar>
     </w:tblPr>
   </w:style>
-  <w:style w:type="numbering" w:default="1" w:styleId="NoList">
+  <w:style w:type="numbering" w:default="1" w:styleId="a2">
     <w:name w:val="No List"/>
     <w:uiPriority w:val="99"/>
     <w:semiHidden/>
     <w:unhideWhenUsed/>
   </w:style>
-  <w:style w:type="paragraph" w:styleId="Title">
+  <w:style w:type="paragraph" w:styleId="a3">
     <w:name w:val="Title"/>
-    <w:basedOn w:val="Normal"/>
-    <w:next w:val="Normal"/>
-    <w:link w:val="TitleChar"/>
+    <w:basedOn w:val="a"/>
+    <w:next w:val="a"/>
+    <w:link w:val="Char"/>
     <w:uiPriority w:val="10"/>
     <w:qFormat/>
     <w:rsid w:val="00C91021"/>
@@ -18804,10 +18801,10 @@
       <w:szCs w:val="56"/>
     </w:rPr>
   </w:style>
-  <w:style w:type="character" w:customStyle="1" w:styleId="TitleChar">
-    <w:name w:val="Title Char"/>
-    <w:basedOn w:val="DefaultParagraphFont"/>
-    <w:link w:val="Title"/>
+  <w:style w:type="character" w:customStyle="1" w:styleId="Char">
+    <w:name w:val="标题 Char"/>
+    <w:basedOn w:val="a0"/>
+    <w:link w:val="a3"/>
     <w:uiPriority w:val="10"/>
     <w:rsid w:val="00C91021"/>
     <w:rPr>
@@ -18818,10 +18815,10 @@
       <w:szCs w:val="56"/>
     </w:rPr>
   </w:style>
-  <w:style w:type="character" w:customStyle="1" w:styleId="Heading1Char">
-    <w:name w:val="Heading 1 Char"/>
-    <w:basedOn w:val="DefaultParagraphFont"/>
-    <w:link w:val="Heading1"/>
+  <w:style w:type="character" w:customStyle="1" w:styleId="1Char">
+    <w:name w:val="标题 1 Char"/>
+    <w:basedOn w:val="a0"/>
+    <w:link w:val="1"/>
     <w:uiPriority w:val="9"/>
     <w:rsid w:val="00C91021"/>
     <w:rPr>
@@ -18831,9 +18828,9 @@
       <w:szCs w:val="32"/>
     </w:rPr>
   </w:style>
-  <w:style w:type="paragraph" w:styleId="ListParagraph">
+  <w:style w:type="paragraph" w:styleId="a4">
     <w:name w:val="List Paragraph"/>
-    <w:basedOn w:val="Normal"/>
+    <w:basedOn w:val="a"/>
     <w:uiPriority w:val="34"/>
     <w:qFormat/>
     <w:rsid w:val="00485FB9"/>
@@ -18848,10 +18845,10 @@
       <w:lang w:eastAsia="en-US"/>
     </w:rPr>
   </w:style>
-  <w:style w:type="character" w:customStyle="1" w:styleId="Heading2Char">
-    <w:name w:val="Heading 2 Char"/>
-    <w:basedOn w:val="DefaultParagraphFont"/>
-    <w:link w:val="Heading2"/>
+  <w:style w:type="character" w:customStyle="1" w:styleId="2Char">
+    <w:name w:val="标题 2 Char"/>
+    <w:basedOn w:val="a0"/>
+    <w:link w:val="2"/>
     <w:uiPriority w:val="9"/>
     <w:rsid w:val="004203CB"/>
     <w:rPr>
@@ -18863,8 +18860,8 @@
   </w:style>
   <w:style w:type="paragraph" w:customStyle="1" w:styleId="SpecLevel4">
     <w:name w:val="Spec Level 4"/>
-    <w:basedOn w:val="Normal"/>
-    <w:next w:val="Normal"/>
+    <w:basedOn w:val="a"/>
+    <w:next w:val="a"/>
     <w:rsid w:val="00661D19"/>
     <w:pPr>
       <w:tabs>
@@ -18881,9 +18878,9 @@
       <w:lang w:val="en-AU" w:eastAsia="en-US"/>
     </w:rPr>
   </w:style>
-  <w:style w:type="table" w:styleId="TableGrid3">
+  <w:style w:type="table" w:styleId="30">
     <w:name w:val="Table Grid 3"/>
-    <w:basedOn w:val="TableNormal"/>
+    <w:basedOn w:val="a1"/>
     <w:semiHidden/>
     <w:unhideWhenUsed/>
     <w:rsid w:val="00661D19"/>
@@ -18947,9 +18944,9 @@
       </w:tcPr>
     </w:tblStylePr>
   </w:style>
-  <w:style w:type="paragraph" w:styleId="NoSpacing">
+  <w:style w:type="paragraph" w:styleId="a5">
     <w:name w:val="No Spacing"/>
-    <w:link w:val="NoSpacingChar"/>
+    <w:link w:val="Char0"/>
     <w:uiPriority w:val="1"/>
     <w:qFormat/>
     <w:rsid w:val="00661D19"/>
@@ -18960,19 +18957,19 @@
       <w:lang w:eastAsia="en-US"/>
     </w:rPr>
   </w:style>
-  <w:style w:type="character" w:customStyle="1" w:styleId="NoSpacingChar">
-    <w:name w:val="No Spacing Char"/>
-    <w:basedOn w:val="DefaultParagraphFont"/>
-    <w:link w:val="NoSpacing"/>
+  <w:style w:type="character" w:customStyle="1" w:styleId="Char0">
+    <w:name w:val="无间隔 Char"/>
+    <w:basedOn w:val="a0"/>
+    <w:link w:val="a5"/>
     <w:uiPriority w:val="1"/>
     <w:rsid w:val="00661D19"/>
     <w:rPr>
       <w:lang w:eastAsia="en-US"/>
     </w:rPr>
   </w:style>
-  <w:style w:type="table" w:styleId="GridTable5Dark-Accent5">
+  <w:style w:type="table" w:styleId="5-5">
     <w:name w:val="Grid Table 5 Dark Accent 5"/>
-    <w:basedOn w:val="TableNormal"/>
+    <w:basedOn w:val="a1"/>
     <w:uiPriority w:val="50"/>
     <w:rsid w:val="002E6979"/>
     <w:pPr>
@@ -19076,9 +19073,9 @@
       </w:tcPr>
     </w:tblStylePr>
   </w:style>
-  <w:style w:type="table" w:styleId="GridTable4-Accent1">
+  <w:style w:type="table" w:styleId="4-1">
     <w:name w:val="Grid Table 4 Accent 1"/>
-    <w:basedOn w:val="TableNormal"/>
+    <w:basedOn w:val="a1"/>
     <w:uiPriority w:val="49"/>
     <w:rsid w:val="002E6979"/>
     <w:pPr>
@@ -19152,10 +19149,10 @@
       </w:tcPr>
     </w:tblStylePr>
   </w:style>
-  <w:style w:type="paragraph" w:styleId="TOCHeading">
+  <w:style w:type="paragraph" w:styleId="TOC">
     <w:name w:val="TOC Heading"/>
-    <w:basedOn w:val="Heading1"/>
-    <w:next w:val="Normal"/>
+    <w:basedOn w:val="1"/>
+    <w:next w:val="a"/>
     <w:uiPriority w:val="39"/>
     <w:unhideWhenUsed/>
     <w:qFormat/>
@@ -19167,10 +19164,10 @@
       <w:lang w:eastAsia="en-US"/>
     </w:rPr>
   </w:style>
-  <w:style w:type="paragraph" w:styleId="TOC1">
+  <w:style w:type="paragraph" w:styleId="10">
     <w:name w:val="toc 1"/>
-    <w:basedOn w:val="Normal"/>
-    <w:next w:val="Normal"/>
+    <w:basedOn w:val="a"/>
+    <w:next w:val="a"/>
     <w:autoRedefine/>
     <w:uiPriority w:val="39"/>
     <w:unhideWhenUsed/>
@@ -19179,10 +19176,10 @@
       <w:spacing w:after="100"/>
     </w:pPr>
   </w:style>
-  <w:style w:type="paragraph" w:styleId="TOC2">
+  <w:style w:type="paragraph" w:styleId="20">
     <w:name w:val="toc 2"/>
-    <w:basedOn w:val="Normal"/>
-    <w:next w:val="Normal"/>
+    <w:basedOn w:val="a"/>
+    <w:next w:val="a"/>
     <w:autoRedefine/>
     <w:uiPriority w:val="39"/>
     <w:unhideWhenUsed/>
@@ -19192,9 +19189,9 @@
       <w:ind w:left="220"/>
     </w:pPr>
   </w:style>
-  <w:style w:type="character" w:styleId="Hyperlink">
+  <w:style w:type="character" w:styleId="a6">
     <w:name w:val="Hyperlink"/>
-    <w:basedOn w:val="DefaultParagraphFont"/>
+    <w:basedOn w:val="a0"/>
     <w:uiPriority w:val="99"/>
     <w:unhideWhenUsed/>
     <w:rsid w:val="009A5FD1"/>
@@ -19203,9 +19200,9 @@
       <w:u w:val="single"/>
     </w:rPr>
   </w:style>
-  <w:style w:type="table" w:styleId="TableGrid">
+  <w:style w:type="table" w:styleId="a7">
     <w:name w:val="Table Grid"/>
-    <w:basedOn w:val="TableNormal"/>
+    <w:basedOn w:val="a1"/>
     <w:uiPriority w:val="39"/>
     <w:rsid w:val="00927004"/>
     <w:pPr>
@@ -19224,13 +19221,13 @@
   </w:style>
   <w:style w:type="character" w:customStyle="1" w:styleId="apple-converted-space">
     <w:name w:val="apple-converted-space"/>
-    <w:basedOn w:val="DefaultParagraphFont"/>
+    <w:basedOn w:val="a0"/>
     <w:rsid w:val="009D4929"/>
   </w:style>
-  <w:style w:type="character" w:customStyle="1" w:styleId="Heading3Char">
-    <w:name w:val="Heading 3 Char"/>
-    <w:basedOn w:val="DefaultParagraphFont"/>
-    <w:link w:val="Heading3"/>
+  <w:style w:type="character" w:customStyle="1" w:styleId="3Char">
+    <w:name w:val="标题 3 Char"/>
+    <w:basedOn w:val="a0"/>
+    <w:link w:val="3"/>
     <w:uiPriority w:val="9"/>
     <w:rsid w:val="00746F80"/>
     <w:rPr>
@@ -19240,10 +19237,10 @@
       <w:szCs w:val="24"/>
     </w:rPr>
   </w:style>
-  <w:style w:type="paragraph" w:styleId="TOC3">
+  <w:style w:type="paragraph" w:styleId="31">
     <w:name w:val="toc 3"/>
-    <w:basedOn w:val="Normal"/>
-    <w:next w:val="Normal"/>
+    <w:basedOn w:val="a"/>
+    <w:next w:val="a"/>
     <w:autoRedefine/>
     <w:uiPriority w:val="39"/>
     <w:unhideWhenUsed/>
@@ -19255,7 +19252,7 @@
   </w:style>
   <w:style w:type="character" w:customStyle="1" w:styleId="textexposedshow">
     <w:name w:val="text_exposed_show"/>
-    <w:basedOn w:val="DefaultParagraphFont"/>
+    <w:basedOn w:val="a0"/>
     <w:rsid w:val="00C40262"/>
   </w:style>
 </w:styles>
@@ -19561,7 +19558,7 @@
 </file>
 
 <file path=customXml/itemProps1.xml><?xml version="1.0" encoding="utf-8"?>
-<ds:datastoreItem xmlns:ds="http://schemas.openxmlformats.org/officeDocument/2006/customXml" ds:itemID="{00A3250B-8265-4A08-B481-0C7CFAC85BB1}">
+<ds:datastoreItem xmlns:ds="http://schemas.openxmlformats.org/officeDocument/2006/customXml" ds:itemID="{49E00BA1-0FAC-4597-A969-997F2E2B508A}">
   <ds:schemaRefs>
     <ds:schemaRef ds:uri="http://schemas.openxmlformats.org/officeDocument/2006/bibliography"/>
   </ds:schemaRefs>

</xml_diff>